<commit_message>
Added track-chages comments regarding DTT to UVVM Ess.Mech. and UART VVC document.
</commit_message>
<xml_diff>
--- a/bitvis_vip_uart/doc/uart_vvc_QuickRef.docx
+++ b/bitvis_vip_uart/doc/uart_vvc_QuickRef.docx
@@ -13855,15 +13855,7 @@
                   <w:sz w:val="15"/>
                   <w:szCs w:val="18"/>
                 </w:rPr>
-                <w:t>ERROR_INJECTION</w:t>
-              </w:r>
-              <w:r>
-                <w:rPr>
-                  <w:rFonts w:cs="Helvetica"/>
-                  <w:sz w:val="15"/>
-                  <w:szCs w:val="18"/>
-                </w:rPr>
-                <w:t>_INACTIVE</w:t>
+                <w:t>ERROR_INJECTION_INACTIVE</w:t>
               </w:r>
             </w:ins>
           </w:p>
@@ -14250,37 +14242,7 @@
           <w:rPr>
             <w:szCs w:val="24"/>
           </w:rPr>
-          <w:t>VVC</w:t>
-        </w:r>
-        <w:r>
-          <w:rPr>
-            <w:szCs w:val="24"/>
-          </w:rPr>
-          <w:t xml:space="preserve"> Error injection record (inside the </w:t>
-        </w:r>
-        <w:r>
-          <w:rPr>
-            <w:szCs w:val="24"/>
-          </w:rPr>
-          <w:t>VVC</w:t>
-        </w:r>
-        <w:r>
-          <w:rPr>
-            <w:szCs w:val="24"/>
-          </w:rPr>
-          <w:t xml:space="preserve"> configuration record</w:t>
-        </w:r>
-        <w:r>
-          <w:rPr>
-            <w:szCs w:val="24"/>
-          </w:rPr>
-          <w:t xml:space="preserve"> above</w:t>
-        </w:r>
-        <w:r>
-          <w:rPr>
-            <w:szCs w:val="24"/>
-          </w:rPr>
-          <w:t>)</w:t>
+          <w:t>VVC Error injection record (inside the VVC configuration record above)</w:t>
         </w:r>
       </w:ins>
     </w:p>
@@ -14618,14 +14580,7 @@
                   <w:rFonts w:ascii="Verdana" w:hAnsi="Verdana" w:cs="Helvetica"/>
                   <w:sz w:val="14"/>
                 </w:rPr>
-                <w:t>stop_bit_error</w:t>
-              </w:r>
-              <w:r>
-                <w:rPr>
-                  <w:rFonts w:ascii="Verdana" w:hAnsi="Verdana" w:cs="Helvetica"/>
-                  <w:sz w:val="14"/>
-                </w:rPr>
-                <w:t>_prob</w:t>
+                <w:t>stop_bit_error_prob</w:t>
               </w:r>
               <w:proofErr w:type="spellEnd"/>
             </w:ins>
@@ -14722,14 +14677,7 @@
                   <w:rFonts w:ascii="Verdana" w:hAnsi="Verdana"/>
                   <w:sz w:val="14"/>
                 </w:rPr>
-                <w:t>stop</w:t>
-              </w:r>
-              <w:r>
-                <w:rPr>
-                  <w:rFonts w:ascii="Verdana" w:hAnsi="Verdana"/>
-                  <w:sz w:val="14"/>
-                </w:rPr>
-                <w:t>_bit_error</w:t>
+                <w:t>stop_bit_error</w:t>
               </w:r>
               <w:proofErr w:type="spellEnd"/>
               <w:r>
@@ -14737,21 +14685,7 @@
                   <w:rFonts w:ascii="Verdana" w:hAnsi="Verdana"/>
                   <w:sz w:val="14"/>
                 </w:rPr>
-                <w:t xml:space="preserve"> when calling a BFM transmission procedure.</w:t>
-              </w:r>
-              <w:r>
-                <w:rPr>
-                  <w:rFonts w:ascii="Verdana" w:hAnsi="Verdana"/>
-                  <w:sz w:val="14"/>
-                </w:rPr>
-                <w:t xml:space="preserve"> </w:t>
-              </w:r>
-              <w:r>
-                <w:rPr>
-                  <w:rFonts w:ascii="Verdana" w:hAnsi="Verdana"/>
-                  <w:sz w:val="14"/>
-                </w:rPr>
-                <w:t>(See BFM doc)</w:t>
+                <w:t xml:space="preserve"> when calling a BFM transmission procedure. (See BFM doc)</w:t>
               </w:r>
             </w:ins>
           </w:p>
@@ -14828,6 +14762,7 @@
                 <w:t xml:space="preserve"> in the VVC config</w:t>
               </w:r>
               <w:commentRangeStart w:id="48"/>
+              <w:commentRangeStart w:id="49"/>
               <w:r>
                 <w:rPr>
                   <w:rFonts w:ascii="Verdana" w:hAnsi="Verdana"/>
@@ -14842,6 +14777,15 @@
                 </w:rPr>
                 <w:commentReference w:id="48"/>
               </w:r>
+            </w:ins>
+            <w:commentRangeEnd w:id="49"/>
+            <w:r>
+              <w:rPr>
+                <w:rStyle w:val="Merknadsreferanse"/>
+              </w:rPr>
+              <w:commentReference w:id="49"/>
+            </w:r>
+            <w:ins w:id="50" w:author="Forfatter">
               <w:r>
                 <w:rPr>
                   <w:rFonts w:ascii="Verdana" w:hAnsi="Verdana"/>
@@ -14858,14 +14802,16 @@
       <w:pPr>
         <w:shd w:val="clear" w:color="auto" w:fill="FFFFFF" w:themeFill="background1"/>
         <w:rPr>
-          <w:ins w:id="50" w:author="Forfatter"/>
+          <w:ins w:id="51" w:author="Forfatter"/>
         </w:rPr>
       </w:pPr>
+      <w:bookmarkStart w:id="52" w:name="_GoBack"/>
+      <w:bookmarkEnd w:id="52"/>
     </w:p>
     <w:p>
       <w:pPr>
         <w:rPr>
-          <w:ins w:id="51" w:author="Forfatter"/>
+          <w:ins w:id="53" w:author="Forfatter"/>
         </w:rPr>
       </w:pPr>
     </w:p>
@@ -17529,6 +17475,31 @@
     <w:p>
       <w:pPr>
         <w:pStyle w:val="Merknadstekst"/>
+        <w:rPr>
+          <w:lang w:val="nb-NO"/>
+        </w:rPr>
+      </w:pPr>
+      <w:r>
+        <w:rPr>
+          <w:rStyle w:val="Merknadsreferanse"/>
+        </w:rPr>
+        <w:annotationRef/>
+      </w:r>
+      <w:r>
+        <w:rPr>
+          <w:lang w:val="nb-NO"/>
+        </w:rPr>
+        <w:t>Brukte et annet navn her enn I BFM siden denne er litt overordnet</w:t>
+      </w:r>
+    </w:p>
+  </w:comment>
+  <w:comment w:id="33" w:author="Forfatter" w:initials="A">
+    <w:p>
+      <w:pPr>
+        <w:pStyle w:val="Merknadstekst"/>
+        <w:rPr>
+          <w:lang w:val="nb-NO"/>
+        </w:rPr>
       </w:pPr>
       <w:r>
         <w:rPr>
@@ -17538,79 +17509,41 @@
       </w:r>
       <w:proofErr w:type="spellStart"/>
       <w:r>
-        <w:t>Brukte</w:t>
+        <w:rPr>
+          <w:lang w:val="nb-NO"/>
+        </w:rPr>
+        <w:t>Feel</w:t>
       </w:r>
       <w:proofErr w:type="spellEnd"/>
       <w:r>
-        <w:t xml:space="preserve"> et </w:t>
-      </w:r>
-      <w:proofErr w:type="spellStart"/>
-      <w:r>
-        <w:t>annet</w:t>
-      </w:r>
-      <w:proofErr w:type="spellEnd"/>
-      <w:r>
+        <w:rPr>
+          <w:lang w:val="nb-NO"/>
+        </w:rPr>
         <w:t xml:space="preserve"> </w:t>
       </w:r>
       <w:proofErr w:type="spellStart"/>
       <w:r>
-        <w:t>navn</w:t>
+        <w:rPr>
+          <w:lang w:val="nb-NO"/>
+        </w:rPr>
+        <w:t>free</w:t>
       </w:r>
       <w:proofErr w:type="spellEnd"/>
       <w:r>
-        <w:t xml:space="preserve"> her </w:t>
+        <w:rPr>
+          <w:lang w:val="nb-NO"/>
+        </w:rPr>
+        <w:t xml:space="preserve"> til å fikse formatering/layout</w:t>
       </w:r>
-      <w:proofErr w:type="spellStart"/>
-      <w:r>
-        <w:t>enn</w:t>
-      </w:r>
-      <w:proofErr w:type="spellEnd"/>
-      <w:r>
-        <w:t xml:space="preserve"> I BFM </w:t>
-      </w:r>
-      <w:proofErr w:type="spellStart"/>
-      <w:r>
-        <w:t>siden</w:t>
-      </w:r>
-      <w:proofErr w:type="spellEnd"/>
-      <w:r>
-        <w:t xml:space="preserve"> </w:t>
-      </w:r>
-      <w:proofErr w:type="spellStart"/>
-      <w:r>
-        <w:t>denne</w:t>
-      </w:r>
-      <w:proofErr w:type="spellEnd"/>
-      <w:r>
-        <w:t xml:space="preserve"> </w:t>
-      </w:r>
-      <w:proofErr w:type="spellStart"/>
-      <w:r>
-        <w:t>er</w:t>
-      </w:r>
-      <w:proofErr w:type="spellEnd"/>
-      <w:r>
-        <w:t xml:space="preserve"> </w:t>
-      </w:r>
-      <w:proofErr w:type="spellStart"/>
-      <w:r>
-        <w:t>litt</w:t>
-      </w:r>
-      <w:proofErr w:type="spellEnd"/>
-      <w:r>
-        <w:t xml:space="preserve"> </w:t>
-      </w:r>
-      <w:proofErr w:type="spellStart"/>
-      <w:r>
-        <w:t>overordnet</w:t>
-      </w:r>
-      <w:proofErr w:type="spellEnd"/>
     </w:p>
   </w:comment>
-  <w:comment w:id="33" w:author="Forfatter" w:initials="A">
+  <w:comment w:id="48" w:author="Forfatter" w:initials="A">
     <w:p>
       <w:pPr>
         <w:pStyle w:val="Merknadstekst"/>
+        <w:rPr>
+          <w:lang w:val="nb-NO"/>
+        </w:rPr>
       </w:pPr>
       <w:r>
         <w:rPr>
@@ -17619,30 +17552,34 @@
         <w:annotationRef/>
       </w:r>
       <w:r>
-        <w:t xml:space="preserve">Feel free til å </w:t>
+        <w:rPr>
+          <w:lang w:val="nb-NO"/>
+        </w:rPr>
+        <w:t xml:space="preserve">Må vel </w:t>
       </w:r>
       <w:proofErr w:type="spellStart"/>
       <w:r>
-        <w:t>fikse</w:t>
+        <w:rPr>
+          <w:lang w:val="nb-NO"/>
+        </w:rPr>
+        <w:t>overrides</w:t>
       </w:r>
       <w:proofErr w:type="spellEnd"/>
       <w:r>
-        <w:t xml:space="preserve"> </w:t>
-      </w:r>
-      <w:proofErr w:type="spellStart"/>
-      <w:r>
-        <w:t>formatering</w:t>
-      </w:r>
-      <w:proofErr w:type="spellEnd"/>
-      <w:r>
-        <w:t>/layout</w:t>
+        <w:rPr>
+          <w:lang w:val="nb-NO"/>
+        </w:rPr>
+        <w:t xml:space="preserve"> på denne måten?</w:t>
       </w:r>
     </w:p>
   </w:comment>
-  <w:comment w:id="48" w:author="Forfatter" w:initials="A">
+  <w:comment w:id="49" w:author="Forfatter" w:initials="A">
     <w:p>
       <w:pPr>
         <w:pStyle w:val="Merknadstekst"/>
+        <w:rPr>
+          <w:lang w:val="nb-NO"/>
+        </w:rPr>
       </w:pPr>
       <w:r>
         <w:rPr>
@@ -17650,40 +17587,12 @@
         </w:rPr>
         <w:annotationRef/>
       </w:r>
-      <w:proofErr w:type="spellStart"/>
       <w:r>
-        <w:t>Må</w:t>
+        <w:rPr>
+          <w:lang w:val="nb-NO"/>
+        </w:rPr>
+        <w:t xml:space="preserve">Er nok mest fornuftig ettersom sannsynlighet=0.0 ikke skal gi noen EI, selv om BFM er satt til true </w:t>
       </w:r>
-      <w:proofErr w:type="spellEnd"/>
-      <w:r>
-        <w:t xml:space="preserve"> </w:t>
-      </w:r>
-      <w:proofErr w:type="spellStart"/>
-      <w:r>
-        <w:t>vel</w:t>
-      </w:r>
-      <w:proofErr w:type="spellEnd"/>
-      <w:r>
-        <w:t xml:space="preserve"> overrides på </w:t>
-      </w:r>
-      <w:proofErr w:type="spellStart"/>
-      <w:r>
-        <w:t>denne</w:t>
-      </w:r>
-      <w:proofErr w:type="spellEnd"/>
-      <w:r>
-        <w:t xml:space="preserve"> </w:t>
-      </w:r>
-      <w:proofErr w:type="spellStart"/>
-      <w:r>
-        <w:t>måten</w:t>
-      </w:r>
-      <w:proofErr w:type="spellEnd"/>
-      <w:r>
-        <w:t>?</w:t>
-      </w:r>
-      <w:bookmarkStart w:id="49" w:name="_GoBack"/>
-      <w:bookmarkEnd w:id="49"/>
     </w:p>
   </w:comment>
 </w:comments>
@@ -17694,6 +17603,7 @@
   <w15:commentEx w15:paraId="055CAA34" w15:done="0"/>
   <w15:commentEx w15:paraId="4D801471" w15:done="0"/>
   <w15:commentEx w15:paraId="36361580" w15:done="0"/>
+  <w15:commentEx w15:paraId="6A31D4B5" w15:paraIdParent="36361580" w15:done="0"/>
 </w15:commentsEx>
 </file>
 
@@ -17702,6 +17612,7 @@
   <w16cid:commentId w16cid:paraId="055CAA34" w16cid:durableId="21191D3A"/>
   <w16cid:commentId w16cid:paraId="4D801471" w16cid:durableId="211922DD"/>
   <w16cid:commentId w16cid:paraId="36361580" w16cid:durableId="21192408"/>
+  <w16cid:commentId w16cid:paraId="6A31D4B5" w16cid:durableId="2119E6A6"/>
 </w16cid:commentsIds>
 </file>
 
@@ -18093,16 +18004,30 @@
             </w:rPr>
             <w:fldChar w:fldCharType="separate"/>
           </w:r>
-          <w:r>
-            <w:rPr>
-              <w:rFonts w:ascii="Helvetica" w:hAnsi="Helvetica" w:cs="Arial"/>
-              <w:noProof/>
-              <w:color w:val="1381C4"/>
-              <w:sz w:val="14"/>
-              <w:lang w:val="en-US"/>
-            </w:rPr>
-            <w:t>2019-09-03</w:t>
-          </w:r>
+          <w:ins w:id="54" w:author="Forfatter">
+            <w:r>
+              <w:rPr>
+                <w:rFonts w:ascii="Helvetica" w:hAnsi="Helvetica" w:cs="Arial"/>
+                <w:noProof/>
+                <w:color w:val="1381C4"/>
+                <w:sz w:val="14"/>
+                <w:lang w:val="en-US"/>
+              </w:rPr>
+              <w:t>2019-09-04</w:t>
+            </w:r>
+          </w:ins>
+          <w:del w:id="55" w:author="Forfatter">
+            <w:r>
+              <w:rPr>
+                <w:rFonts w:ascii="Helvetica" w:hAnsi="Helvetica" w:cs="Arial"/>
+                <w:noProof/>
+                <w:color w:val="1381C4"/>
+                <w:sz w:val="14"/>
+                <w:lang w:val="en-US"/>
+              </w:rPr>
+              <w:delText>2019-09-03</w:delText>
+            </w:r>
+          </w:del>
           <w:r>
             <w:rPr>
               <w:rFonts w:ascii="Helvetica" w:hAnsi="Helvetica" w:cs="Arial"/>
@@ -18134,18 +18059,41 @@
               <w:lang w:val="sq-AL"/>
             </w:rPr>
           </w:pPr>
-          <w:hyperlink r:id="rId1" w:history="1">
-            <w:r>
-              <w:rPr>
-                <w:rStyle w:val="Hyperkobling"/>
-                <w:rFonts w:ascii="Helvetica" w:hAnsi="Helvetica" w:cs="Arial"/>
-                <w:color w:val="1381C4"/>
-                <w:sz w:val="14"/>
-                <w:lang w:val="sq-AL"/>
-              </w:rPr>
-              <w:t>support@bitvis.no</w:t>
-            </w:r>
-          </w:hyperlink>
+          <w:r>
+            <w:fldChar w:fldCharType="begin"/>
+          </w:r>
+          <w:r>
+            <w:rPr>
+              <w:lang w:val="sq-AL"/>
+              <w:rPrChange w:id="56" w:author="Forfatter">
+                <w:rPr/>
+              </w:rPrChange>
+            </w:rPr>
+            <w:instrText xml:space="preserve"> HYPERLINK "mailto:support@bitvis.no" </w:instrText>
+          </w:r>
+          <w:r>
+            <w:fldChar w:fldCharType="separate"/>
+          </w:r>
+          <w:r>
+            <w:rPr>
+              <w:rStyle w:val="Hyperkobling"/>
+              <w:rFonts w:ascii="Helvetica" w:hAnsi="Helvetica" w:cs="Arial"/>
+              <w:color w:val="1381C4"/>
+              <w:sz w:val="14"/>
+              <w:lang w:val="sq-AL"/>
+            </w:rPr>
+            <w:t>support@bitvis.no</w:t>
+          </w:r>
+          <w:r>
+            <w:rPr>
+              <w:rStyle w:val="Hyperkobling"/>
+              <w:rFonts w:ascii="Helvetica" w:hAnsi="Helvetica" w:cs="Arial"/>
+              <w:color w:val="1381C4"/>
+              <w:sz w:val="14"/>
+              <w:lang w:val="sq-AL"/>
+            </w:rPr>
+            <w:fldChar w:fldCharType="end"/>
+          </w:r>
           <w:r>
             <w:rPr>
               <w:rFonts w:ascii="Helvetica" w:hAnsi="Helvetica" w:cs="Arial"/>
@@ -23343,7 +23291,7 @@
     </w:rPrDefault>
     <w:pPrDefault/>
   </w:docDefaults>
-  <w:latentStyles w:defLockedState="0" w:defUIPriority="0" w:defSemiHidden="0" w:defUnhideWhenUsed="0" w:defQFormat="0" w:count="375">
+  <w:latentStyles w:defLockedState="0" w:defUIPriority="0" w:defSemiHidden="0" w:defUnhideWhenUsed="0" w:defQFormat="0" w:count="377">
     <w:lsdException w:name="Normal" w:qFormat="1"/>
     <w:lsdException w:name="heading 1" w:qFormat="1"/>
     <w:lsdException w:name="heading 2" w:qFormat="1"/>
@@ -23443,7 +23391,6 @@
     <w:lsdException w:name="HTML Sample" w:semiHidden="1" w:unhideWhenUsed="1"/>
     <w:lsdException w:name="HTML Typewriter" w:semiHidden="1" w:unhideWhenUsed="1"/>
     <w:lsdException w:name="HTML Variable" w:semiHidden="1" w:unhideWhenUsed="1"/>
-    <w:lsdException w:name="Normal Table" w:semiHidden="1" w:unhideWhenUsed="1"/>
     <w:lsdException w:name="annotation subject" w:semiHidden="1" w:unhideWhenUsed="1"/>
     <w:lsdException w:name="No List" w:semiHidden="1" w:unhideWhenUsed="1"/>
     <w:lsdException w:name="Outline List 1" w:semiHidden="1" w:unhideWhenUsed="1"/>
@@ -23489,11 +23436,9 @@
     <w:lsdException w:name="Table Subtle 1" w:semiHidden="1" w:unhideWhenUsed="1"/>
     <w:lsdException w:name="Table Subtle 2" w:semiHidden="1" w:unhideWhenUsed="1"/>
     <w:lsdException w:name="Table Web 1" w:semiHidden="1" w:unhideWhenUsed="1"/>
-    <w:lsdException w:name="Table Web 2" w:semiHidden="1" w:unhideWhenUsed="1"/>
     <w:lsdException w:name="Table Web 3" w:semiHidden="1" w:unhideWhenUsed="1"/>
     <w:lsdException w:name="Balloon Text" w:semiHidden="1" w:unhideWhenUsed="1"/>
     <w:lsdException w:name="Table Grid" w:uiPriority="59"/>
-    <w:lsdException w:name="Table Theme" w:semiHidden="1" w:unhideWhenUsed="1"/>
     <w:lsdException w:name="Placeholder Text" w:semiHidden="1" w:uiPriority="99"/>
     <w:lsdException w:name="No Spacing" w:uiPriority="1" w:qFormat="1"/>
     <w:lsdException w:name="Light Shading" w:uiPriority="60"/>
@@ -23713,6 +23658,8 @@
     <w:lsdException w:name="Smart Hyperlink" w:semiHidden="1" w:uiPriority="99" w:unhideWhenUsed="1"/>
     <w:lsdException w:name="Hashtag" w:semiHidden="1" w:uiPriority="99" w:unhideWhenUsed="1"/>
     <w:lsdException w:name="Unresolved Mention" w:semiHidden="1" w:uiPriority="99" w:unhideWhenUsed="1"/>
+    <w:lsdException w:name="Smart Link" w:semiHidden="1" w:uiPriority="99" w:unhideWhenUsed="1"/>
+    <w:lsdException w:name="Smart Link Error" w:semiHidden="1" w:uiPriority="99" w:unhideWhenUsed="1"/>
   </w:latentStyles>
   <w:style w:type="paragraph" w:default="1" w:styleId="Normal">
     <w:name w:val="Normal"/>
@@ -24999,7 +24946,7 @@
 </file>
 
 <file path=customXml/itemProps1.xml><?xml version="1.0" encoding="utf-8"?>
-<ds:datastoreItem xmlns:ds="http://schemas.openxmlformats.org/officeDocument/2006/customXml" ds:itemID="{1B258BF6-0C44-417A-ABB8-675BC4118E88}">
+<ds:datastoreItem xmlns:ds="http://schemas.openxmlformats.org/officeDocument/2006/customXml" ds:itemID="{A58A7AFB-0818-4DA2-B881-01EF4FF9F944}">
   <ds:schemaRefs>
     <ds:schemaRef ds:uri="http://schemas.openxmlformats.org/officeDocument/2006/bibliography"/>
   </ds:schemaRefs>

</xml_diff>

<commit_message>
ACT_WD: added activity watchdog information to UART VVC VIP QR
</commit_message>
<xml_diff>
--- a/bitvis_vip_uart/doc/uart_vvc_QuickRef.docx
+++ b/bitvis_vip_uart/doc/uart_vvc_QuickRef.docx
@@ -5226,13 +5226,13 @@
           <w:lang w:val="nb-NO" w:eastAsia="nb-NO"/>
         </w:rPr>
         <w:drawing>
-          <wp:anchor distT="0" distB="0" distL="114300" distR="114300" simplePos="0" relativeHeight="251676672" behindDoc="0" locked="0" layoutInCell="1" allowOverlap="1" wp14:anchorId="11CE29BF" wp14:editId="6F269839">
+          <wp:anchor distT="0" distB="0" distL="114300" distR="114300" simplePos="0" relativeHeight="251676672" behindDoc="0" locked="0" layoutInCell="1" allowOverlap="1" wp14:anchorId="11CE29BF" wp14:editId="55CE3CC0">
             <wp:simplePos x="0" y="0"/>
             <wp:positionH relativeFrom="margin">
-              <wp:posOffset>8904809</wp:posOffset>
+              <wp:posOffset>8900960</wp:posOffset>
             </wp:positionH>
             <wp:positionV relativeFrom="paragraph">
-              <wp:posOffset>564263</wp:posOffset>
+              <wp:posOffset>142240</wp:posOffset>
             </wp:positionV>
             <wp:extent cx="712922" cy="685800"/>
             <wp:effectExtent l="0" t="0" r="0" b="0"/>
@@ -15329,8 +15329,6 @@
               </w:rPr>
               <w:t>Configure the UART property checker behaviour.</w:t>
             </w:r>
-            <w:bookmarkStart w:id="3" w:name="_GoBack"/>
-            <w:bookmarkEnd w:id="3"/>
           </w:p>
         </w:tc>
       </w:tr>
@@ -16174,7 +16172,7 @@
                       <w:sz w:val="14"/>
                     </w:rPr>
                   </w:pPr>
-                  <w:bookmarkStart w:id="4" w:name="_Hlk19276395"/>
+                  <w:bookmarkStart w:id="3" w:name="_Hlk19276395"/>
                   <w:r>
                     <w:rPr>
                       <w:rFonts w:ascii="Verdana" w:hAnsi="Verdana"/>
@@ -16198,7 +16196,7 @@
                     </w:rPr>
                     <w:t xml:space="preserve"> in the VVC config will override any error injection specified in the BFM config.</w:t>
                   </w:r>
-                  <w:bookmarkEnd w:id="4"/>
+                  <w:bookmarkEnd w:id="3"/>
                 </w:p>
               </w:tc>
             </w:tr>
@@ -17021,23 +17019,6 @@
         </w:tc>
       </w:tr>
     </w:tbl>
-    <w:p/>
-    <w:p>
-      <w:pPr>
-        <w:rPr>
-          <w:rFonts w:ascii="Courier New" w:hAnsi="Courier New" w:cs="Courier New"/>
-          <w:szCs w:val="18"/>
-        </w:rPr>
-      </w:pPr>
-    </w:p>
-    <w:p>
-      <w:pPr>
-        <w:rPr>
-          <w:rFonts w:ascii="Courier New" w:hAnsi="Courier New" w:cs="Courier New"/>
-          <w:szCs w:val="18"/>
-        </w:rPr>
-      </w:pPr>
-    </w:p>
     <w:p>
       <w:pPr>
         <w:pStyle w:val="Overskrift1"/>
@@ -17514,10 +17495,241 @@
     </w:tbl>
     <w:p>
       <w:pPr>
+        <w:pStyle w:val="Overskrift1"/>
+        <w:rPr>
+          <w:rFonts w:ascii="Helvetica" w:hAnsi="Helvetica" w:cs="Helvetica"/>
+        </w:rPr>
+      </w:pPr>
+      <w:r>
+        <w:rPr>
+          <w:rFonts w:ascii="Helvetica" w:hAnsi="Helvetica" w:cs="Helvetica"/>
+        </w:rPr>
+        <w:t>Activity watchdog</w:t>
+      </w:r>
+    </w:p>
+    <w:p>
+      <w:pPr>
         <w:rPr>
           <w:rFonts w:ascii="Verdana" w:hAnsi="Verdana"/>
         </w:rPr>
       </w:pPr>
+      <w:r>
+        <w:rPr>
+          <w:rFonts w:ascii="Verdana" w:hAnsi="Verdana"/>
+        </w:rPr>
+        <w:t>T</w:t>
+      </w:r>
+      <w:r>
+        <w:rPr>
+          <w:rFonts w:ascii="Verdana" w:hAnsi="Verdana"/>
+        </w:rPr>
+        <w:t xml:space="preserve">he VVCs support an activity watchdog </w:t>
+      </w:r>
+      <w:r>
+        <w:rPr>
+          <w:rFonts w:ascii="Verdana" w:hAnsi="Verdana"/>
+        </w:rPr>
+        <w:t>w</w:t>
+      </w:r>
+      <w:r>
+        <w:rPr>
+          <w:rFonts w:ascii="Verdana" w:hAnsi="Verdana"/>
+        </w:rPr>
+        <w:t>hich monitor</w:t>
+      </w:r>
+      <w:r>
+        <w:rPr>
+          <w:rFonts w:ascii="Verdana" w:hAnsi="Verdana"/>
+        </w:rPr>
+        <w:t>s</w:t>
+      </w:r>
+      <w:r>
+        <w:rPr>
+          <w:rFonts w:ascii="Verdana" w:hAnsi="Verdana"/>
+        </w:rPr>
+        <w:t xml:space="preserve"> </w:t>
+      </w:r>
+      <w:r>
+        <w:rPr>
+          <w:rFonts w:ascii="Verdana" w:hAnsi="Verdana"/>
+        </w:rPr>
+        <w:t xml:space="preserve">VVC activity </w:t>
+      </w:r>
+      <w:r>
+        <w:rPr>
+          <w:rFonts w:ascii="Verdana" w:hAnsi="Verdana"/>
+        </w:rPr>
+        <w:t xml:space="preserve">and </w:t>
+      </w:r>
+      <w:r>
+        <w:rPr>
+          <w:rFonts w:ascii="Verdana" w:hAnsi="Verdana"/>
+        </w:rPr>
+        <w:t xml:space="preserve">will </w:t>
+      </w:r>
+      <w:r>
+        <w:rPr>
+          <w:rFonts w:ascii="Verdana" w:hAnsi="Verdana"/>
+        </w:rPr>
+        <w:t xml:space="preserve">alert if no </w:t>
+      </w:r>
+      <w:r>
+        <w:rPr>
+          <w:rFonts w:ascii="Verdana" w:hAnsi="Verdana"/>
+        </w:rPr>
+        <w:t xml:space="preserve">VVC </w:t>
+      </w:r>
+      <w:r>
+        <w:rPr>
+          <w:rFonts w:ascii="Verdana" w:hAnsi="Verdana"/>
+        </w:rPr>
+        <w:t xml:space="preserve">activity is registered within a selected timeout value. The VVCs will register their presence to the activity watchdog </w:t>
+      </w:r>
+      <w:r>
+        <w:rPr>
+          <w:rFonts w:ascii="Verdana" w:hAnsi="Verdana"/>
+        </w:rPr>
+        <w:t xml:space="preserve">at start-up, </w:t>
+      </w:r>
+      <w:r>
+        <w:rPr>
+          <w:rFonts w:ascii="Verdana" w:hAnsi="Verdana"/>
+        </w:rPr>
+        <w:t xml:space="preserve">and report when busy and not, using dedicated activity watchdog methods and triggering the </w:t>
+      </w:r>
+      <w:proofErr w:type="spellStart"/>
+      <w:r>
+        <w:rPr>
+          <w:rFonts w:ascii="Verdana" w:hAnsi="Verdana"/>
+        </w:rPr>
+        <w:t>global_trigger_testcase_inactivity_watchdog</w:t>
+      </w:r>
+      <w:proofErr w:type="spellEnd"/>
+      <w:r>
+        <w:rPr>
+          <w:rFonts w:ascii="Verdana" w:hAnsi="Verdana"/>
+        </w:rPr>
+        <w:t xml:space="preserve"> signal</w:t>
+      </w:r>
+      <w:r>
+        <w:rPr>
+          <w:rFonts w:ascii="Verdana" w:hAnsi="Verdana"/>
+        </w:rPr>
+        <w:t>, during simulations</w:t>
+      </w:r>
+      <w:r>
+        <w:rPr>
+          <w:rFonts w:ascii="Verdana" w:hAnsi="Verdana"/>
+        </w:rPr>
+        <w:t>.</w:t>
+      </w:r>
+      <w:r>
+        <w:rPr>
+          <w:rFonts w:ascii="Verdana" w:hAnsi="Verdana"/>
+        </w:rPr>
+        <w:t xml:space="preserve"> </w:t>
+      </w:r>
+      <w:r>
+        <w:rPr>
+          <w:rFonts w:ascii="Verdana" w:hAnsi="Verdana"/>
+        </w:rPr>
+        <w:br/>
+      </w:r>
+    </w:p>
+    <w:p>
+      <w:pPr>
+        <w:rPr>
+          <w:rFonts w:ascii="Verdana" w:hAnsi="Verdana"/>
+        </w:rPr>
+      </w:pPr>
+      <w:r>
+        <w:rPr>
+          <w:rFonts w:ascii="Verdana" w:hAnsi="Verdana"/>
+        </w:rPr>
+        <w:t xml:space="preserve">Include </w:t>
+      </w:r>
+      <w:proofErr w:type="spellStart"/>
+      <w:r>
+        <w:rPr>
+          <w:rFonts w:ascii="Consolas" w:hAnsi="Consolas"/>
+        </w:rPr>
+        <w:t>activity_</w:t>
+      </w:r>
+      <w:proofErr w:type="gramStart"/>
+      <w:r>
+        <w:rPr>
+          <w:rFonts w:ascii="Consolas" w:hAnsi="Consolas"/>
+        </w:rPr>
+        <w:t>watchdog</w:t>
+      </w:r>
+      <w:proofErr w:type="spellEnd"/>
+      <w:r>
+        <w:rPr>
+          <w:rFonts w:ascii="Consolas" w:hAnsi="Consolas"/>
+        </w:rPr>
+        <w:t>(</w:t>
+      </w:r>
+      <w:proofErr w:type="gramEnd"/>
+      <w:r>
+        <w:rPr>
+          <w:rFonts w:ascii="Consolas" w:hAnsi="Consolas"/>
+        </w:rPr>
+        <w:t xml:space="preserve">timeout, </w:t>
+      </w:r>
+      <w:proofErr w:type="spellStart"/>
+      <w:r>
+        <w:rPr>
+          <w:rFonts w:ascii="Consolas" w:hAnsi="Consolas"/>
+        </w:rPr>
+        <w:t>alert_level</w:t>
+      </w:r>
+      <w:proofErr w:type="spellEnd"/>
+      <w:r>
+        <w:rPr>
+          <w:rFonts w:ascii="Consolas" w:hAnsi="Consolas"/>
+        </w:rPr>
+        <w:t xml:space="preserve">, </w:t>
+      </w:r>
+      <w:proofErr w:type="spellStart"/>
+      <w:r>
+        <w:rPr>
+          <w:rFonts w:ascii="Consolas" w:hAnsi="Consolas"/>
+        </w:rPr>
+        <w:t>msg</w:t>
+      </w:r>
+      <w:proofErr w:type="spellEnd"/>
+      <w:r>
+        <w:rPr>
+          <w:rFonts w:ascii="Consolas" w:hAnsi="Consolas"/>
+        </w:rPr>
+        <w:t>)</w:t>
+      </w:r>
+      <w:r>
+        <w:rPr>
+          <w:rFonts w:ascii="Verdana" w:hAnsi="Verdana"/>
+        </w:rPr>
+        <w:t xml:space="preserve"> </w:t>
+      </w:r>
+      <w:r>
+        <w:rPr>
+          <w:rFonts w:ascii="Verdana" w:hAnsi="Verdana"/>
+        </w:rPr>
+        <w:t xml:space="preserve">in the testbench to start using the activity watchdog. </w:t>
+      </w:r>
+      <w:r>
+        <w:rPr>
+          <w:rFonts w:ascii="Verdana" w:hAnsi="Verdana"/>
+        </w:rPr>
+        <w:br/>
+      </w:r>
+      <w:bookmarkStart w:id="4" w:name="_GoBack"/>
+      <w:bookmarkEnd w:id="4"/>
+      <w:r>
+        <w:rPr>
+          <w:rFonts w:ascii="Verdana" w:hAnsi="Verdana"/>
+        </w:rPr>
+        <w:t>More information can be found in UVVM Essential Mechanisms PDF in the UVVM VVC Framework doc folder.</w:t>
+      </w:r>
     </w:p>
     <w:p>
       <w:pPr>
@@ -17840,7 +18052,6 @@
         <w:rPr>
           <w:b/>
         </w:rPr>
-        <w:lastRenderedPageBreak/>
         <w:t>C</w:t>
       </w:r>
       <w:r>
@@ -19993,7 +20204,7 @@
               <w:sz w:val="14"/>
               <w:lang w:val="en-US"/>
             </w:rPr>
-            <w:t>2019-09-16</w:t>
+            <w:t>2019-09-24</w:t>
           </w:r>
           <w:r>
             <w:rPr>
@@ -20026,38 +20237,18 @@
               <w:lang w:val="sq-AL"/>
             </w:rPr>
           </w:pPr>
-          <w:r>
-            <w:fldChar w:fldCharType="begin"/>
-          </w:r>
-          <w:r>
-            <w:rPr>
-              <w:lang w:val="sq-AL"/>
-            </w:rPr>
-            <w:instrText xml:space="preserve"> HYPERLINK "mailto:support@bitvis.no" </w:instrText>
-          </w:r>
-          <w:r>
-            <w:fldChar w:fldCharType="separate"/>
-          </w:r>
-          <w:r>
-            <w:rPr>
-              <w:rStyle w:val="Hyperkobling"/>
-              <w:rFonts w:ascii="Helvetica" w:hAnsi="Helvetica" w:cs="Arial"/>
-              <w:color w:val="1381C4"/>
-              <w:sz w:val="14"/>
-              <w:lang w:val="sq-AL"/>
-            </w:rPr>
-            <w:t>support@bitvis.no</w:t>
-          </w:r>
-          <w:r>
-            <w:rPr>
-              <w:rStyle w:val="Hyperkobling"/>
-              <w:rFonts w:ascii="Helvetica" w:hAnsi="Helvetica" w:cs="Arial"/>
-              <w:color w:val="1381C4"/>
-              <w:sz w:val="14"/>
-              <w:lang w:val="sq-AL"/>
-            </w:rPr>
-            <w:fldChar w:fldCharType="end"/>
-          </w:r>
+          <w:hyperlink r:id="rId1" w:history="1">
+            <w:r>
+              <w:rPr>
+                <w:rStyle w:val="Hyperkobling"/>
+                <w:rFonts w:ascii="Helvetica" w:hAnsi="Helvetica" w:cs="Arial"/>
+                <w:color w:val="1381C4"/>
+                <w:sz w:val="14"/>
+                <w:lang w:val="sq-AL"/>
+              </w:rPr>
+              <w:t>support@bitvis.no</w:t>
+            </w:r>
+          </w:hyperlink>
           <w:r>
             <w:rPr>
               <w:rFonts w:ascii="Helvetica" w:hAnsi="Helvetica" w:cs="Arial"/>
@@ -25346,6 +25537,7 @@
     <w:lsdException w:name="HTML Sample" w:semiHidden="1" w:unhideWhenUsed="1"/>
     <w:lsdException w:name="HTML Typewriter" w:semiHidden="1" w:unhideWhenUsed="1"/>
     <w:lsdException w:name="HTML Variable" w:semiHidden="1" w:unhideWhenUsed="1"/>
+    <w:lsdException w:name="Normal Table" w:semiHidden="1" w:unhideWhenUsed="1"/>
     <w:lsdException w:name="annotation subject" w:semiHidden="1" w:unhideWhenUsed="1"/>
     <w:lsdException w:name="No List" w:semiHidden="1" w:unhideWhenUsed="1"/>
     <w:lsdException w:name="Outline List 1" w:semiHidden="1" w:unhideWhenUsed="1"/>
@@ -25391,9 +25583,11 @@
     <w:lsdException w:name="Table Subtle 1" w:semiHidden="1" w:unhideWhenUsed="1"/>
     <w:lsdException w:name="Table Subtle 2" w:semiHidden="1" w:unhideWhenUsed="1"/>
     <w:lsdException w:name="Table Web 1" w:semiHidden="1" w:unhideWhenUsed="1"/>
+    <w:lsdException w:name="Table Web 2" w:semiHidden="1" w:unhideWhenUsed="1"/>
     <w:lsdException w:name="Table Web 3" w:semiHidden="1" w:unhideWhenUsed="1"/>
     <w:lsdException w:name="Balloon Text" w:semiHidden="1" w:unhideWhenUsed="1"/>
     <w:lsdException w:name="Table Grid" w:uiPriority="59"/>
+    <w:lsdException w:name="Table Theme" w:semiHidden="1" w:unhideWhenUsed="1"/>
     <w:lsdException w:name="Placeholder Text" w:semiHidden="1" w:uiPriority="99"/>
     <w:lsdException w:name="No Spacing" w:uiPriority="1" w:qFormat="1"/>
     <w:lsdException w:name="Light Shading" w:uiPriority="60"/>
@@ -26901,7 +27095,7 @@
 </file>
 
 <file path=customXml/itemProps1.xml><?xml version="1.0" encoding="utf-8"?>
-<ds:datastoreItem xmlns:ds="http://schemas.openxmlformats.org/officeDocument/2006/customXml" ds:itemID="{3164FE71-5485-465A-99D4-D71D0A9D2EAC}">
+<ds:datastoreItem xmlns:ds="http://schemas.openxmlformats.org/officeDocument/2006/customXml" ds:itemID="{616440E1-F00A-44CD-BE56-4EBB4595D101}">
   <ds:schemaRefs>
     <ds:schemaRef ds:uri="http://schemas.openxmlformats.org/officeDocument/2006/bibliography"/>
   </ds:schemaRefs>

</xml_diff>

<commit_message>
UART VIP: updated VVC QR doc with shaded text for esa 2 extensions
</commit_message>
<xml_diff>
--- a/bitvis_vip_uart/doc/uart_vvc_QuickRef.docx
+++ b/bitvis_vip_uart/doc/uart_vvc_QuickRef.docx
@@ -288,6 +288,28 @@
       <w:r>
         <w:t>/doc.</w:t>
       </w:r>
+      <w:r>
+        <w:t xml:space="preserve"> </w:t>
+      </w:r>
+      <w:r>
+        <w:rPr>
+          <w:b/>
+          <w:bCs/>
+        </w:rPr>
+        <w:t>CAUTION</w:t>
+      </w:r>
+      <w:r>
+        <w:t xml:space="preserve">: shaded </w:t>
+      </w:r>
+      <w:r>
+        <w:rPr>
+          <w:highlight w:val="darkGray"/>
+        </w:rPr>
+        <w:t>code/description</w:t>
+      </w:r>
+      <w:r>
+        <w:t xml:space="preserve"> is preliminary.</w:t>
+      </w:r>
     </w:p>
     <w:p/>
     <w:tbl>
@@ -455,7 +477,7 @@
             <w:r>
               <w:rPr>
                 <w:rFonts w:cs="Helvetica"/>
-                <w:color w:val="FFFFFF"/>
+                <w:color w:val="7F7F7F" w:themeColor="text1" w:themeTint="80"/>
                 <w:szCs w:val="30"/>
               </w:rPr>
               <w:t>{</w:t>
@@ -464,7 +486,7 @@
             <w:r>
               <w:rPr>
                 <w:rFonts w:cs="Helvetica"/>
-                <w:color w:val="FFFFFF"/>
+                <w:color w:val="7F7F7F" w:themeColor="text1" w:themeTint="80"/>
                 <w:szCs w:val="30"/>
               </w:rPr>
               <w:t>num_</w:t>
@@ -472,7 +494,7 @@
             <w:r>
               <w:rPr>
                 <w:rFonts w:cs="Helvetica"/>
-                <w:color w:val="FFFFFF"/>
+                <w:color w:val="7F7F7F" w:themeColor="text1" w:themeTint="80"/>
                 <w:szCs w:val="30"/>
               </w:rPr>
               <w:t>words</w:t>
@@ -481,7 +503,7 @@
             <w:r>
               <w:rPr>
                 <w:rFonts w:cs="Helvetica"/>
-                <w:color w:val="FFFFFF"/>
+                <w:color w:val="7F7F7F" w:themeColor="text1" w:themeTint="80"/>
                 <w:szCs w:val="30"/>
               </w:rPr>
               <w:t>, randomisation</w:t>
@@ -489,7 +511,7 @@
             <w:r>
               <w:rPr>
                 <w:rFonts w:cs="Helvetica"/>
-                <w:color w:val="FFFFFF"/>
+                <w:color w:val="7F7F7F" w:themeColor="text1" w:themeTint="80"/>
                 <w:szCs w:val="30"/>
               </w:rPr>
               <w:t>}</w:t>
@@ -727,16 +749,6 @@
               </w:rPr>
               <w:t xml:space="preserve">                </w:t>
             </w:r>
-            <w:r>
-              <w:rPr>
-                <w:rFonts w:cs="Helvetica"/>
-                <w:b w:val="0"/>
-                <w:sz w:val="15"/>
-                <w:szCs w:val="15"/>
-                <w:highlight w:val="darkGray"/>
-              </w:rPr>
-              <w:t xml:space="preserve">DRAFT </w:t>
-            </w:r>
             <w:proofErr w:type="spellStart"/>
             <w:r>
               <w:rPr>
@@ -829,16 +841,16 @@
         <mc:AlternateContent>
           <mc:Choice Requires="wps">
             <w:drawing>
-              <wp:anchor distT="0" distB="0" distL="114300" distR="114300" simplePos="0" relativeHeight="251683840" behindDoc="0" locked="0" layoutInCell="1" allowOverlap="1" wp14:anchorId="6835D37D" wp14:editId="41233DA2">
+              <wp:anchor distT="0" distB="0" distL="114300" distR="114300" simplePos="0" relativeHeight="251683840" behindDoc="0" locked="0" layoutInCell="1" allowOverlap="1" wp14:anchorId="6835D37D" wp14:editId="6378605E">
                 <wp:simplePos x="0" y="0"/>
                 <wp:positionH relativeFrom="margin">
-                  <wp:posOffset>8544560</wp:posOffset>
+                  <wp:posOffset>8497570</wp:posOffset>
                 </wp:positionH>
                 <wp:positionV relativeFrom="paragraph">
-                  <wp:posOffset>204734</wp:posOffset>
+                  <wp:posOffset>202565</wp:posOffset>
                 </wp:positionV>
-                <wp:extent cx="1037590" cy="566420"/>
-                <wp:effectExtent l="0" t="0" r="0" b="5080"/>
+                <wp:extent cx="1086485" cy="628650"/>
+                <wp:effectExtent l="0" t="0" r="0" b="0"/>
                 <wp:wrapSquare wrapText="bothSides"/>
                 <wp:docPr id="8" name="Tekstboks 8"/>
                 <wp:cNvGraphicFramePr/>
@@ -849,7 +861,7 @@
                       <wps:spPr>
                         <a:xfrm>
                           <a:off x="0" y="0"/>
-                          <a:ext cx="1037590" cy="566420"/>
+                          <a:ext cx="1086485" cy="628650"/>
                         </a:xfrm>
                         <a:prstGeom prst="rect">
                           <a:avLst/>
@@ -975,7 +987,11 @@
           </mc:Choice>
           <mc:Fallback>
             <w:pict>
-              <v:shape w14:anchorId="6835D37D" id="Tekstboks 8" o:spid="_x0000_s1027" type="#_x0000_t202" style="position:absolute;margin-left:672.8pt;margin-top:16.1pt;width:81.7pt;height:44.6pt;z-index:251683840;visibility:visible;mso-wrap-style:square;mso-width-percent:0;mso-height-percent:0;mso-wrap-distance-left:9pt;mso-wrap-distance-top:0;mso-wrap-distance-right:9pt;mso-wrap-distance-bottom:0;mso-position-horizontal:absolute;mso-position-horizontal-relative:margin;mso-position-vertical:absolute;mso-position-vertical-relative:text;mso-width-percent:0;mso-height-percent:0;mso-width-relative:margin;mso-height-relative:margin;v-text-anchor:top" o:gfxdata="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" filled="f" stroked="f">
+              <v:shapetype w14:anchorId="6835D37D" id="_x0000_t202" coordsize="21600,21600" o:spt="202" path="m,l,21600r21600,l21600,xe">
+                <v:stroke joinstyle="miter"/>
+                <v:path gradientshapeok="t" o:connecttype="rect"/>
+              </v:shapetype>
+              <v:shape id="Tekstboks 8" o:spid="_x0000_s1027" type="#_x0000_t202" style="position:absolute;margin-left:669.1pt;margin-top:15.95pt;width:85.55pt;height:49.5pt;z-index:251683840;visibility:visible;mso-wrap-style:square;mso-width-percent:0;mso-height-percent:0;mso-wrap-distance-left:9pt;mso-wrap-distance-top:0;mso-wrap-distance-right:9pt;mso-wrap-distance-bottom:0;mso-position-horizontal:absolute;mso-position-horizontal-relative:margin;mso-position-vertical:absolute;mso-position-vertical-relative:text;mso-width-percent:0;mso-height-percent:0;mso-width-relative:margin;mso-height-relative:margin;v-text-anchor:top" o:gfxdata="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" filled="f" stroked="f">
                 <v:textbox>
                   <w:txbxContent>
                     <w:p>
@@ -1246,7 +1262,7 @@
             <w:r>
               <w:rPr>
                 <w:rFonts w:cs="Helvetica"/>
-                <w:color w:val="FFFFFF"/>
+                <w:color w:val="7F7F7F" w:themeColor="text1" w:themeTint="80"/>
                 <w:szCs w:val="30"/>
               </w:rPr>
               <w:t>[Coverage,] [</w:t>
@@ -1255,7 +1271,7 @@
             <w:r>
               <w:rPr>
                 <w:rFonts w:cs="Helvetica"/>
-                <w:color w:val="FFFFFF"/>
+                <w:color w:val="7F7F7F" w:themeColor="text1" w:themeTint="80"/>
                 <w:szCs w:val="30"/>
               </w:rPr>
               <w:t>TO_SB</w:t>
@@ -1264,7 +1280,7 @@
             <w:r>
               <w:rPr>
                 <w:rFonts w:cs="Helvetica"/>
-                <w:color w:val="FFFFFF"/>
+                <w:color w:val="7F7F7F" w:themeColor="text1" w:themeTint="80"/>
                 <w:szCs w:val="30"/>
               </w:rPr>
               <w:t xml:space="preserve">,] </w:t>
@@ -1506,16 +1522,6 @@
                 <w:szCs w:val="15"/>
               </w:rPr>
               <w:t xml:space="preserve"> </w:t>
-            </w:r>
-            <w:r>
-              <w:rPr>
-                <w:rFonts w:cs="Helvetica"/>
-                <w:b w:val="0"/>
-                <w:sz w:val="15"/>
-                <w:szCs w:val="15"/>
-                <w:highlight w:val="darkGray"/>
-              </w:rPr>
-              <w:t xml:space="preserve">DRAFT </w:t>
             </w:r>
             <w:proofErr w:type="spellStart"/>
             <w:r>
@@ -2074,6 +2080,8 @@
             </w:r>
           </w:p>
         </w:tc>
+        <w:bookmarkStart w:id="1" w:name="_GoBack"/>
+        <w:bookmarkEnd w:id="1"/>
       </w:tr>
     </w:tbl>
     <w:p>
@@ -4315,6 +4323,7 @@
               <w:rPr>
                 <w:sz w:val="15"/>
                 <w:szCs w:val="15"/>
+                <w:highlight w:val="darkGray"/>
               </w:rPr>
             </w:pPr>
             <w:proofErr w:type="spellStart"/>
@@ -4323,6 +4332,7 @@
                 <w:rFonts w:cs="Helvetica"/>
                 <w:sz w:val="15"/>
                 <w:szCs w:val="18"/>
+                <w:highlight w:val="darkGray"/>
               </w:rPr>
               <w:t>error_injection</w:t>
             </w:r>
@@ -4332,6 +4342,7 @@
                 <w:rFonts w:cs="Helvetica"/>
                 <w:sz w:val="15"/>
                 <w:szCs w:val="18"/>
+                <w:highlight w:val="darkGray"/>
               </w:rPr>
               <w:t xml:space="preserve">           </w:t>
             </w:r>
@@ -4359,6 +4370,7 @@
               <w:rPr>
                 <w:sz w:val="15"/>
                 <w:szCs w:val="15"/>
+                <w:highlight w:val="darkGray"/>
               </w:rPr>
             </w:pPr>
             <w:proofErr w:type="spellStart"/>
@@ -4367,30 +4379,25 @@
                 <w:rFonts w:cs="Helvetica"/>
                 <w:sz w:val="15"/>
                 <w:szCs w:val="18"/>
-              </w:rPr>
-              <w:t>t</w:t>
+                <w:highlight w:val="darkGray"/>
+              </w:rPr>
+              <w:t>t_</w:t>
             </w:r>
             <w:r>
               <w:rPr>
                 <w:rFonts w:cs="Helvetica"/>
                 <w:sz w:val="15"/>
                 <w:szCs w:val="18"/>
-              </w:rPr>
-              <w:t>_</w:t>
+                <w:highlight w:val="darkGray"/>
+              </w:rPr>
+              <w:t>vvc_</w:t>
             </w:r>
             <w:r>
               <w:rPr>
                 <w:rFonts w:cs="Helvetica"/>
                 <w:sz w:val="15"/>
                 <w:szCs w:val="18"/>
-              </w:rPr>
-              <w:t>vvc_</w:t>
-            </w:r>
-            <w:r>
-              <w:rPr>
-                <w:rFonts w:cs="Helvetica"/>
-                <w:sz w:val="15"/>
-                <w:szCs w:val="18"/>
+                <w:highlight w:val="darkGray"/>
               </w:rPr>
               <w:t>error_injection</w:t>
             </w:r>
@@ -4419,6 +4426,7 @@
               <w:rPr>
                 <w:sz w:val="15"/>
                 <w:szCs w:val="15"/>
+                <w:highlight w:val="darkGray"/>
               </w:rPr>
             </w:pPr>
             <w:r>
@@ -4426,16 +4434,9 @@
                 <w:rFonts w:cs="Helvetica"/>
                 <w:sz w:val="15"/>
                 <w:szCs w:val="18"/>
-              </w:rPr>
-              <w:t>C_</w:t>
-            </w:r>
-            <w:r>
-              <w:rPr>
-                <w:rFonts w:cs="Helvetica"/>
-                <w:sz w:val="15"/>
-                <w:szCs w:val="18"/>
-              </w:rPr>
-              <w:t>ERROR_INJECTION_INACTIVE</w:t>
+                <w:highlight w:val="darkGray"/>
+              </w:rPr>
+              <w:t>C_ERROR_INJECTION_INACTIVE</w:t>
             </w:r>
           </w:p>
         </w:tc>
@@ -4468,6 +4469,7 @@
               <w:rPr>
                 <w:sz w:val="15"/>
                 <w:szCs w:val="15"/>
+                <w:highlight w:val="darkGray"/>
               </w:rPr>
             </w:pPr>
             <w:proofErr w:type="spellStart"/>
@@ -4475,6 +4477,7 @@
               <w:rPr>
                 <w:sz w:val="15"/>
                 <w:szCs w:val="15"/>
+                <w:highlight w:val="darkGray"/>
               </w:rPr>
               <w:t>bit_rate_checker</w:t>
             </w:r>
@@ -4504,6 +4507,7 @@
               <w:rPr>
                 <w:sz w:val="15"/>
                 <w:szCs w:val="15"/>
+                <w:highlight w:val="darkGray"/>
               </w:rPr>
             </w:pPr>
             <w:proofErr w:type="spellStart"/>
@@ -4511,6 +4515,7 @@
               <w:rPr>
                 <w:sz w:val="15"/>
                 <w:szCs w:val="15"/>
+                <w:highlight w:val="darkGray"/>
               </w:rPr>
               <w:t>t_bit_rate_checker</w:t>
             </w:r>
@@ -4540,12 +4545,14 @@
               <w:rPr>
                 <w:sz w:val="15"/>
                 <w:szCs w:val="15"/>
-              </w:rPr>
-            </w:pPr>
-            <w:r>
-              <w:rPr>
-                <w:sz w:val="15"/>
-                <w:szCs w:val="15"/>
+                <w:highlight w:val="darkGray"/>
+              </w:rPr>
+            </w:pPr>
+            <w:r>
+              <w:rPr>
+                <w:sz w:val="15"/>
+                <w:szCs w:val="15"/>
+                <w:highlight w:val="darkGray"/>
               </w:rPr>
               <w:t>C_BIT_RATE_CHECKER_DEFAULT</w:t>
             </w:r>
@@ -5449,7 +5456,7 @@
           <w:b/>
         </w:rPr>
       </w:pPr>
-      <w:bookmarkStart w:id="1" w:name="_Ref424297123"/>
+      <w:bookmarkStart w:id="2" w:name="_Ref424297123"/>
       <w:r>
         <w:lastRenderedPageBreak/>
         <w:t xml:space="preserve">VVC </w:t>
@@ -6020,7 +6027,7 @@
         </w:tc>
       </w:tr>
     </w:tbl>
-    <w:bookmarkEnd w:id="1"/>
+    <w:bookmarkEnd w:id="2"/>
     <w:p>
       <w:pPr>
         <w:pStyle w:val="Undertittel"/>
@@ -9698,7 +9705,17 @@
                 <w:sz w:val="15"/>
                 <w:szCs w:val="15"/>
               </w:rPr>
-              <w:t>, channel, data | {</w:t>
+              <w:t xml:space="preserve">, channel, data | </w:t>
+            </w:r>
+            <w:r>
+              <w:rPr>
+                <w:rFonts w:cs="Helvetica"/>
+                <w:b/>
+                <w:sz w:val="15"/>
+                <w:szCs w:val="15"/>
+                <w:highlight w:val="darkGray"/>
+              </w:rPr>
+              <w:t>{</w:t>
             </w:r>
             <w:proofErr w:type="spellStart"/>
             <w:r>
@@ -9707,19 +9724,21 @@
                 <w:b/>
                 <w:sz w:val="15"/>
                 <w:szCs w:val="15"/>
-              </w:rPr>
-              <w:t>num_</w:t>
-            </w:r>
+                <w:highlight w:val="darkGray"/>
+              </w:rPr>
+              <w:t>num_words</w:t>
+            </w:r>
+            <w:proofErr w:type="spellEnd"/>
             <w:r>
               <w:rPr>
                 <w:rFonts w:cs="Helvetica"/>
                 <w:b/>
                 <w:sz w:val="15"/>
                 <w:szCs w:val="15"/>
-              </w:rPr>
-              <w:t>words</w:t>
-            </w:r>
-            <w:proofErr w:type="spellEnd"/>
+                <w:highlight w:val="darkGray"/>
+              </w:rPr>
+              <w:t>, randomisation}</w:t>
+            </w:r>
             <w:r>
               <w:rPr>
                 <w:rFonts w:cs="Helvetica"/>
@@ -9727,7 +9746,7 @@
                 <w:sz w:val="15"/>
                 <w:szCs w:val="15"/>
               </w:rPr>
-              <w:t xml:space="preserve">, randomisation}, </w:t>
+              <w:t xml:space="preserve">, </w:t>
             </w:r>
             <w:proofErr w:type="spellStart"/>
             <w:r>
@@ -10198,13 +10217,15 @@
                 <w:rFonts w:cs="Helvetica"/>
                 <w:sz w:val="15"/>
                 <w:szCs w:val="15"/>
-              </w:rPr>
-            </w:pPr>
-            <w:r>
-              <w:rPr>
-                <w:rFonts w:cs="Helvetica"/>
-                <w:sz w:val="15"/>
-                <w:szCs w:val="15"/>
+                <w:highlight w:val="darkGray"/>
+              </w:rPr>
+            </w:pPr>
+            <w:r>
+              <w:rPr>
+                <w:rFonts w:cs="Helvetica"/>
+                <w:sz w:val="15"/>
+                <w:szCs w:val="15"/>
+                <w:highlight w:val="darkGray"/>
               </w:rPr>
               <w:t xml:space="preserve">When the more advanced randomisation command is applied the basic </w:t>
             </w:r>
@@ -10214,6 +10235,7 @@
                 <w:rFonts w:cs="Helvetica"/>
                 <w:sz w:val="15"/>
                 <w:szCs w:val="15"/>
+                <w:highlight w:val="darkGray"/>
               </w:rPr>
               <w:t>BFM</w:t>
             </w:r>
@@ -10223,6 +10245,7 @@
                 <w:rFonts w:cs="Helvetica"/>
                 <w:sz w:val="15"/>
                 <w:szCs w:val="15"/>
+                <w:highlight w:val="darkGray"/>
               </w:rPr>
               <w:t xml:space="preserve"> </w:t>
             </w:r>
@@ -10232,6 +10255,7 @@
                 <w:rFonts w:cs="Helvetica"/>
                 <w:sz w:val="15"/>
                 <w:szCs w:val="15"/>
+                <w:highlight w:val="darkGray"/>
               </w:rPr>
               <w:t>uart_</w:t>
             </w:r>
@@ -10241,6 +10265,7 @@
                 <w:rFonts w:cs="Helvetica"/>
                 <w:sz w:val="15"/>
                 <w:szCs w:val="15"/>
+                <w:highlight w:val="darkGray"/>
               </w:rPr>
               <w:t>transmit</w:t>
             </w:r>
@@ -10250,6 +10275,7 @@
                 <w:rFonts w:cs="Helvetica"/>
                 <w:sz w:val="15"/>
                 <w:szCs w:val="15"/>
+                <w:highlight w:val="darkGray"/>
               </w:rPr>
               <w:t>(</w:t>
             </w:r>
@@ -10259,6 +10285,7 @@
                 <w:rFonts w:cs="Helvetica"/>
                 <w:sz w:val="15"/>
                 <w:szCs w:val="15"/>
+                <w:highlight w:val="darkGray"/>
               </w:rPr>
               <w:t xml:space="preserve">) transaction is executed </w:t>
             </w:r>
@@ -10268,6 +10295,7 @@
                 <w:rFonts w:cs="Helvetica"/>
                 <w:sz w:val="15"/>
                 <w:szCs w:val="15"/>
+                <w:highlight w:val="darkGray"/>
               </w:rPr>
               <w:t>num_words</w:t>
             </w:r>
@@ -10277,6 +10305,7 @@
                 <w:rFonts w:cs="Helvetica"/>
                 <w:sz w:val="15"/>
                 <w:szCs w:val="15"/>
+                <w:highlight w:val="darkGray"/>
               </w:rPr>
               <w:t xml:space="preserve"> times with new random data each time – according to the given randomisation profile. </w:t>
             </w:r>
@@ -10285,6 +10314,7 @@
                 <w:rFonts w:cs="Helvetica"/>
                 <w:sz w:val="15"/>
                 <w:szCs w:val="15"/>
+                <w:highlight w:val="darkGray"/>
               </w:rPr>
               <w:br/>
               <w:t>Current defined randomisation profiles are: RANDOM: Standard uniform random.</w:t>
@@ -10294,6 +10324,7 @@
                 <w:rFonts w:cs="Helvetica"/>
                 <w:sz w:val="15"/>
                 <w:szCs w:val="15"/>
+                <w:highlight w:val="darkGray"/>
               </w:rPr>
               <w:t xml:space="preserve">   This is provided as an example.</w:t>
             </w:r>
@@ -10315,6 +10346,7 @@
                 <w:rFonts w:cs="Helvetica"/>
                 <w:sz w:val="15"/>
                 <w:szCs w:val="15"/>
+                <w:highlight w:val="darkGray"/>
               </w:rPr>
               <w:t xml:space="preserve">Errors may be injected – depending on the </w:t>
             </w:r>
@@ -10324,6 +10356,7 @@
                 <w:rFonts w:cs="Helvetica"/>
                 <w:sz w:val="15"/>
                 <w:szCs w:val="15"/>
+                <w:highlight w:val="darkGray"/>
               </w:rPr>
               <w:t>error_injection_config</w:t>
             </w:r>
@@ -10333,6 +10366,7 @@
                 <w:rFonts w:cs="Helvetica"/>
                 <w:sz w:val="15"/>
                 <w:szCs w:val="15"/>
+                <w:highlight w:val="darkGray"/>
               </w:rPr>
               <w:t xml:space="preserve"> sub-record within the </w:t>
             </w:r>
@@ -10342,6 +10376,7 @@
                 <w:rFonts w:cs="Helvetica"/>
                 <w:sz w:val="15"/>
                 <w:szCs w:val="15"/>
+                <w:highlight w:val="darkGray"/>
               </w:rPr>
               <w:t>vvc_config</w:t>
             </w:r>
@@ -10848,7 +10883,7 @@
                 <w:sz w:val="15"/>
                 <w:szCs w:val="15"/>
               </w:rPr>
-              <w:t xml:space="preserve">[Coverage,] </w:t>
+              <w:t>[</w:t>
             </w:r>
             <w:r>
               <w:rPr>
@@ -10856,6 +10891,17 @@
                 <w:b/>
                 <w:sz w:val="15"/>
                 <w:szCs w:val="15"/>
+                <w:highlight w:val="darkGray"/>
+              </w:rPr>
+              <w:t xml:space="preserve">Coverage,] </w:t>
+            </w:r>
+            <w:r>
+              <w:rPr>
+                <w:rFonts w:cs="Helvetica"/>
+                <w:b/>
+                <w:sz w:val="15"/>
+                <w:szCs w:val="15"/>
+                <w:highlight w:val="darkGray"/>
               </w:rPr>
               <w:t>[</w:t>
             </w:r>
@@ -10866,6 +10912,7 @@
                 <w:b/>
                 <w:sz w:val="15"/>
                 <w:szCs w:val="15"/>
+                <w:highlight w:val="darkGray"/>
               </w:rPr>
               <w:t>TO_SB</w:t>
             </w:r>
@@ -10876,6 +10923,7 @@
                 <w:b/>
                 <w:sz w:val="15"/>
                 <w:szCs w:val="15"/>
+                <w:highlight w:val="darkGray"/>
               </w:rPr>
               <w:t>,]</w:t>
             </w:r>
@@ -11438,8 +11486,18 @@
                 <w:rFonts w:cs="Helvetica"/>
                 <w:sz w:val="15"/>
                 <w:szCs w:val="15"/>
+                <w:highlight w:val="darkGray"/>
               </w:rPr>
               <w:t>If the option TO_SB is applied the received data will be sent to the UART_VVC dedicated scoreboard where it will be checked against the expected value (provided by the testbench)</w:t>
+            </w:r>
+            <w:r>
+              <w:rPr>
+                <w:rFonts w:cs="Helvetica"/>
+                <w:sz w:val="15"/>
+                <w:szCs w:val="15"/>
+                <w:highlight w:val="darkGray"/>
+              </w:rPr>
+              <w:t>.</w:t>
             </w:r>
           </w:p>
           <w:p>
@@ -11472,6 +11530,7 @@
                 <w:rFonts w:cs="Helvetica"/>
                 <w:sz w:val="15"/>
                 <w:szCs w:val="15"/>
+                <w:highlight w:val="darkGray"/>
               </w:rPr>
               <w:t xml:space="preserve">If the Coverage option is applied the basic </w:t>
             </w:r>
@@ -11481,6 +11540,7 @@
                 <w:rFonts w:cs="Helvetica"/>
                 <w:sz w:val="15"/>
                 <w:szCs w:val="15"/>
+                <w:highlight w:val="darkGray"/>
               </w:rPr>
               <w:t>BFM</w:t>
             </w:r>
@@ -11490,6 +11550,7 @@
                 <w:rFonts w:cs="Helvetica"/>
                 <w:sz w:val="15"/>
                 <w:szCs w:val="15"/>
+                <w:highlight w:val="darkGray"/>
               </w:rPr>
               <w:t xml:space="preserve"> </w:t>
             </w:r>
@@ -11499,6 +11560,7 @@
                 <w:rFonts w:cs="Helvetica"/>
                 <w:sz w:val="15"/>
                 <w:szCs w:val="15"/>
+                <w:highlight w:val="darkGray"/>
               </w:rPr>
               <w:t>uart_uart_</w:t>
             </w:r>
@@ -11508,6 +11570,7 @@
                 <w:rFonts w:cs="Helvetica"/>
                 <w:sz w:val="15"/>
                 <w:szCs w:val="15"/>
+                <w:highlight w:val="darkGray"/>
               </w:rPr>
               <w:t>receive</w:t>
             </w:r>
@@ -11517,6 +11580,7 @@
                 <w:rFonts w:cs="Helvetica"/>
                 <w:sz w:val="15"/>
                 <w:szCs w:val="15"/>
+                <w:highlight w:val="darkGray"/>
               </w:rPr>
               <w:t>(</w:t>
             </w:r>
@@ -11526,6 +11590,7 @@
                 <w:rFonts w:cs="Helvetica"/>
                 <w:sz w:val="15"/>
                 <w:szCs w:val="15"/>
+                <w:highlight w:val="darkGray"/>
               </w:rPr>
               <w:t>) is executed continuously</w:t>
             </w:r>
@@ -11534,6 +11599,7 @@
                 <w:rFonts w:cs="Helvetica"/>
                 <w:sz w:val="15"/>
                 <w:szCs w:val="15"/>
+                <w:highlight w:val="darkGray"/>
               </w:rPr>
               <w:t xml:space="preserve"> until the predefined coverage requirement is met.</w:t>
             </w:r>
@@ -11542,6 +11608,7 @@
                 <w:rFonts w:cs="Helvetica"/>
                 <w:sz w:val="15"/>
                 <w:szCs w:val="15"/>
+                <w:highlight w:val="darkGray"/>
               </w:rPr>
               <w:t xml:space="preserve">. </w:t>
             </w:r>
@@ -11550,6 +11617,7 @@
                 <w:rFonts w:cs="Helvetica"/>
                 <w:sz w:val="15"/>
                 <w:szCs w:val="15"/>
+                <w:highlight w:val="darkGray"/>
               </w:rPr>
               <w:br/>
               <w:t xml:space="preserve">Current defined </w:t>
@@ -11559,6 +11627,7 @@
                 <w:rFonts w:cs="Helvetica"/>
                 <w:sz w:val="15"/>
                 <w:szCs w:val="15"/>
+                <w:highlight w:val="darkGray"/>
               </w:rPr>
               <w:t xml:space="preserve">Coverage </w:t>
             </w:r>
@@ -11567,6 +11636,7 @@
                 <w:rFonts w:cs="Helvetica"/>
                 <w:sz w:val="15"/>
                 <w:szCs w:val="15"/>
+                <w:highlight w:val="darkGray"/>
               </w:rPr>
               <w:t xml:space="preserve">profiles are: </w:t>
             </w:r>
@@ -11575,6 +11645,7 @@
                 <w:rFonts w:cs="Helvetica"/>
                 <w:sz w:val="15"/>
                 <w:szCs w:val="15"/>
+                <w:highlight w:val="darkGray"/>
               </w:rPr>
               <w:t>COVERAGE_FULL</w:t>
             </w:r>
@@ -11583,6 +11654,7 @@
                 <w:rFonts w:cs="Helvetica"/>
                 <w:sz w:val="15"/>
                 <w:szCs w:val="15"/>
+                <w:highlight w:val="darkGray"/>
               </w:rPr>
               <w:t xml:space="preserve">: </w:t>
             </w:r>
@@ -11591,6 +11663,7 @@
                 <w:rFonts w:cs="Helvetica"/>
                 <w:sz w:val="15"/>
                 <w:szCs w:val="15"/>
+                <w:highlight w:val="darkGray"/>
               </w:rPr>
               <w:t>All possible patterns (of 0 and 1) are covered at least once. This is provided as an example.</w:t>
             </w:r>
@@ -11730,15 +11803,6 @@
               </w:rPr>
               <w:t xml:space="preserve">    </w:t>
             </w:r>
-            <w:r>
-              <w:rPr>
-                <w:rFonts w:ascii="Courier New" w:hAnsi="Courier New" w:cs="Courier New"/>
-                <w:sz w:val="15"/>
-                <w:szCs w:val="15"/>
-                <w:highlight w:val="darkGray"/>
-              </w:rPr>
-              <w:t xml:space="preserve">DRAFT </w:t>
-            </w:r>
             <w:proofErr w:type="spellStart"/>
             <w:r>
               <w:rPr>
@@ -11808,15 +11872,6 @@
               </w:rPr>
               <w:t xml:space="preserve">    </w:t>
             </w:r>
-            <w:r>
-              <w:rPr>
-                <w:rFonts w:ascii="Courier New" w:hAnsi="Courier New" w:cs="Courier New"/>
-                <w:sz w:val="15"/>
-                <w:szCs w:val="15"/>
-                <w:highlight w:val="darkGray"/>
-              </w:rPr>
-              <w:t xml:space="preserve">DRAFT </w:t>
-            </w:r>
             <w:proofErr w:type="spellStart"/>
             <w:r>
               <w:rPr>
@@ -11886,6 +11941,7 @@
               </w:rPr>
               <w:t xml:space="preserve">    </w:t>
             </w:r>
+            <w:proofErr w:type="spellStart"/>
             <w:r>
               <w:rPr>
                 <w:rFonts w:ascii="Courier New" w:hAnsi="Courier New" w:cs="Courier New"/>
@@ -11893,7 +11949,17 @@
                 <w:szCs w:val="15"/>
                 <w:highlight w:val="darkGray"/>
               </w:rPr>
-              <w:t xml:space="preserve">DRAFT </w:t>
+              <w:t>uart_receive</w:t>
+            </w:r>
+            <w:proofErr w:type="spellEnd"/>
+            <w:r>
+              <w:rPr>
+                <w:rFonts w:ascii="Courier New" w:hAnsi="Courier New" w:cs="Courier New"/>
+                <w:sz w:val="15"/>
+                <w:szCs w:val="15"/>
+                <w:highlight w:val="darkGray"/>
+              </w:rPr>
+              <w:t xml:space="preserve"> (</w:t>
             </w:r>
             <w:proofErr w:type="spellStart"/>
             <w:r>
@@ -11903,7 +11969,7 @@
                 <w:szCs w:val="15"/>
                 <w:highlight w:val="darkGray"/>
               </w:rPr>
-              <w:t>uart_receive</w:t>
+              <w:t>UART_VVCT</w:t>
             </w:r>
             <w:proofErr w:type="spellEnd"/>
             <w:r>
@@ -11913,9 +11979,8 @@
                 <w:szCs w:val="15"/>
                 <w:highlight w:val="darkGray"/>
               </w:rPr>
-              <w:t xml:space="preserve"> (</w:t>
-            </w:r>
-            <w:proofErr w:type="spellStart"/>
+              <w:t xml:space="preserve">, 1, RX, COVERAGE_FULL, TO_SB, “Receiving data until coverage reached. Passing on to </w:t>
+            </w:r>
             <w:r>
               <w:rPr>
                 <w:rFonts w:ascii="Courier New" w:hAnsi="Courier New" w:cs="Courier New"/>
@@ -11923,9 +11988,8 @@
                 <w:szCs w:val="15"/>
                 <w:highlight w:val="darkGray"/>
               </w:rPr>
-              <w:t>UART_VVCT</w:t>
-            </w:r>
-            <w:proofErr w:type="spellEnd"/>
+              <w:t>SB”,</w:t>
+            </w:r>
             <w:r>
               <w:rPr>
                 <w:rFonts w:ascii="Courier New" w:hAnsi="Courier New" w:cs="Courier New"/>
@@ -11933,33 +11997,7 @@
                 <w:szCs w:val="15"/>
                 <w:highlight w:val="darkGray"/>
               </w:rPr>
-              <w:t>, 1, RX, COVERAGE_FULL, TO_SB, “Receiving data until coverage reached. Passing on to SB”,</w:t>
-            </w:r>
-            <w:r>
-              <w:rPr>
-                <w:rFonts w:ascii="Courier New" w:hAnsi="Courier New" w:cs="Courier New"/>
-                <w:sz w:val="15"/>
-                <w:szCs w:val="15"/>
-              </w:rPr>
-              <w:t xml:space="preserve"> </w:t>
-            </w:r>
-            <w:r>
-              <w:rPr>
-                <w:rFonts w:ascii="Courier New" w:hAnsi="Courier New" w:cs="Courier New"/>
-                <w:sz w:val="15"/>
-                <w:szCs w:val="15"/>
-              </w:rPr>
-              <w:br/>
-              <w:t xml:space="preserve">                        </w:t>
-            </w:r>
-            <w:r>
-              <w:rPr>
-                <w:rFonts w:ascii="Courier New" w:hAnsi="Courier New" w:cs="Courier New"/>
-                <w:sz w:val="15"/>
-                <w:szCs w:val="15"/>
-                <w:highlight w:val="darkGray"/>
-              </w:rPr>
-              <w:t>E</w:t>
+              <w:t xml:space="preserve"> E</w:t>
             </w:r>
             <w:r>
               <w:rPr>
@@ -13888,6 +13926,7 @@
         <w:rPr>
           <w:rFonts w:ascii="Helvetica" w:hAnsi="Helvetica" w:cs="Helvetica"/>
         </w:rPr>
+        <w:lastRenderedPageBreak/>
         <w:t xml:space="preserve">VVC </w:t>
       </w:r>
       <w:r>
@@ -14188,7 +14227,7 @@
                 <w:szCs w:val="18"/>
               </w:rPr>
             </w:pPr>
-            <w:bookmarkStart w:id="2" w:name="_Hlk494267197"/>
+            <w:bookmarkStart w:id="3" w:name="_Hlk494267197"/>
             <w:r>
               <w:rPr>
                 <w:rFonts w:cs="Helvetica"/>
@@ -14205,7 +14244,7 @@
               </w:rPr>
               <w:br/>
             </w:r>
-            <w:bookmarkEnd w:id="2"/>
+            <w:bookmarkEnd w:id="3"/>
             <w:r>
               <w:rPr>
                 <w:rFonts w:cs="Helvetica"/>
@@ -16272,16 +16311,11 @@
           <w:szCs w:val="24"/>
         </w:rPr>
       </w:pPr>
-      <w:r>
-        <w:rPr>
-          <w:szCs w:val="24"/>
-        </w:rPr>
-        <w:t xml:space="preserve">DRAFT </w:t>
-      </w:r>
       <w:proofErr w:type="spellStart"/>
       <w:r>
         <w:rPr>
           <w:szCs w:val="24"/>
+          <w:highlight w:val="darkGray"/>
         </w:rPr>
         <w:t>VVC</w:t>
       </w:r>
@@ -16289,6 +16323,7 @@
       <w:r>
         <w:rPr>
           <w:szCs w:val="24"/>
+          <w:highlight w:val="darkGray"/>
         </w:rPr>
         <w:t xml:space="preserve"> Error injection record (inside the VVC configuration record above)</w:t>
       </w:r>
@@ -16778,7 +16813,7 @@
                       <w:sz w:val="14"/>
                     </w:rPr>
                   </w:pPr>
-                  <w:bookmarkStart w:id="3" w:name="_Hlk19276395"/>
+                  <w:bookmarkStart w:id="4" w:name="_Hlk19276395"/>
                   <w:r>
                     <w:rPr>
                       <w:rFonts w:ascii="Verdana" w:hAnsi="Verdana"/>
@@ -16823,7 +16858,7 @@
                     </w:rPr>
                     <w:t xml:space="preserve"> config will override any error injection specified in the BFM config.</w:t>
                   </w:r>
-                  <w:bookmarkEnd w:id="3"/>
+                  <w:bookmarkEnd w:id="4"/>
                 </w:p>
               </w:tc>
             </w:tr>
@@ -16995,35 +17030,33 @@
                 <w:szCs w:val="24"/>
               </w:rPr>
             </w:pPr>
+            <w:proofErr w:type="spellStart"/>
             <w:r>
               <w:rPr>
                 <w:szCs w:val="24"/>
-              </w:rPr>
-              <w:t xml:space="preserve">DRAFT </w:t>
-            </w:r>
-            <w:proofErr w:type="spellStart"/>
+                <w:highlight w:val="darkGray"/>
+              </w:rPr>
+              <w:t>VVC</w:t>
+            </w:r>
+            <w:proofErr w:type="spellEnd"/>
             <w:r>
               <w:rPr>
                 <w:szCs w:val="24"/>
-              </w:rPr>
-              <w:t>VVC</w:t>
-            </w:r>
-            <w:proofErr w:type="spellEnd"/>
+                <w:highlight w:val="darkGray"/>
+              </w:rPr>
+              <w:t xml:space="preserve"> </w:t>
+            </w:r>
             <w:r>
               <w:rPr>
                 <w:szCs w:val="24"/>
-              </w:rPr>
-              <w:t xml:space="preserve"> </w:t>
+                <w:highlight w:val="darkGray"/>
+              </w:rPr>
+              <w:t>P</w:t>
             </w:r>
             <w:r>
               <w:rPr>
                 <w:szCs w:val="24"/>
-              </w:rPr>
-              <w:t>P</w:t>
-            </w:r>
-            <w:r>
-              <w:rPr>
-                <w:szCs w:val="24"/>
+                <w:highlight w:val="darkGray"/>
               </w:rPr>
               <w:t>roperty checking record (inside the VVC configuration record above)</w:t>
             </w:r>
@@ -18444,21 +18477,7 @@
         <w:rPr>
           <w:rFonts w:ascii="Verdana" w:hAnsi="Verdana"/>
         </w:rPr>
-        <w:t xml:space="preserve"> in the activity watchdog register, thus the </w:t>
-      </w:r>
-      <w:r>
-        <w:rPr>
-          <w:rFonts w:ascii="Verdana" w:hAnsi="Verdana"/>
-        </w:rPr>
-        <w:t>UART</w:t>
-      </w:r>
-      <w:bookmarkStart w:id="4" w:name="_GoBack"/>
-      <w:bookmarkEnd w:id="4"/>
-      <w:r>
-        <w:rPr>
-          <w:rFonts w:ascii="Verdana" w:hAnsi="Verdana"/>
-        </w:rPr>
-        <w:t xml:space="preserve"> </w:t>
+        <w:t xml:space="preserve"> in the activity watchdog register, thus the UART </w:t>
       </w:r>
       <w:proofErr w:type="spellStart"/>
       <w:r>
@@ -21073,7 +21092,7 @@
               <w:sz w:val="14"/>
               <w:lang w:val="en-US"/>
             </w:rPr>
-            <w:t>2019-10-31</w:t>
+            <w:t>2019-11-11</w:t>
           </w:r>
           <w:r>
             <w:rPr>
@@ -21106,38 +21125,18 @@
               <w:lang w:val="sq-AL"/>
             </w:rPr>
           </w:pPr>
-          <w:r>
-            <w:fldChar w:fldCharType="begin"/>
-          </w:r>
-          <w:r>
-            <w:rPr>
-              <w:lang w:val="sq-AL"/>
-            </w:rPr>
-            <w:instrText xml:space="preserve"> HYPERLINK "mailto:support@bitvis.no" </w:instrText>
-          </w:r>
-          <w:r>
-            <w:fldChar w:fldCharType="separate"/>
-          </w:r>
-          <w:r>
-            <w:rPr>
-              <w:rStyle w:val="Hyperkobling"/>
-              <w:rFonts w:ascii="Helvetica" w:hAnsi="Helvetica" w:cs="Arial"/>
-              <w:color w:val="1381C4"/>
-              <w:sz w:val="14"/>
-              <w:lang w:val="sq-AL"/>
-            </w:rPr>
-            <w:t>support@bitvis.no</w:t>
-          </w:r>
-          <w:r>
-            <w:rPr>
-              <w:rStyle w:val="Hyperkobling"/>
-              <w:rFonts w:ascii="Helvetica" w:hAnsi="Helvetica" w:cs="Arial"/>
-              <w:color w:val="1381C4"/>
-              <w:sz w:val="14"/>
-              <w:lang w:val="sq-AL"/>
-            </w:rPr>
-            <w:fldChar w:fldCharType="end"/>
-          </w:r>
+          <w:hyperlink r:id="rId1" w:history="1">
+            <w:r>
+              <w:rPr>
+                <w:rStyle w:val="Hyperkobling"/>
+                <w:rFonts w:ascii="Helvetica" w:hAnsi="Helvetica" w:cs="Arial"/>
+                <w:color w:val="1381C4"/>
+                <w:sz w:val="14"/>
+                <w:lang w:val="sq-AL"/>
+              </w:rPr>
+              <w:t>support@bitvis.no</w:t>
+            </w:r>
+          </w:hyperlink>
           <w:r>
             <w:rPr>
               <w:rFonts w:ascii="Helvetica" w:hAnsi="Helvetica" w:cs="Arial"/>
@@ -27972,7 +27971,7 @@
 </file>
 
 <file path=customXml/itemProps1.xml><?xml version="1.0" encoding="utf-8"?>
-<ds:datastoreItem xmlns:ds="http://schemas.openxmlformats.org/officeDocument/2006/customXml" ds:itemID="{4C641B9C-D059-644D-AC0D-1D903B04D3D3}">
+<ds:datastoreItem xmlns:ds="http://schemas.openxmlformats.org/officeDocument/2006/customXml" ds:itemID="{81D1D0DA-BA2F-9141-92E4-EBF24DA7AFF8}">
   <ds:schemaRefs>
     <ds:schemaRef ds:uri="http://schemas.openxmlformats.org/officeDocument/2006/bibliography"/>
   </ds:schemaRefs>

</xml_diff>

<commit_message>
ESA_2: removed OSVVM as required library in UART VVC QR.
</commit_message>
<xml_diff>
--- a/bitvis_vip_uart/doc/uart_vvc_QuickRef.docx
+++ b/bitvis_vip_uart/doc/uart_vvc_QuickRef.docx
@@ -2080,8 +2080,6 @@
             </w:r>
           </w:p>
         </w:tc>
-        <w:bookmarkStart w:id="1" w:name="_GoBack"/>
-        <w:bookmarkEnd w:id="1"/>
       </w:tr>
     </w:tbl>
     <w:p>
@@ -5456,7 +5454,7 @@
           <w:b/>
         </w:rPr>
       </w:pPr>
-      <w:bookmarkStart w:id="2" w:name="_Ref424297123"/>
+      <w:bookmarkStart w:id="1" w:name="_Ref424297123"/>
       <w:r>
         <w:lastRenderedPageBreak/>
         <w:t xml:space="preserve">VVC </w:t>
@@ -6027,7 +6025,7 @@
         </w:tc>
       </w:tr>
     </w:tbl>
-    <w:bookmarkEnd w:id="2"/>
+    <w:bookmarkEnd w:id="1"/>
     <w:p>
       <w:pPr>
         <w:pStyle w:val="Undertittel"/>
@@ -14227,7 +14225,7 @@
                 <w:szCs w:val="18"/>
               </w:rPr>
             </w:pPr>
-            <w:bookmarkStart w:id="3" w:name="_Hlk494267197"/>
+            <w:bookmarkStart w:id="2" w:name="_Hlk494267197"/>
             <w:r>
               <w:rPr>
                 <w:rFonts w:cs="Helvetica"/>
@@ -14244,7 +14242,7 @@
               </w:rPr>
               <w:br/>
             </w:r>
-            <w:bookmarkEnd w:id="3"/>
+            <w:bookmarkEnd w:id="2"/>
             <w:r>
               <w:rPr>
                 <w:rFonts w:cs="Helvetica"/>
@@ -16813,7 +16811,7 @@
                       <w:sz w:val="14"/>
                     </w:rPr>
                   </w:pPr>
-                  <w:bookmarkStart w:id="4" w:name="_Hlk19276395"/>
+                  <w:bookmarkStart w:id="3" w:name="_Hlk19276395"/>
                   <w:r>
                     <w:rPr>
                       <w:rFonts w:ascii="Verdana" w:hAnsi="Verdana"/>
@@ -16858,7 +16856,7 @@
                     </w:rPr>
                     <w:t xml:space="preserve"> config will override any error injection specified in the BFM config.</w:t>
                   </w:r>
-                  <w:bookmarkEnd w:id="4"/>
+                  <w:bookmarkEnd w:id="3"/>
                 </w:p>
               </w:tc>
             </w:tr>
@@ -18701,6 +18699,8 @@
         </w:rPr>
         <w:t>2</w:t>
       </w:r>
+      <w:bookmarkStart w:id="4" w:name="_GoBack"/>
+      <w:bookmarkEnd w:id="4"/>
       <w:r>
         <w:rPr>
           <w:b/>
@@ -18814,10 +18814,6 @@
           <w:ilvl w:val="0"/>
           <w:numId w:val="40"/>
         </w:numPr>
-        <w:rPr>
-          <w:b/>
-          <w:i/>
-        </w:rPr>
       </w:pPr>
       <w:proofErr w:type="spellStart"/>
       <w:r>
@@ -18839,49 +18835,9 @@
     <w:p>
       <w:pPr>
         <w:pStyle w:val="Listeavsnitt"/>
-        <w:numPr>
-          <w:ilvl w:val="0"/>
-          <w:numId w:val="40"/>
-        </w:numPr>
-        <w:rPr>
-          <w:b/>
-          <w:i/>
-        </w:rPr>
-      </w:pPr>
-      <w:proofErr w:type="spellStart"/>
-      <w:r>
-        <w:rPr>
-          <w:b/>
-          <w:i/>
-        </w:rPr>
-        <w:t>CrFc</w:t>
-      </w:r>
-      <w:proofErr w:type="spellEnd"/>
-      <w:r>
-        <w:rPr>
-          <w:b/>
-          <w:i/>
-        </w:rPr>
-        <w:t xml:space="preserve"> (</w:t>
-      </w:r>
-      <w:proofErr w:type="spellStart"/>
-      <w:r>
-        <w:rPr>
-          <w:b/>
-          <w:i/>
-        </w:rPr>
-        <w:t>xConstrRandFuncCov</w:t>
-      </w:r>
-      <w:proofErr w:type="spellEnd"/>
-      <w:r>
-        <w:rPr>
-          <w:b/>
-          <w:i/>
-        </w:rPr>
-        <w:t>)</w:t>
-      </w:r>
+        <w:ind w:left="720"/>
+      </w:pPr>
     </w:p>
-    <w:p/>
     <w:p>
       <w:r>
         <w:t xml:space="preserve">Before compiling the </w:t>
@@ -18915,7 +18871,10 @@
       </w:r>
       <w:proofErr w:type="spellEnd"/>
       <w:r>
-        <w:t xml:space="preserve">, </w:t>
+        <w:t xml:space="preserve"> and</w:t>
+      </w:r>
+      <w:r>
+        <w:t xml:space="preserve"> </w:t>
       </w:r>
       <w:proofErr w:type="spellStart"/>
       <w:r>
@@ -18923,10 +18882,10 @@
       </w:r>
       <w:proofErr w:type="spellEnd"/>
       <w:r>
-        <w:t xml:space="preserve"> and xConstrRandFuncCov</w:t>
+        <w:t xml:space="preserve"> </w:t>
       </w:r>
       <w:r>
-        <w:t xml:space="preserve"> have been compiled.</w:t>
+        <w:t>have been compiled.</w:t>
       </w:r>
     </w:p>
     <w:p/>
@@ -21092,7 +21051,7 @@
               <w:sz w:val="14"/>
               <w:lang w:val="en-US"/>
             </w:rPr>
-            <w:t>2019-11-11</w:t>
+            <w:t>2019-11-13</w:t>
           </w:r>
           <w:r>
             <w:rPr>
@@ -27971,7 +27930,7 @@
 </file>
 
 <file path=customXml/itemProps1.xml><?xml version="1.0" encoding="utf-8"?>
-<ds:datastoreItem xmlns:ds="http://schemas.openxmlformats.org/officeDocument/2006/customXml" ds:itemID="{81D1D0DA-BA2F-9141-92E4-EBF24DA7AFF8}">
+<ds:datastoreItem xmlns:ds="http://schemas.openxmlformats.org/officeDocument/2006/customXml" ds:itemID="{E6D37C60-2E2B-D84F-8F24-6A57701A1CE6}">
   <ds:schemaRefs>
     <ds:schemaRef ds:uri="http://schemas.openxmlformats.org/officeDocument/2006/bibliography"/>
   </ds:schemaRefs>

</xml_diff>

<commit_message>
BV_UVVM-763: Updated UART Quickref examples with a clearer msg.
</commit_message>
<xml_diff>
--- a/bitvis_vip_uart/doc/uart_vvc_QuickRef.docx
+++ b/bitvis_vip_uart/doc/uart_vvc_QuickRef.docx
@@ -1,6 +1,6 @@
 
 <file path=word/document.xml><?xml version="1.0" encoding="utf-8"?>
-<w:document xmlns:wpc="http://schemas.microsoft.com/office/word/2010/wordprocessingCanvas" xmlns:cx="http://schemas.microsoft.com/office/drawing/2014/chartex" xmlns:cx1="http://schemas.microsoft.com/office/drawing/2015/9/8/chartex" xmlns:cx2="http://schemas.microsoft.com/office/drawing/2015/10/21/chartex" xmlns:cx3="http://schemas.microsoft.com/office/drawing/2016/5/9/chartex" xmlns:cx4="http://schemas.microsoft.com/office/drawing/2016/5/10/chartex" xmlns:cx5="http://schemas.microsoft.com/office/drawing/2016/5/11/chartex" xmlns:cx6="http://schemas.microsoft.com/office/drawing/2016/5/12/chartex" xmlns:cx7="http://schemas.microsoft.com/office/drawing/2016/5/13/chartex" xmlns:cx8="http://schemas.microsoft.com/office/drawing/2016/5/14/chartex" xmlns:mc="http://schemas.openxmlformats.org/markup-compatibility/2006" xmlns:aink="http://schemas.microsoft.com/office/drawing/2016/ink" xmlns:am3d="http://schemas.microsoft.com/office/drawing/2017/model3d" xmlns:o="urn:schemas-microsoft-com:office:office" xmlns:r="http://schemas.openxmlformats.org/officeDocument/2006/relationships" xmlns:m="http://schemas.openxmlformats.org/officeDocument/2006/math" xmlns:v="urn:schemas-microsoft-com:vml" xmlns:wp14="http://schemas.microsoft.com/office/word/2010/wordprocessingDrawing" xmlns:wp="http://schemas.openxmlformats.org/drawingml/2006/wordprocessingDrawing" xmlns:w10="urn:schemas-microsoft-com:office:word" xmlns:w="http://schemas.openxmlformats.org/wordprocessingml/2006/main" xmlns:w14="http://schemas.microsoft.com/office/word/2010/wordml" xmlns:w15="http://schemas.microsoft.com/office/word/2012/wordml" xmlns:w16cid="http://schemas.microsoft.com/office/word/2016/wordml/cid" xmlns:w16se="http://schemas.microsoft.com/office/word/2015/wordml/symex" xmlns:wpg="http://schemas.microsoft.com/office/word/2010/wordprocessingGroup" xmlns:wpi="http://schemas.microsoft.com/office/word/2010/wordprocessingInk" xmlns:wne="http://schemas.microsoft.com/office/word/2006/wordml" xmlns:wps="http://schemas.microsoft.com/office/word/2010/wordprocessingShape" mc:Ignorable="w14 w15 w16se w16cid wp14">
+<w:document xmlns:wpc="http://schemas.microsoft.com/office/word/2010/wordprocessingCanvas" xmlns:cx="http://schemas.microsoft.com/office/drawing/2014/chartex" xmlns:cx1="http://schemas.microsoft.com/office/drawing/2015/9/8/chartex" xmlns:cx2="http://schemas.microsoft.com/office/drawing/2015/10/21/chartex" xmlns:cx3="http://schemas.microsoft.com/office/drawing/2016/5/9/chartex" xmlns:cx4="http://schemas.microsoft.com/office/drawing/2016/5/10/chartex" xmlns:cx5="http://schemas.microsoft.com/office/drawing/2016/5/11/chartex" xmlns:cx6="http://schemas.microsoft.com/office/drawing/2016/5/12/chartex" xmlns:cx7="http://schemas.microsoft.com/office/drawing/2016/5/13/chartex" xmlns:cx8="http://schemas.microsoft.com/office/drawing/2016/5/14/chartex" xmlns:mc="http://schemas.openxmlformats.org/markup-compatibility/2006" xmlns:aink="http://schemas.microsoft.com/office/drawing/2016/ink" xmlns:am3d="http://schemas.microsoft.com/office/drawing/2017/model3d" xmlns:o="urn:schemas-microsoft-com:office:office" xmlns:r="http://schemas.openxmlformats.org/officeDocument/2006/relationships" xmlns:m="http://schemas.openxmlformats.org/officeDocument/2006/math" xmlns:v="urn:schemas-microsoft-com:vml" xmlns:wp14="http://schemas.microsoft.com/office/word/2010/wordprocessingDrawing" xmlns:wp="http://schemas.openxmlformats.org/drawingml/2006/wordprocessingDrawing" xmlns:w10="urn:schemas-microsoft-com:office:word" xmlns:w="http://schemas.openxmlformats.org/wordprocessingml/2006/main" xmlns:w14="http://schemas.microsoft.com/office/word/2010/wordml" xmlns:w15="http://schemas.microsoft.com/office/word/2012/wordml" xmlns:w16cex="http://schemas.microsoft.com/office/word/2018/wordml/cex" xmlns:w16cid="http://schemas.microsoft.com/office/word/2016/wordml/cid" xmlns:w16="http://schemas.microsoft.com/office/word/2018/wordml" xmlns:w16se="http://schemas.microsoft.com/office/word/2015/wordml/symex" xmlns:wpg="http://schemas.microsoft.com/office/word/2010/wordprocessingGroup" xmlns:wpi="http://schemas.microsoft.com/office/word/2010/wordprocessingInk" xmlns:wne="http://schemas.microsoft.com/office/word/2006/wordml" xmlns:wps="http://schemas.microsoft.com/office/word/2010/wordprocessingShape" mc:Ignorable="w14 w15 w16se w16cid w16 w16cex wp14">
   <w:body>
     <w:p>
       <w:pPr>
@@ -657,7 +657,27 @@
                 <w:sz w:val="15"/>
                 <w:szCs w:val="28"/>
               </w:rPr>
-              <w:t>, “Sending data to Peripheral 1”);</w:t>
+              <w:t xml:space="preserve">, “Sending data to </w:t>
+            </w:r>
+            <w:r>
+              <w:rPr>
+                <w:rFonts w:cs="Helvetica"/>
+                <w:b w:val="0"/>
+                <w:bCs w:val="0"/>
+                <w:sz w:val="15"/>
+                <w:szCs w:val="28"/>
+              </w:rPr>
+              <w:t xml:space="preserve">DUT UART instance </w:t>
+            </w:r>
+            <w:r>
+              <w:rPr>
+                <w:rFonts w:cs="Helvetica"/>
+                <w:b w:val="0"/>
+                <w:bCs w:val="0"/>
+                <w:sz w:val="15"/>
+                <w:szCs w:val="28"/>
+              </w:rPr>
+              <w:t>1”);</w:t>
             </w:r>
           </w:p>
           <w:p>
@@ -692,7 +712,29 @@
                 <w:szCs w:val="28"/>
                 <w:highlight w:val="darkGray"/>
               </w:rPr>
-              <w:t>uart_transmit(UART_VVCT, 1, TX, 5, RANDOM, “Sending 5 random bytes”);</w:t>
+              <w:t>uart_transmit(UART_VVCT, 1, TX, 5, RANDOM, “Sending 5 random bytes</w:t>
+            </w:r>
+            <w:r>
+              <w:rPr>
+                <w:rFonts w:cs="Helvetica"/>
+                <w:b w:val="0"/>
+                <w:bCs w:val="0"/>
+                <w:sz w:val="15"/>
+                <w:szCs w:val="28"/>
+                <w:highlight w:val="darkGray"/>
+              </w:rPr>
+              <w:t xml:space="preserve"> to DUT UART instance 1</w:t>
+            </w:r>
+            <w:r>
+              <w:rPr>
+                <w:rFonts w:cs="Helvetica"/>
+                <w:b w:val="0"/>
+                <w:bCs w:val="0"/>
+                <w:sz w:val="15"/>
+                <w:szCs w:val="28"/>
+                <w:highlight w:val="darkGray"/>
+              </w:rPr>
+              <w:t>”);</w:t>
             </w:r>
           </w:p>
         </w:tc>
@@ -878,7 +920,6 @@
                           <w:sz w:val="20"/>
                         </w:rPr>
                       </w:pPr>
-                      <w:proofErr w:type="spellStart"/>
                       <w:r>
                         <w:rPr>
                           <w:rFonts w:ascii="Helvetica Neue Light" w:hAnsi="Helvetica Neue Light"/>
@@ -888,7 +929,6 @@
                         </w:rPr>
                         <w:t>uart_vvc.vhd</w:t>
                       </w:r>
-                      <w:proofErr w:type="spellEnd"/>
                     </w:p>
                     <w:p>
                       <w:pPr>
@@ -900,7 +940,6 @@
                           <w:sz w:val="20"/>
                         </w:rPr>
                       </w:pPr>
-                      <w:proofErr w:type="spellStart"/>
                       <w:r>
                         <w:rPr>
                           <w:rFonts w:ascii="Helvetica Neue Light" w:hAnsi="Helvetica Neue Light"/>
@@ -910,7 +949,6 @@
                         </w:rPr>
                         <w:t>uart_rx_vvc.vhd</w:t>
                       </w:r>
-                      <w:proofErr w:type="spellEnd"/>
                     </w:p>
                     <w:p>
                       <w:pPr>
@@ -922,7 +960,6 @@
                           <w:sz w:val="20"/>
                         </w:rPr>
                       </w:pPr>
-                      <w:proofErr w:type="spellStart"/>
                       <w:r>
                         <w:rPr>
                           <w:rFonts w:ascii="Helvetica Neue Light" w:hAnsi="Helvetica Neue Light"/>
@@ -932,7 +969,6 @@
                         </w:rPr>
                         <w:t>uart_tx_vvc.vhd</w:t>
                       </w:r>
-                      <w:proofErr w:type="spellEnd"/>
                     </w:p>
                     <w:p>
                       <w:pPr>
@@ -1252,7 +1288,47 @@
                 <w:sz w:val="15"/>
                 <w:szCs w:val="15"/>
               </w:rPr>
-              <w:t xml:space="preserve"> from Peripheral 1”);</w:t>
+              <w:t xml:space="preserve"> </w:t>
+            </w:r>
+            <w:r>
+              <w:rPr>
+                <w:rFonts w:cs="Helvetica"/>
+                <w:b w:val="0"/>
+                <w:bCs w:val="0"/>
+                <w:sz w:val="15"/>
+                <w:szCs w:val="15"/>
+              </w:rPr>
+              <w:t xml:space="preserve">data </w:t>
+            </w:r>
+            <w:r>
+              <w:rPr>
+                <w:rFonts w:cs="Helvetica"/>
+                <w:b w:val="0"/>
+                <w:bCs w:val="0"/>
+                <w:sz w:val="15"/>
+                <w:szCs w:val="15"/>
+              </w:rPr>
+              <w:t xml:space="preserve">from </w:t>
+            </w:r>
+            <w:r>
+              <w:rPr>
+                <w:rFonts w:cs="Helvetica"/>
+                <w:b w:val="0"/>
+                <w:bCs w:val="0"/>
+                <w:sz w:val="15"/>
+                <w:szCs w:val="15"/>
+              </w:rPr>
+              <w:t>DUT UART instance</w:t>
+            </w:r>
+            <w:r>
+              <w:rPr>
+                <w:rFonts w:cs="Helvetica"/>
+                <w:b w:val="0"/>
+                <w:bCs w:val="0"/>
+                <w:sz w:val="15"/>
+                <w:szCs w:val="15"/>
+              </w:rPr>
+              <w:t xml:space="preserve"> 1”);</w:t>
             </w:r>
             <w:r>
               <w:rPr>
@@ -1317,7 +1393,27 @@
                 <w:szCs w:val="15"/>
                 <w:highlight w:val="darkGray"/>
               </w:rPr>
-              <w:t xml:space="preserve">uart_receive (UART_VVCT, 1, RX, TO_SB, “Receiving data </w:t>
+              <w:t>uart_receive (UART_VVCT, 1, RX, TO_SB, “Receiving data</w:t>
+            </w:r>
+            <w:r>
+              <w:rPr>
+                <w:rFonts w:cs="Helvetica"/>
+                <w:b w:val="0"/>
+                <w:sz w:val="15"/>
+                <w:szCs w:val="15"/>
+                <w:highlight w:val="darkGray"/>
+              </w:rPr>
+              <w:t xml:space="preserve"> from DUT UART instance 1</w:t>
+            </w:r>
+            <w:r>
+              <w:rPr>
+                <w:rFonts w:cs="Helvetica"/>
+                <w:b w:val="0"/>
+                <w:sz w:val="15"/>
+                <w:szCs w:val="15"/>
+                <w:highlight w:val="darkGray"/>
+              </w:rPr>
+              <w:t xml:space="preserve"> </w:t>
             </w:r>
             <w:r>
               <w:rPr>
@@ -1788,7 +1884,27 @@
                 <w:sz w:val="15"/>
                 <w:szCs w:val="28"/>
               </w:rPr>
-              <w:t xml:space="preserve"> data from Peripheral 1”);</w:t>
+              <w:t xml:space="preserve"> data from </w:t>
+            </w:r>
+            <w:r>
+              <w:rPr>
+                <w:rFonts w:cs="Helvetica"/>
+                <w:b w:val="0"/>
+                <w:bCs w:val="0"/>
+                <w:sz w:val="15"/>
+                <w:szCs w:val="28"/>
+              </w:rPr>
+              <w:t>DUT UART instance</w:t>
+            </w:r>
+            <w:r>
+              <w:rPr>
+                <w:rFonts w:cs="Helvetica"/>
+                <w:b w:val="0"/>
+                <w:bCs w:val="0"/>
+                <w:sz w:val="15"/>
+                <w:szCs w:val="28"/>
+              </w:rPr>
+              <w:t xml:space="preserve"> 1”);</w:t>
             </w:r>
           </w:p>
         </w:tc>
@@ -2242,25 +2358,7 @@
                           <w:sz w:val="15"/>
                           <w:szCs w:val="15"/>
                         </w:rPr>
-                        <w:t xml:space="preserve">See UVVM Methods </w:t>
-                      </w:r>
-                      <w:proofErr w:type="spellStart"/>
-                      <w:r>
-                        <w:rPr>
-                          <w:rFonts w:cs="Helvetica"/>
-                          <w:sz w:val="15"/>
-                          <w:szCs w:val="15"/>
-                        </w:rPr>
-                        <w:t>QuickRef</w:t>
-                      </w:r>
-                      <w:proofErr w:type="spellEnd"/>
-                      <w:r>
-                        <w:rPr>
-                          <w:rFonts w:cs="Helvetica"/>
-                          <w:sz w:val="15"/>
-                          <w:szCs w:val="15"/>
-                        </w:rPr>
-                        <w:t xml:space="preserve"> for details.</w:t>
+                        <w:t>See UVVM Methods QuickRef for details.</w:t>
                       </w:r>
                     </w:p>
                     <w:p>
@@ -2276,7 +2374,6 @@
                           <w:szCs w:val="21"/>
                         </w:rPr>
                       </w:pPr>
-                      <w:proofErr w:type="spellStart"/>
                       <w:r>
                         <w:rPr>
                           <w:rFonts w:cs="Verdana"/>
@@ -2287,7 +2384,6 @@
                         </w:rPr>
                         <w:t>await_completion</w:t>
                       </w:r>
-                      <w:proofErr w:type="spellEnd"/>
                       <w:r>
                         <w:rPr>
                           <w:rFonts w:cs="Verdana"/>
@@ -2315,19 +2411,8 @@
                           <w:szCs w:val="12"/>
                         </w:rPr>
                         <w:br/>
-                      </w:r>
-                      <w:proofErr w:type="spellStart"/>
-                      <w:r>
-                        <w:rPr>
-                          <w:rFonts w:cs="Verdana"/>
-                          <w:b/>
-                          <w:bCs/>
-                          <w:sz w:val="15"/>
-                          <w:szCs w:val="12"/>
-                        </w:rPr>
                         <w:t>enable_log_msg</w:t>
                       </w:r>
-                      <w:proofErr w:type="spellEnd"/>
                       <w:r>
                         <w:rPr>
                           <w:rFonts w:cs="Verdana"/>
@@ -2345,19 +2430,8 @@
                           <w:szCs w:val="12"/>
                         </w:rPr>
                         <w:br/>
-                      </w:r>
-                      <w:proofErr w:type="spellStart"/>
-                      <w:r>
-                        <w:rPr>
-                          <w:rFonts w:cs="Verdana"/>
-                          <w:b/>
-                          <w:bCs/>
-                          <w:sz w:val="15"/>
-                          <w:szCs w:val="12"/>
-                        </w:rPr>
                         <w:t>disable_log_msg</w:t>
                       </w:r>
-                      <w:proofErr w:type="spellEnd"/>
                       <w:r>
                         <w:rPr>
                           <w:rFonts w:cs="Verdana"/>
@@ -2413,7 +2487,6 @@
                           <w:szCs w:val="11"/>
                         </w:rPr>
                       </w:pPr>
-                      <w:proofErr w:type="spellStart"/>
                       <w:r>
                         <w:rPr>
                           <w:rFonts w:cs="Verdana"/>
@@ -2424,7 +2497,6 @@
                         </w:rPr>
                         <w:t>flush_command_queue</w:t>
                       </w:r>
-                      <w:proofErr w:type="spellEnd"/>
                       <w:r>
                         <w:rPr>
                           <w:rFonts w:cs="Verdana"/>
@@ -2441,7 +2513,6 @@
                         </w:rPr>
                         <w:br/>
                       </w:r>
-                      <w:proofErr w:type="spellStart"/>
                       <w:r>
                         <w:rPr>
                           <w:rFonts w:cs="Verdana"/>
@@ -2452,7 +2523,6 @@
                         </w:rPr>
                         <w:t>terminate_current_command</w:t>
                       </w:r>
-                      <w:proofErr w:type="spellEnd"/>
                       <w:r>
                         <w:rPr>
                           <w:rFonts w:cs="Verdana"/>
@@ -2470,19 +2540,8 @@
                           <w:szCs w:val="12"/>
                         </w:rPr>
                         <w:br/>
-                      </w:r>
-                      <w:proofErr w:type="spellStart"/>
-                      <w:r>
-                        <w:rPr>
-                          <w:rFonts w:cs="Verdana"/>
-                          <w:b/>
-                          <w:bCs/>
-                          <w:sz w:val="15"/>
-                          <w:szCs w:val="12"/>
-                        </w:rPr>
                         <w:t>terminate_all_commands</w:t>
                       </w:r>
-                      <w:proofErr w:type="spellEnd"/>
                       <w:r>
                         <w:rPr>
                           <w:rFonts w:cs="Verdana"/>
@@ -2500,19 +2559,8 @@
                           <w:szCs w:val="12"/>
                         </w:rPr>
                         <w:br/>
-                      </w:r>
-                      <w:proofErr w:type="spellStart"/>
-                      <w:r>
-                        <w:rPr>
-                          <w:rFonts w:cs="Verdana"/>
-                          <w:b/>
-                          <w:bCs/>
-                          <w:sz w:val="15"/>
-                          <w:szCs w:val="12"/>
-                        </w:rPr>
                         <w:t>insert_delay</w:t>
                       </w:r>
-                      <w:proofErr w:type="spellEnd"/>
                       <w:r>
                         <w:rPr>
                           <w:rFonts w:cs="Verdana"/>
@@ -2537,7 +2585,6 @@
                           <w:szCs w:val="12"/>
                         </w:rPr>
                       </w:pPr>
-                      <w:proofErr w:type="spellStart"/>
                       <w:r>
                         <w:rPr>
                           <w:rFonts w:cs="Verdana"/>
@@ -2546,18 +2593,7 @@
                           <w:sz w:val="15"/>
                           <w:szCs w:val="12"/>
                         </w:rPr>
-                        <w:t>get_last_received_cmd_idx</w:t>
-                      </w:r>
-                      <w:proofErr w:type="spellEnd"/>
-                      <w:r>
-                        <w:rPr>
-                          <w:rFonts w:cs="Verdana"/>
-                          <w:b/>
-                          <w:bCs/>
-                          <w:sz w:val="15"/>
-                          <w:szCs w:val="12"/>
-                        </w:rPr>
-                        <w:t>()</w:t>
+                        <w:t>get_last_received_cmd_idx()</w:t>
                       </w:r>
                     </w:p>
                     <w:p>
@@ -4600,7 +4636,7 @@
     </w:p>
     <w:p>
       <w:pPr>
-        <w:pStyle w:val="Undertittel"/>
+        <w:pStyle w:val="Subtitle"/>
         <w:spacing w:after="40"/>
         <w:rPr>
           <w:b/>
@@ -5174,7 +5210,7 @@
     <w:bookmarkEnd w:id="1"/>
     <w:p>
       <w:pPr>
-        <w:pStyle w:val="Undertittel"/>
+        <w:pStyle w:val="Subtitle"/>
         <w:spacing w:before="200" w:after="40"/>
         <w:rPr>
           <w:b/>
@@ -5618,7 +5654,23 @@
                 <w:color w:val="000000" w:themeColor="text1"/>
                 <w:sz w:val="15"/>
               </w:rPr>
-              <w:t>“Send to peripheral 1”</w:t>
+              <w:t xml:space="preserve">“Send to </w:t>
+            </w:r>
+            <w:r>
+              <w:rPr>
+                <w:rFonts w:cs="Helvetica"/>
+                <w:color w:val="000000" w:themeColor="text1"/>
+                <w:sz w:val="15"/>
+              </w:rPr>
+              <w:t>DUT</w:t>
+            </w:r>
+            <w:r>
+              <w:rPr>
+                <w:rFonts w:cs="Helvetica"/>
+                <w:color w:val="000000" w:themeColor="text1"/>
+                <w:sz w:val="15"/>
+              </w:rPr>
+              <w:t>”</w:t>
             </w:r>
           </w:p>
         </w:tc>
@@ -6187,7 +6239,7 @@
     </w:tbl>
     <w:p>
       <w:pPr>
-        <w:pStyle w:val="Undertittel"/>
+        <w:pStyle w:val="Subtitle"/>
         <w:spacing w:before="200" w:after="40"/>
         <w:rPr>
           <w:b/>
@@ -6727,7 +6779,7 @@
     </w:tbl>
     <w:p>
       <w:pPr>
-        <w:pStyle w:val="Undertittel"/>
+        <w:pStyle w:val="Subtitle"/>
         <w:spacing w:before="200" w:after="40"/>
         <w:rPr>
           <w:b/>
@@ -8342,7 +8394,7 @@
     </w:tbl>
     <w:p>
       <w:pPr>
-        <w:pStyle w:val="Undertittel"/>
+        <w:pStyle w:val="Subtitle"/>
         <w:rPr>
           <w:sz w:val="40"/>
           <w:szCs w:val="40"/>
@@ -8392,7 +8444,7 @@
     </w:p>
     <w:p>
       <w:pPr>
-        <w:pStyle w:val="Overskrift1"/>
+        <w:pStyle w:val="Heading1"/>
         <w:rPr>
           <w:rFonts w:ascii="Helvetica" w:hAnsi="Helvetica" w:cs="Helvetica"/>
         </w:rPr>
@@ -9040,7 +9092,7 @@
                 <w:sz w:val="15"/>
                 <w:szCs w:val="15"/>
               </w:rPr>
-              <w:t xml:space="preserve"> to Peripheral 1”</w:t>
+              <w:t xml:space="preserve"> to </w:t>
             </w:r>
             <w:r>
               <w:rPr>
@@ -9048,6 +9100,22 @@
                 <w:sz w:val="15"/>
                 <w:szCs w:val="15"/>
               </w:rPr>
+              <w:t>DUT UART instance</w:t>
+            </w:r>
+            <w:r>
+              <w:rPr>
+                <w:rFonts w:ascii="Courier New" w:hAnsi="Courier New" w:cs="Courier New"/>
+                <w:sz w:val="15"/>
+                <w:szCs w:val="15"/>
+              </w:rPr>
+              <w:t xml:space="preserve"> 1”</w:t>
+            </w:r>
+            <w:r>
+              <w:rPr>
+                <w:rFonts w:ascii="Courier New" w:hAnsi="Courier New" w:cs="Courier New"/>
+                <w:sz w:val="15"/>
+                <w:szCs w:val="15"/>
+              </w:rPr>
               <w:t>, C_SCOPE</w:t>
             </w:r>
             <w:r>
@@ -9095,7 +9163,25 @@
                 <w:szCs w:val="15"/>
                 <w:highlight w:val="darkGray"/>
               </w:rPr>
-              <w:t>uart_transmit(UART_VVCT, 1, TX, 5, RANDOM, “Sending 5 random bytes”);</w:t>
+              <w:t>uart_transmit(UART_VVCT, 1, TX, 5, RANDOM, “Sending 5 random bytes</w:t>
+            </w:r>
+            <w:r>
+              <w:rPr>
+                <w:rFonts w:ascii="Courier New" w:hAnsi="Courier New" w:cs="Courier New"/>
+                <w:sz w:val="15"/>
+                <w:szCs w:val="15"/>
+                <w:highlight w:val="darkGray"/>
+              </w:rPr>
+              <w:t xml:space="preserve"> to DUT UART instance 1</w:t>
+            </w:r>
+            <w:r>
+              <w:rPr>
+                <w:rFonts w:ascii="Courier New" w:hAnsi="Courier New" w:cs="Courier New"/>
+                <w:sz w:val="15"/>
+                <w:szCs w:val="15"/>
+                <w:highlight w:val="darkGray"/>
+              </w:rPr>
+              <w:t>”);</w:t>
             </w:r>
           </w:p>
         </w:tc>
@@ -9771,7 +9857,7 @@
                 <w:sz w:val="15"/>
                 <w:szCs w:val="15"/>
               </w:rPr>
-              <w:t>uart_receive (UART_VVCT, 1, RX, “Receiving from Peripheral 1”, ERROR</w:t>
+              <w:t xml:space="preserve">uart_receive (UART_VVCT, 1, RX, “Receiving from </w:t>
             </w:r>
             <w:r>
               <w:rPr>
@@ -9779,6 +9865,22 @@
                 <w:sz w:val="15"/>
                 <w:szCs w:val="15"/>
               </w:rPr>
+              <w:t>DUT UART instance</w:t>
+            </w:r>
+            <w:r>
+              <w:rPr>
+                <w:rFonts w:ascii="Courier New" w:hAnsi="Courier New" w:cs="Courier New"/>
+                <w:sz w:val="15"/>
+                <w:szCs w:val="15"/>
+              </w:rPr>
+              <w:t xml:space="preserve"> 1”, ERROR</w:t>
+            </w:r>
+            <w:r>
+              <w:rPr>
+                <w:rFonts w:ascii="Courier New" w:hAnsi="Courier New" w:cs="Courier New"/>
+                <w:sz w:val="15"/>
+                <w:szCs w:val="15"/>
+              </w:rPr>
               <w:t>, C_SCOPE</w:t>
             </w:r>
             <w:r>
@@ -9817,7 +9919,25 @@
                 <w:szCs w:val="15"/>
                 <w:highlight w:val="darkGray"/>
               </w:rPr>
-              <w:t>uart_receive (UART_VVCT, 1, RX, TO_SB, “Receiving data and passing on to Scoreboard”, ERROR, C_SCOPE);</w:t>
+              <w:t>uart_receive (UART_VVCT, 1, RX, TO_SB, “Receiving data</w:t>
+            </w:r>
+            <w:r>
+              <w:rPr>
+                <w:rFonts w:ascii="Courier New" w:hAnsi="Courier New" w:cs="Courier New"/>
+                <w:sz w:val="15"/>
+                <w:szCs w:val="15"/>
+                <w:highlight w:val="darkGray"/>
+              </w:rPr>
+              <w:t xml:space="preserve"> from DUT UART instance 1</w:t>
+            </w:r>
+            <w:r>
+              <w:rPr>
+                <w:rFonts w:ascii="Courier New" w:hAnsi="Courier New" w:cs="Courier New"/>
+                <w:sz w:val="15"/>
+                <w:szCs w:val="15"/>
+                <w:highlight w:val="darkGray"/>
+              </w:rPr>
+              <w:t xml:space="preserve"> and passing on to Scoreboard”, ERROR, C_SCOPE);</w:t>
             </w:r>
             <w:r>
               <w:rPr>
@@ -10125,7 +10245,23 @@
                 <w:sz w:val="15"/>
                 <w:szCs w:val="15"/>
               </w:rPr>
-              <w:t xml:space="preserve"> from Peripheral 1”); </w:t>
+              <w:t xml:space="preserve"> from </w:t>
+            </w:r>
+            <w:r>
+              <w:rPr>
+                <w:rFonts w:ascii="Courier New" w:hAnsi="Courier New" w:cs="Courier New"/>
+                <w:sz w:val="15"/>
+                <w:szCs w:val="15"/>
+              </w:rPr>
+              <w:t>DUT UART instance</w:t>
+            </w:r>
+            <w:r>
+              <w:rPr>
+                <w:rFonts w:ascii="Courier New" w:hAnsi="Courier New" w:cs="Courier New"/>
+                <w:sz w:val="15"/>
+                <w:szCs w:val="15"/>
+              </w:rPr>
+              <w:t xml:space="preserve"> 1”); </w:t>
             </w:r>
           </w:p>
           <w:p>
@@ -10937,7 +11073,7 @@
                 <w:sz w:val="15"/>
                 <w:szCs w:val="15"/>
               </w:rPr>
-              <w:t>, “Expecting carriage return from Peripheral 1</w:t>
+              <w:t xml:space="preserve">, “Expecting carriage return from </w:t>
             </w:r>
             <w:r>
               <w:rPr>
@@ -10945,6 +11081,22 @@
                 <w:sz w:val="15"/>
                 <w:szCs w:val="15"/>
               </w:rPr>
+              <w:t>DUT UART instance</w:t>
+            </w:r>
+            <w:r>
+              <w:rPr>
+                <w:rFonts w:ascii="Courier New" w:hAnsi="Courier New" w:cs="Courier New"/>
+                <w:sz w:val="15"/>
+                <w:szCs w:val="15"/>
+              </w:rPr>
+              <w:t xml:space="preserve"> 1</w:t>
+            </w:r>
+            <w:r>
+              <w:rPr>
+                <w:rFonts w:ascii="Courier New" w:hAnsi="Courier New" w:cs="Courier New"/>
+                <w:sz w:val="15"/>
+                <w:szCs w:val="15"/>
+              </w:rPr>
               <w:t>”</w:t>
             </w:r>
             <w:r>
@@ -10990,7 +11142,23 @@
                 <w:sz w:val="15"/>
                 <w:szCs w:val="15"/>
               </w:rPr>
-              <w:t>uart_expect(UART_VVCT, 1, RX, C_CR_BYTE, “Expecting carriage return from Peripheral 1”, 5, 10 ms, ERROR</w:t>
+              <w:t xml:space="preserve">uart_expect(UART_VVCT, 1, RX, C_CR_BYTE, “Expecting carriage return from </w:t>
+            </w:r>
+            <w:r>
+              <w:rPr>
+                <w:rFonts w:ascii="Courier New" w:hAnsi="Courier New" w:cs="Courier New"/>
+                <w:sz w:val="15"/>
+                <w:szCs w:val="15"/>
+              </w:rPr>
+              <w:t>DUT UART instance</w:t>
+            </w:r>
+            <w:r>
+              <w:rPr>
+                <w:rFonts w:ascii="Courier New" w:hAnsi="Courier New" w:cs="Courier New"/>
+                <w:sz w:val="15"/>
+                <w:szCs w:val="15"/>
+              </w:rPr>
+              <w:t xml:space="preserve"> 1”, 5, 10 ms, ERROR</w:t>
             </w:r>
             <w:r>
               <w:rPr>
@@ -11042,7 +11210,7 @@
     <w:p/>
     <w:p>
       <w:pPr>
-        <w:pStyle w:val="Overskrift1"/>
+        <w:pStyle w:val="Heading1"/>
         <w:rPr>
           <w:rFonts w:ascii="Helvetica" w:hAnsi="Helvetica" w:cs="Helvetica"/>
         </w:rPr>
@@ -13043,23 +13211,7 @@
           <w:rFonts w:ascii="Courier New" w:hAnsi="Courier New" w:cs="Courier New"/>
           <w:szCs w:val="18"/>
         </w:rPr>
-        <w:t>shared_uart_vvc_</w:t>
-      </w:r>
-      <w:proofErr w:type="gramStart"/>
-      <w:r>
-        <w:rPr>
-          <w:rFonts w:ascii="Courier New" w:hAnsi="Courier New" w:cs="Courier New"/>
-          <w:szCs w:val="18"/>
-        </w:rPr>
-        <w:t>config(</w:t>
-      </w:r>
-      <w:proofErr w:type="gramEnd"/>
-      <w:r>
-        <w:rPr>
-          <w:rFonts w:ascii="Courier New" w:hAnsi="Courier New" w:cs="Courier New"/>
-          <w:szCs w:val="18"/>
-        </w:rPr>
-        <w:t xml:space="preserve">RX,1).bfm_config.num_data_bits </w:t>
+        <w:t xml:space="preserve">shared_uart_vvc_config(RX,1).bfm_config.num_data_bits </w:t>
       </w:r>
       <w:r>
         <w:rPr>
@@ -13084,19 +13236,21 @@
       </w:r>
     </w:p>
     <w:p>
-      <w:pPr>
-        <w:rPr>
-          <w:rFonts w:ascii="Courier New" w:hAnsi="Courier New" w:cs="Courier New"/>
-          <w:szCs w:val="18"/>
-        </w:rPr>
-      </w:pPr>
       <w:r>
         <w:t>See section 16 of uvvm_vvc_framework/doc/UVVM_VVC_Framework_Essential_Mechanisms.pdf for how to use verbosity control when debugging simulations.</w:t>
       </w:r>
     </w:p>
     <w:p>
       <w:pPr>
-        <w:pStyle w:val="Undertittel"/>
+        <w:rPr>
+          <w:rFonts w:ascii="Courier New" w:hAnsi="Courier New" w:cs="Courier New"/>
+          <w:szCs w:val="18"/>
+        </w:rPr>
+      </w:pPr>
+    </w:p>
+    <w:p>
+      <w:pPr>
+        <w:pStyle w:val="Subtitle"/>
         <w:spacing w:after="40"/>
         <w:rPr>
           <w:szCs w:val="24"/>
@@ -13682,7 +13836,7 @@
           </w:tcPr>
           <w:p>
             <w:pPr>
-              <w:pStyle w:val="Undertittel"/>
+              <w:pStyle w:val="Subtitle"/>
               <w:spacing w:after="40"/>
               <w:rPr>
                 <w:szCs w:val="24"/>
@@ -13691,7 +13845,7 @@
           </w:p>
           <w:p>
             <w:pPr>
-              <w:pStyle w:val="Undertittel"/>
+              <w:pStyle w:val="Subtitle"/>
               <w:spacing w:after="40"/>
               <w:rPr>
                 <w:szCs w:val="24"/>
@@ -14326,7 +14480,7 @@
     </w:tbl>
     <w:p>
       <w:pPr>
-        <w:pStyle w:val="Overskrift1"/>
+        <w:pStyle w:val="Heading1"/>
         <w:rPr>
           <w:rFonts w:ascii="Helvetica" w:hAnsi="Helvetica" w:cs="Helvetica"/>
         </w:rPr>
@@ -14768,7 +14922,7 @@
     </w:tbl>
     <w:p>
       <w:pPr>
-        <w:pStyle w:val="Overskrift1"/>
+        <w:pStyle w:val="Heading1"/>
       </w:pPr>
       <w:r>
         <w:t xml:space="preserve">Transaction Info </w:t>
@@ -14781,7 +14935,7 @@
     </w:p>
     <w:p>
       <w:pPr>
-        <w:pStyle w:val="Bildetekst"/>
+        <w:pStyle w:val="Caption"/>
         <w:keepNext/>
         <w:jc w:val="center"/>
       </w:pPr>
@@ -15722,12 +15876,12 @@
       </w:r>
     </w:p>
     <w:p/>
-    <w:p/>
     <w:p>
       <w:pPr>
-        <w:pStyle w:val="Overskrift1"/>
+        <w:pStyle w:val="Heading1"/>
       </w:pPr>
       <w:r>
+        <w:lastRenderedPageBreak/>
         <w:t>Scoreboard</w:t>
       </w:r>
     </w:p>
@@ -15777,23 +15931,7 @@
           <w:rFonts w:ascii="Consolas" w:hAnsi="Consolas" w:cs="Consolas"/>
           <w:color w:val="000000" w:themeColor="text1"/>
         </w:rPr>
-        <w:t>fetch_</w:t>
-      </w:r>
-      <w:proofErr w:type="gramStart"/>
-      <w:r>
-        <w:rPr>
-          <w:rFonts w:ascii="Consolas" w:hAnsi="Consolas" w:cs="Consolas"/>
-          <w:color w:val="000000" w:themeColor="text1"/>
-        </w:rPr>
-        <w:t>result(</w:t>
-      </w:r>
-      <w:proofErr w:type="gramEnd"/>
-      <w:r>
-        <w:rPr>
-          <w:rFonts w:ascii="Consolas" w:hAnsi="Consolas" w:cs="Consolas"/>
-          <w:color w:val="000000" w:themeColor="text1"/>
-        </w:rPr>
-        <w:t>)</w:t>
+        <w:t>fetch_result()</w:t>
       </w:r>
       <w:r>
         <w:rPr>
@@ -15908,7 +16046,7 @@
     </w:p>
     <w:p>
       <w:pPr>
-        <w:pStyle w:val="Overskrift1"/>
+        <w:pStyle w:val="Heading1"/>
         <w:rPr>
           <w:rFonts w:ascii="Helvetica" w:hAnsi="Helvetica" w:cs="Helvetica"/>
         </w:rPr>
@@ -16109,7 +16247,7 @@
     </w:p>
     <w:p>
       <w:pPr>
-        <w:pStyle w:val="Overskrift1"/>
+        <w:pStyle w:val="Heading1"/>
         <w:rPr>
           <w:rFonts w:ascii="Helvetica" w:hAnsi="Helvetica" w:cs="Helvetica"/>
         </w:rPr>
@@ -16142,7 +16280,7 @@
     </w:p>
     <w:p>
       <w:pPr>
-        <w:pStyle w:val="Overskrift1"/>
+        <w:pStyle w:val="Heading1"/>
         <w:rPr>
           <w:rFonts w:ascii="Helvetica" w:hAnsi="Helvetica" w:cs="Helvetica"/>
         </w:rPr>
@@ -16193,7 +16331,7 @@
     </w:p>
     <w:p>
       <w:pPr>
-        <w:pStyle w:val="Listeavsnitt"/>
+        <w:pStyle w:val="ListParagraph"/>
         <w:numPr>
           <w:ilvl w:val="0"/>
           <w:numId w:val="40"/>
@@ -16262,7 +16400,7 @@
     </w:p>
     <w:p>
       <w:pPr>
-        <w:pStyle w:val="Listeavsnitt"/>
+        <w:pStyle w:val="ListParagraph"/>
         <w:numPr>
           <w:ilvl w:val="0"/>
           <w:numId w:val="40"/>
@@ -16338,7 +16476,7 @@
     </w:p>
     <w:p>
       <w:pPr>
-        <w:pStyle w:val="Listeavsnitt"/>
+        <w:pStyle w:val="ListParagraph"/>
         <w:numPr>
           <w:ilvl w:val="0"/>
           <w:numId w:val="40"/>
@@ -16365,7 +16503,7 @@
     </w:p>
     <w:p>
       <w:pPr>
-        <w:pStyle w:val="Listeavsnitt"/>
+        <w:pStyle w:val="ListParagraph"/>
         <w:numPr>
           <w:ilvl w:val="0"/>
           <w:numId w:val="40"/>
@@ -16381,7 +16519,7 @@
     </w:p>
     <w:p>
       <w:pPr>
-        <w:pStyle w:val="Listeavsnitt"/>
+        <w:pStyle w:val="ListParagraph"/>
         <w:ind w:left="720"/>
       </w:pPr>
     </w:p>
@@ -18100,7 +18238,7 @@
     </w:tbl>
     <w:p>
       <w:pPr>
-        <w:pStyle w:val="Overskrift1"/>
+        <w:pStyle w:val="Heading1"/>
         <w:rPr>
           <w:rFonts w:ascii="Helvetica" w:hAnsi="Helvetica" w:cs="Helvetica"/>
         </w:rPr>
@@ -18497,7 +18635,7 @@
 </file>
 
 <file path=word/endnotes.xml><?xml version="1.0" encoding="utf-8"?>
-<w:endnotes xmlns:wpc="http://schemas.microsoft.com/office/word/2010/wordprocessingCanvas" xmlns:cx="http://schemas.microsoft.com/office/drawing/2014/chartex" xmlns:cx1="http://schemas.microsoft.com/office/drawing/2015/9/8/chartex" xmlns:cx2="http://schemas.microsoft.com/office/drawing/2015/10/21/chartex" xmlns:cx3="http://schemas.microsoft.com/office/drawing/2016/5/9/chartex" xmlns:cx4="http://schemas.microsoft.com/office/drawing/2016/5/10/chartex" xmlns:cx5="http://schemas.microsoft.com/office/drawing/2016/5/11/chartex" xmlns:cx6="http://schemas.microsoft.com/office/drawing/2016/5/12/chartex" xmlns:cx7="http://schemas.microsoft.com/office/drawing/2016/5/13/chartex" xmlns:cx8="http://schemas.microsoft.com/office/drawing/2016/5/14/chartex" xmlns:mc="http://schemas.openxmlformats.org/markup-compatibility/2006" xmlns:aink="http://schemas.microsoft.com/office/drawing/2016/ink" xmlns:am3d="http://schemas.microsoft.com/office/drawing/2017/model3d" xmlns:o="urn:schemas-microsoft-com:office:office" xmlns:r="http://schemas.openxmlformats.org/officeDocument/2006/relationships" xmlns:m="http://schemas.openxmlformats.org/officeDocument/2006/math" xmlns:v="urn:schemas-microsoft-com:vml" xmlns:wp14="http://schemas.microsoft.com/office/word/2010/wordprocessingDrawing" xmlns:wp="http://schemas.openxmlformats.org/drawingml/2006/wordprocessingDrawing" xmlns:w10="urn:schemas-microsoft-com:office:word" xmlns:w="http://schemas.openxmlformats.org/wordprocessingml/2006/main" xmlns:w14="http://schemas.microsoft.com/office/word/2010/wordml" xmlns:w15="http://schemas.microsoft.com/office/word/2012/wordml" xmlns:w16cid="http://schemas.microsoft.com/office/word/2016/wordml/cid" xmlns:w16se="http://schemas.microsoft.com/office/word/2015/wordml/symex" xmlns:wpg="http://schemas.microsoft.com/office/word/2010/wordprocessingGroup" xmlns:wpi="http://schemas.microsoft.com/office/word/2010/wordprocessingInk" xmlns:wne="http://schemas.microsoft.com/office/word/2006/wordml" xmlns:wps="http://schemas.microsoft.com/office/word/2010/wordprocessingShape" mc:Ignorable="w14 w15 w16se w16cid wp14">
+<w:endnotes xmlns:wpc="http://schemas.microsoft.com/office/word/2010/wordprocessingCanvas" xmlns:cx="http://schemas.microsoft.com/office/drawing/2014/chartex" xmlns:cx1="http://schemas.microsoft.com/office/drawing/2015/9/8/chartex" xmlns:cx2="http://schemas.microsoft.com/office/drawing/2015/10/21/chartex" xmlns:cx3="http://schemas.microsoft.com/office/drawing/2016/5/9/chartex" xmlns:cx4="http://schemas.microsoft.com/office/drawing/2016/5/10/chartex" xmlns:cx5="http://schemas.microsoft.com/office/drawing/2016/5/11/chartex" xmlns:cx6="http://schemas.microsoft.com/office/drawing/2016/5/12/chartex" xmlns:cx7="http://schemas.microsoft.com/office/drawing/2016/5/13/chartex" xmlns:cx8="http://schemas.microsoft.com/office/drawing/2016/5/14/chartex" xmlns:mc="http://schemas.openxmlformats.org/markup-compatibility/2006" xmlns:aink="http://schemas.microsoft.com/office/drawing/2016/ink" xmlns:am3d="http://schemas.microsoft.com/office/drawing/2017/model3d" xmlns:o="urn:schemas-microsoft-com:office:office" xmlns:r="http://schemas.openxmlformats.org/officeDocument/2006/relationships" xmlns:m="http://schemas.openxmlformats.org/officeDocument/2006/math" xmlns:v="urn:schemas-microsoft-com:vml" xmlns:wp14="http://schemas.microsoft.com/office/word/2010/wordprocessingDrawing" xmlns:wp="http://schemas.openxmlformats.org/drawingml/2006/wordprocessingDrawing" xmlns:w10="urn:schemas-microsoft-com:office:word" xmlns:w="http://schemas.openxmlformats.org/wordprocessingml/2006/main" xmlns:w14="http://schemas.microsoft.com/office/word/2010/wordml" xmlns:w15="http://schemas.microsoft.com/office/word/2012/wordml" xmlns:w16cex="http://schemas.microsoft.com/office/word/2018/wordml/cex" xmlns:w16cid="http://schemas.microsoft.com/office/word/2016/wordml/cid" xmlns:w16="http://schemas.microsoft.com/office/word/2018/wordml" xmlns:w16se="http://schemas.microsoft.com/office/word/2015/wordml/symex" xmlns:wpg="http://schemas.microsoft.com/office/word/2010/wordprocessingGroup" xmlns:wpi="http://schemas.microsoft.com/office/word/2010/wordprocessingInk" xmlns:wne="http://schemas.microsoft.com/office/word/2006/wordml" xmlns:wps="http://schemas.microsoft.com/office/word/2010/wordprocessingShape" mc:Ignorable="w14 w15 w16se w16cid w16 w16cex wp14">
   <w:endnote w:type="separator" w:id="-1">
     <w:p>
       <w:pPr>
@@ -18536,37 +18674,37 @@
 </file>
 
 <file path=word/footer1.xml><?xml version="1.0" encoding="utf-8"?>
-<w:ftr xmlns:wpc="http://schemas.microsoft.com/office/word/2010/wordprocessingCanvas" xmlns:cx="http://schemas.microsoft.com/office/drawing/2014/chartex" xmlns:cx1="http://schemas.microsoft.com/office/drawing/2015/9/8/chartex" xmlns:cx2="http://schemas.microsoft.com/office/drawing/2015/10/21/chartex" xmlns:cx3="http://schemas.microsoft.com/office/drawing/2016/5/9/chartex" xmlns:cx4="http://schemas.microsoft.com/office/drawing/2016/5/10/chartex" xmlns:cx5="http://schemas.microsoft.com/office/drawing/2016/5/11/chartex" xmlns:cx6="http://schemas.microsoft.com/office/drawing/2016/5/12/chartex" xmlns:cx7="http://schemas.microsoft.com/office/drawing/2016/5/13/chartex" xmlns:cx8="http://schemas.microsoft.com/office/drawing/2016/5/14/chartex" xmlns:mc="http://schemas.openxmlformats.org/markup-compatibility/2006" xmlns:aink="http://schemas.microsoft.com/office/drawing/2016/ink" xmlns:am3d="http://schemas.microsoft.com/office/drawing/2017/model3d" xmlns:o="urn:schemas-microsoft-com:office:office" xmlns:r="http://schemas.openxmlformats.org/officeDocument/2006/relationships" xmlns:m="http://schemas.openxmlformats.org/officeDocument/2006/math" xmlns:v="urn:schemas-microsoft-com:vml" xmlns:wp14="http://schemas.microsoft.com/office/word/2010/wordprocessingDrawing" xmlns:wp="http://schemas.openxmlformats.org/drawingml/2006/wordprocessingDrawing" xmlns:w10="urn:schemas-microsoft-com:office:word" xmlns:w="http://schemas.openxmlformats.org/wordprocessingml/2006/main" xmlns:w14="http://schemas.microsoft.com/office/word/2010/wordml" xmlns:w15="http://schemas.microsoft.com/office/word/2012/wordml" xmlns:w16cid="http://schemas.microsoft.com/office/word/2016/wordml/cid" xmlns:w16se="http://schemas.microsoft.com/office/word/2015/wordml/symex" xmlns:wpg="http://schemas.microsoft.com/office/word/2010/wordprocessingGroup" xmlns:wpi="http://schemas.microsoft.com/office/word/2010/wordprocessingInk" xmlns:wne="http://schemas.microsoft.com/office/word/2006/wordml" xmlns:wps="http://schemas.microsoft.com/office/word/2010/wordprocessingShape" mc:Ignorable="w14 w15 w16se w16cid wp14">
+<w:ftr xmlns:wpc="http://schemas.microsoft.com/office/word/2010/wordprocessingCanvas" xmlns:cx="http://schemas.microsoft.com/office/drawing/2014/chartex" xmlns:cx1="http://schemas.microsoft.com/office/drawing/2015/9/8/chartex" xmlns:cx2="http://schemas.microsoft.com/office/drawing/2015/10/21/chartex" xmlns:cx3="http://schemas.microsoft.com/office/drawing/2016/5/9/chartex" xmlns:cx4="http://schemas.microsoft.com/office/drawing/2016/5/10/chartex" xmlns:cx5="http://schemas.microsoft.com/office/drawing/2016/5/11/chartex" xmlns:cx6="http://schemas.microsoft.com/office/drawing/2016/5/12/chartex" xmlns:cx7="http://schemas.microsoft.com/office/drawing/2016/5/13/chartex" xmlns:cx8="http://schemas.microsoft.com/office/drawing/2016/5/14/chartex" xmlns:mc="http://schemas.openxmlformats.org/markup-compatibility/2006" xmlns:aink="http://schemas.microsoft.com/office/drawing/2016/ink" xmlns:am3d="http://schemas.microsoft.com/office/drawing/2017/model3d" xmlns:o="urn:schemas-microsoft-com:office:office" xmlns:r="http://schemas.openxmlformats.org/officeDocument/2006/relationships" xmlns:m="http://schemas.openxmlformats.org/officeDocument/2006/math" xmlns:v="urn:schemas-microsoft-com:vml" xmlns:wp14="http://schemas.microsoft.com/office/word/2010/wordprocessingDrawing" xmlns:wp="http://schemas.openxmlformats.org/drawingml/2006/wordprocessingDrawing" xmlns:w10="urn:schemas-microsoft-com:office:word" xmlns:w="http://schemas.openxmlformats.org/wordprocessingml/2006/main" xmlns:w14="http://schemas.microsoft.com/office/word/2010/wordml" xmlns:w15="http://schemas.microsoft.com/office/word/2012/wordml" xmlns:w16cex="http://schemas.microsoft.com/office/word/2018/wordml/cex" xmlns:w16cid="http://schemas.microsoft.com/office/word/2016/wordml/cid" xmlns:w16="http://schemas.microsoft.com/office/word/2018/wordml" xmlns:w16se="http://schemas.microsoft.com/office/word/2015/wordml/symex" xmlns:wpg="http://schemas.microsoft.com/office/word/2010/wordprocessingGroup" xmlns:wpi="http://schemas.microsoft.com/office/word/2010/wordprocessingInk" xmlns:wne="http://schemas.microsoft.com/office/word/2006/wordml" xmlns:wps="http://schemas.microsoft.com/office/word/2010/wordprocessingShape" mc:Ignorable="w14 w15 w16se w16cid w16 w16cex wp14">
   <w:p>
     <w:pPr>
-      <w:pStyle w:val="Bunntekst"/>
+      <w:pStyle w:val="Footer"/>
       <w:framePr w:wrap="none" w:vAnchor="text" w:hAnchor="margin" w:xAlign="right" w:y="1"/>
       <w:rPr>
-        <w:rStyle w:val="Sidetall"/>
+        <w:rStyle w:val="PageNumber"/>
       </w:rPr>
     </w:pPr>
     <w:r>
       <w:rPr>
-        <w:rStyle w:val="Sidetall"/>
+        <w:rStyle w:val="PageNumber"/>
       </w:rPr>
       <w:fldChar w:fldCharType="begin"/>
     </w:r>
     <w:r>
       <w:rPr>
-        <w:rStyle w:val="Sidetall"/>
+        <w:rStyle w:val="PageNumber"/>
       </w:rPr>
       <w:instrText xml:space="preserve">PAGE  </w:instrText>
     </w:r>
     <w:r>
       <w:rPr>
-        <w:rStyle w:val="Sidetall"/>
+        <w:rStyle w:val="PageNumber"/>
       </w:rPr>
       <w:fldChar w:fldCharType="end"/>
     </w:r>
   </w:p>
   <w:p>
     <w:pPr>
-      <w:pStyle w:val="Bunntekst"/>
+      <w:pStyle w:val="Footer"/>
       <w:ind w:right="360"/>
     </w:pPr>
   </w:p>
@@ -18574,13 +18712,13 @@
 </file>
 
 <file path=word/footer2.xml><?xml version="1.0" encoding="utf-8"?>
-<w:ftr xmlns:wpc="http://schemas.microsoft.com/office/word/2010/wordprocessingCanvas" xmlns:cx="http://schemas.microsoft.com/office/drawing/2014/chartex" xmlns:cx1="http://schemas.microsoft.com/office/drawing/2015/9/8/chartex" xmlns:cx2="http://schemas.microsoft.com/office/drawing/2015/10/21/chartex" xmlns:cx3="http://schemas.microsoft.com/office/drawing/2016/5/9/chartex" xmlns:cx4="http://schemas.microsoft.com/office/drawing/2016/5/10/chartex" xmlns:cx5="http://schemas.microsoft.com/office/drawing/2016/5/11/chartex" xmlns:cx6="http://schemas.microsoft.com/office/drawing/2016/5/12/chartex" xmlns:cx7="http://schemas.microsoft.com/office/drawing/2016/5/13/chartex" xmlns:cx8="http://schemas.microsoft.com/office/drawing/2016/5/14/chartex" xmlns:mc="http://schemas.openxmlformats.org/markup-compatibility/2006" xmlns:aink="http://schemas.microsoft.com/office/drawing/2016/ink" xmlns:am3d="http://schemas.microsoft.com/office/drawing/2017/model3d" xmlns:o="urn:schemas-microsoft-com:office:office" xmlns:r="http://schemas.openxmlformats.org/officeDocument/2006/relationships" xmlns:m="http://schemas.openxmlformats.org/officeDocument/2006/math" xmlns:v="urn:schemas-microsoft-com:vml" xmlns:wp14="http://schemas.microsoft.com/office/word/2010/wordprocessingDrawing" xmlns:wp="http://schemas.openxmlformats.org/drawingml/2006/wordprocessingDrawing" xmlns:w10="urn:schemas-microsoft-com:office:word" xmlns:w="http://schemas.openxmlformats.org/wordprocessingml/2006/main" xmlns:w14="http://schemas.microsoft.com/office/word/2010/wordml" xmlns:w15="http://schemas.microsoft.com/office/word/2012/wordml" xmlns:w16cid="http://schemas.microsoft.com/office/word/2016/wordml/cid" xmlns:w16se="http://schemas.microsoft.com/office/word/2015/wordml/symex" xmlns:wpg="http://schemas.microsoft.com/office/word/2010/wordprocessingGroup" xmlns:wpi="http://schemas.microsoft.com/office/word/2010/wordprocessingInk" xmlns:wne="http://schemas.microsoft.com/office/word/2006/wordml" xmlns:wps="http://schemas.microsoft.com/office/word/2010/wordprocessingShape" mc:Ignorable="w14 w15 w16se w16cid wp14">
+<w:ftr xmlns:wpc="http://schemas.microsoft.com/office/word/2010/wordprocessingCanvas" xmlns:cx="http://schemas.microsoft.com/office/drawing/2014/chartex" xmlns:cx1="http://schemas.microsoft.com/office/drawing/2015/9/8/chartex" xmlns:cx2="http://schemas.microsoft.com/office/drawing/2015/10/21/chartex" xmlns:cx3="http://schemas.microsoft.com/office/drawing/2016/5/9/chartex" xmlns:cx4="http://schemas.microsoft.com/office/drawing/2016/5/10/chartex" xmlns:cx5="http://schemas.microsoft.com/office/drawing/2016/5/11/chartex" xmlns:cx6="http://schemas.microsoft.com/office/drawing/2016/5/12/chartex" xmlns:cx7="http://schemas.microsoft.com/office/drawing/2016/5/13/chartex" xmlns:cx8="http://schemas.microsoft.com/office/drawing/2016/5/14/chartex" xmlns:mc="http://schemas.openxmlformats.org/markup-compatibility/2006" xmlns:aink="http://schemas.microsoft.com/office/drawing/2016/ink" xmlns:am3d="http://schemas.microsoft.com/office/drawing/2017/model3d" xmlns:o="urn:schemas-microsoft-com:office:office" xmlns:r="http://schemas.openxmlformats.org/officeDocument/2006/relationships" xmlns:m="http://schemas.openxmlformats.org/officeDocument/2006/math" xmlns:v="urn:schemas-microsoft-com:vml" xmlns:wp14="http://schemas.microsoft.com/office/word/2010/wordprocessingDrawing" xmlns:wp="http://schemas.openxmlformats.org/drawingml/2006/wordprocessingDrawing" xmlns:w10="urn:schemas-microsoft-com:office:word" xmlns:w="http://schemas.openxmlformats.org/wordprocessingml/2006/main" xmlns:w14="http://schemas.microsoft.com/office/word/2010/wordml" xmlns:w15="http://schemas.microsoft.com/office/word/2012/wordml" xmlns:w16cex="http://schemas.microsoft.com/office/word/2018/wordml/cex" xmlns:w16cid="http://schemas.microsoft.com/office/word/2016/wordml/cid" xmlns:w16="http://schemas.microsoft.com/office/word/2018/wordml" xmlns:w16se="http://schemas.microsoft.com/office/word/2015/wordml/symex" xmlns:wpg="http://schemas.microsoft.com/office/word/2010/wordprocessingGroup" xmlns:wpi="http://schemas.microsoft.com/office/word/2010/wordprocessingInk" xmlns:wne="http://schemas.microsoft.com/office/word/2006/wordml" xmlns:wps="http://schemas.microsoft.com/office/word/2010/wordprocessingShape" mc:Ignorable="w14 w15 w16se w16cid w16 w16cex wp14">
   <w:p>
     <w:pPr>
-      <w:pStyle w:val="Bunntekst"/>
+      <w:pStyle w:val="Footer"/>
       <w:framePr w:wrap="none" w:vAnchor="text" w:hAnchor="margin" w:xAlign="right" w:y="1"/>
       <w:rPr>
-        <w:rStyle w:val="Sidetall"/>
+        <w:rStyle w:val="PageNumber"/>
         <w:rFonts w:ascii="Helvetica" w:hAnsi="Helvetica" w:cs="Helvetica"/>
         <w:color w:val="1381C4"/>
         <w:sz w:val="14"/>
@@ -18588,7 +18726,7 @@
     </w:pPr>
     <w:r>
       <w:rPr>
-        <w:rStyle w:val="Sidetall"/>
+        <w:rStyle w:val="PageNumber"/>
         <w:rFonts w:ascii="Helvetica" w:hAnsi="Helvetica" w:cs="Helvetica"/>
         <w:color w:val="1381C4"/>
         <w:sz w:val="14"/>
@@ -18597,7 +18735,7 @@
     </w:r>
     <w:r>
       <w:rPr>
-        <w:rStyle w:val="Sidetall"/>
+        <w:rStyle w:val="PageNumber"/>
         <w:rFonts w:ascii="Helvetica" w:hAnsi="Helvetica" w:cs="Helvetica"/>
         <w:color w:val="1381C4"/>
         <w:sz w:val="14"/>
@@ -18606,7 +18744,7 @@
     </w:r>
     <w:r>
       <w:rPr>
-        <w:rStyle w:val="Sidetall"/>
+        <w:rStyle w:val="PageNumber"/>
         <w:rFonts w:ascii="Helvetica" w:hAnsi="Helvetica" w:cs="Helvetica"/>
         <w:color w:val="1381C4"/>
         <w:sz w:val="14"/>
@@ -18615,7 +18753,7 @@
     </w:r>
     <w:r>
       <w:rPr>
-        <w:rStyle w:val="Sidetall"/>
+        <w:rStyle w:val="PageNumber"/>
         <w:rFonts w:cs="Helvetica"/>
         <w:color w:val="1381C4"/>
         <w:sz w:val="14"/>
@@ -18624,7 +18762,7 @@
     </w:r>
     <w:r>
       <w:rPr>
-        <w:rStyle w:val="Sidetall"/>
+        <w:rStyle w:val="PageNumber"/>
         <w:rFonts w:ascii="Helvetica" w:hAnsi="Helvetica" w:cs="Helvetica"/>
         <w:color w:val="1381C4"/>
         <w:sz w:val="14"/>
@@ -18633,7 +18771,7 @@
     </w:r>
     <w:r>
       <w:rPr>
-        <w:rStyle w:val="Sidetall"/>
+        <w:rStyle w:val="PageNumber"/>
         <w:rFonts w:ascii="Helvetica" w:hAnsi="Helvetica" w:cs="Helvetica"/>
         <w:color w:val="1381C4"/>
         <w:sz w:val="14"/>
@@ -18642,7 +18780,7 @@
     </w:r>
     <w:r>
       <w:rPr>
-        <w:rStyle w:val="Sidetall"/>
+        <w:rStyle w:val="PageNumber"/>
         <w:rFonts w:ascii="Helvetica" w:hAnsi="Helvetica" w:cs="Helvetica"/>
         <w:color w:val="1381C4"/>
         <w:sz w:val="14"/>
@@ -18651,7 +18789,7 @@
     </w:r>
     <w:r>
       <w:rPr>
-        <w:rStyle w:val="Sidetall"/>
+        <w:rStyle w:val="PageNumber"/>
         <w:rFonts w:ascii="Helvetica" w:hAnsi="Helvetica" w:cs="Helvetica"/>
         <w:color w:val="1381C4"/>
         <w:sz w:val="14"/>
@@ -18660,7 +18798,7 @@
     </w:r>
     <w:r>
       <w:rPr>
-        <w:rStyle w:val="Sidetall"/>
+        <w:rStyle w:val="PageNumber"/>
         <w:rFonts w:ascii="Helvetica" w:hAnsi="Helvetica" w:cs="Helvetica"/>
         <w:color w:val="1381C4"/>
         <w:sz w:val="14"/>
@@ -18669,7 +18807,7 @@
     </w:r>
     <w:r>
       <w:rPr>
-        <w:rStyle w:val="Sidetall"/>
+        <w:rStyle w:val="PageNumber"/>
         <w:rFonts w:cs="Helvetica"/>
         <w:color w:val="1381C4"/>
         <w:sz w:val="14"/>
@@ -18678,7 +18816,7 @@
     </w:r>
     <w:r>
       <w:rPr>
-        <w:rStyle w:val="Sidetall"/>
+        <w:rStyle w:val="PageNumber"/>
         <w:rFonts w:ascii="Helvetica" w:hAnsi="Helvetica" w:cs="Helvetica"/>
         <w:color w:val="1381C4"/>
         <w:sz w:val="14"/>
@@ -18687,7 +18825,7 @@
     </w:r>
     <w:r>
       <w:rPr>
-        <w:rStyle w:val="Sidetall"/>
+        <w:rStyle w:val="PageNumber"/>
         <w:rFonts w:ascii="Helvetica" w:hAnsi="Helvetica" w:cs="Helvetica"/>
         <w:color w:val="1381C4"/>
         <w:sz w:val="14"/>
@@ -18723,7 +18861,7 @@
         </w:tcPr>
         <w:p>
           <w:pPr>
-            <w:pStyle w:val="Bunntekst"/>
+            <w:pStyle w:val="Footer"/>
             <w:tabs>
               <w:tab w:val="clear" w:pos="4153"/>
               <w:tab w:val="clear" w:pos="8306"/>
@@ -18785,7 +18923,7 @@
         </w:tcPr>
         <w:p>
           <w:pPr>
-            <w:pStyle w:val="Bunntekst"/>
+            <w:pStyle w:val="Footer"/>
             <w:tabs>
               <w:tab w:val="clear" w:pos="4153"/>
               <w:tab w:val="clear" w:pos="8306"/>
@@ -18872,7 +19010,7 @@
               <w:sz w:val="14"/>
               <w:lang w:val="en-US"/>
             </w:rPr>
-            <w:t>2020-04-03</w:t>
+            <w:t>2020-04-20</w:t>
           </w:r>
           <w:r>
             <w:rPr>
@@ -18892,7 +19030,7 @@
         </w:tcPr>
         <w:p>
           <w:pPr>
-            <w:pStyle w:val="Bunntekst"/>
+            <w:pStyle w:val="Footer"/>
             <w:tabs>
               <w:tab w:val="clear" w:pos="4153"/>
               <w:tab w:val="clear" w:pos="8306"/>
@@ -18908,7 +19046,7 @@
           <w:hyperlink r:id="rId1" w:history="1">
             <w:r>
               <w:rPr>
-                <w:rStyle w:val="Hyperkobling"/>
+                <w:rStyle w:val="Hyperlink"/>
                 <w:rFonts w:ascii="Helvetica" w:hAnsi="Helvetica" w:cs="Arial"/>
                 <w:color w:val="1381C4"/>
                 <w:sz w:val="14"/>
@@ -18938,7 +19076,7 @@
           </w:r>
           <w:r>
             <w:rPr>
-              <w:rStyle w:val="Hyperkobling"/>
+              <w:rStyle w:val="Hyperlink"/>
               <w:rFonts w:ascii="Helvetica" w:hAnsi="Helvetica" w:cs="Arial"/>
               <w:color w:val="1381C4"/>
               <w:sz w:val="14"/>
@@ -18955,7 +19093,7 @@
         </w:tcPr>
         <w:p>
           <w:pPr>
-            <w:pStyle w:val="Bunntekst"/>
+            <w:pStyle w:val="Footer"/>
             <w:tabs>
               <w:tab w:val="clear" w:pos="4153"/>
               <w:tab w:val="clear" w:pos="8306"/>
@@ -18975,7 +19113,7 @@
   </w:tbl>
   <w:p>
     <w:pPr>
-      <w:pStyle w:val="Bunntekst"/>
+      <w:pStyle w:val="Footer"/>
       <w:rPr>
         <w:lang w:val="sq-AL"/>
       </w:rPr>
@@ -18985,7 +19123,7 @@
 </file>
 
 <file path=word/footer3.xml><?xml version="1.0" encoding="utf-8"?>
-<w:ftr xmlns:wpc="http://schemas.microsoft.com/office/word/2010/wordprocessingCanvas" xmlns:cx="http://schemas.microsoft.com/office/drawing/2014/chartex" xmlns:cx1="http://schemas.microsoft.com/office/drawing/2015/9/8/chartex" xmlns:cx2="http://schemas.microsoft.com/office/drawing/2015/10/21/chartex" xmlns:cx3="http://schemas.microsoft.com/office/drawing/2016/5/9/chartex" xmlns:cx4="http://schemas.microsoft.com/office/drawing/2016/5/10/chartex" xmlns:cx5="http://schemas.microsoft.com/office/drawing/2016/5/11/chartex" xmlns:cx6="http://schemas.microsoft.com/office/drawing/2016/5/12/chartex" xmlns:cx7="http://schemas.microsoft.com/office/drawing/2016/5/13/chartex" xmlns:cx8="http://schemas.microsoft.com/office/drawing/2016/5/14/chartex" xmlns:mc="http://schemas.openxmlformats.org/markup-compatibility/2006" xmlns:aink="http://schemas.microsoft.com/office/drawing/2016/ink" xmlns:am3d="http://schemas.microsoft.com/office/drawing/2017/model3d" xmlns:o="urn:schemas-microsoft-com:office:office" xmlns:r="http://schemas.openxmlformats.org/officeDocument/2006/relationships" xmlns:m="http://schemas.openxmlformats.org/officeDocument/2006/math" xmlns:v="urn:schemas-microsoft-com:vml" xmlns:wp14="http://schemas.microsoft.com/office/word/2010/wordprocessingDrawing" xmlns:wp="http://schemas.openxmlformats.org/drawingml/2006/wordprocessingDrawing" xmlns:w10="urn:schemas-microsoft-com:office:word" xmlns:w="http://schemas.openxmlformats.org/wordprocessingml/2006/main" xmlns:w14="http://schemas.microsoft.com/office/word/2010/wordml" xmlns:w15="http://schemas.microsoft.com/office/word/2012/wordml" xmlns:w16cid="http://schemas.microsoft.com/office/word/2016/wordml/cid" xmlns:w16se="http://schemas.microsoft.com/office/word/2015/wordml/symex" xmlns:wpg="http://schemas.microsoft.com/office/word/2010/wordprocessingGroup" xmlns:wpi="http://schemas.microsoft.com/office/word/2010/wordprocessingInk" xmlns:wne="http://schemas.microsoft.com/office/word/2006/wordml" xmlns:wps="http://schemas.microsoft.com/office/word/2010/wordprocessingShape" mc:Ignorable="w14 w15 w16se w16cid wp14">
+<w:ftr xmlns:wpc="http://schemas.microsoft.com/office/word/2010/wordprocessingCanvas" xmlns:cx="http://schemas.microsoft.com/office/drawing/2014/chartex" xmlns:cx1="http://schemas.microsoft.com/office/drawing/2015/9/8/chartex" xmlns:cx2="http://schemas.microsoft.com/office/drawing/2015/10/21/chartex" xmlns:cx3="http://schemas.microsoft.com/office/drawing/2016/5/9/chartex" xmlns:cx4="http://schemas.microsoft.com/office/drawing/2016/5/10/chartex" xmlns:cx5="http://schemas.microsoft.com/office/drawing/2016/5/11/chartex" xmlns:cx6="http://schemas.microsoft.com/office/drawing/2016/5/12/chartex" xmlns:cx7="http://schemas.microsoft.com/office/drawing/2016/5/13/chartex" xmlns:cx8="http://schemas.microsoft.com/office/drawing/2016/5/14/chartex" xmlns:mc="http://schemas.openxmlformats.org/markup-compatibility/2006" xmlns:aink="http://schemas.microsoft.com/office/drawing/2016/ink" xmlns:am3d="http://schemas.microsoft.com/office/drawing/2017/model3d" xmlns:o="urn:schemas-microsoft-com:office:office" xmlns:r="http://schemas.openxmlformats.org/officeDocument/2006/relationships" xmlns:m="http://schemas.openxmlformats.org/officeDocument/2006/math" xmlns:v="urn:schemas-microsoft-com:vml" xmlns:wp14="http://schemas.microsoft.com/office/word/2010/wordprocessingDrawing" xmlns:wp="http://schemas.openxmlformats.org/drawingml/2006/wordprocessingDrawing" xmlns:w10="urn:schemas-microsoft-com:office:word" xmlns:w="http://schemas.openxmlformats.org/wordprocessingml/2006/main" xmlns:w14="http://schemas.microsoft.com/office/word/2010/wordml" xmlns:w15="http://schemas.microsoft.com/office/word/2012/wordml" xmlns:w16cex="http://schemas.microsoft.com/office/word/2018/wordml/cex" xmlns:w16cid="http://schemas.microsoft.com/office/word/2016/wordml/cid" xmlns:w16="http://schemas.microsoft.com/office/word/2018/wordml" xmlns:w16se="http://schemas.microsoft.com/office/word/2015/wordml/symex" xmlns:wpg="http://schemas.microsoft.com/office/word/2010/wordprocessingGroup" xmlns:wpi="http://schemas.microsoft.com/office/word/2010/wordprocessingInk" xmlns:wne="http://schemas.microsoft.com/office/word/2006/wordml" xmlns:wps="http://schemas.microsoft.com/office/word/2010/wordprocessingShape" mc:Ignorable="w14 w15 w16se w16cid w16 w16cex wp14">
   <w:p>
     <w:pPr>
       <w:rPr>
@@ -19119,19 +19257,8 @@
                         <w:szCs w:val="32"/>
                         <w:lang w:val="nb-NO" w:eastAsia="nb-NO"/>
                       </w:rPr>
-                      <w:t xml:space="preserve">VHDL 2008 </w:t>
+                      <w:t>VHDL 2008 only</w:t>
                     </w:r>
-                    <w:proofErr w:type="spellStart"/>
-                    <w:r>
-                      <w:rPr>
-                        <w:rFonts w:ascii="Helvetica Light" w:hAnsi="Helvetica Light" w:cs="Helvetica"/>
-                        <w:color w:val="000000" w:themeColor="text1"/>
-                        <w:szCs w:val="32"/>
-                        <w:lang w:val="nb-NO" w:eastAsia="nb-NO"/>
-                      </w:rPr>
-                      <w:t>only</w:t>
-                    </w:r>
-                    <w:proofErr w:type="spellEnd"/>
                   </w:p>
                 </w:txbxContent>
               </v:textbox>
@@ -19191,14 +19318,14 @@
   </w:p>
   <w:p>
     <w:pPr>
-      <w:pStyle w:val="Bunntekst"/>
+      <w:pStyle w:val="Footer"/>
     </w:pPr>
   </w:p>
 </w:ftr>
 </file>
 
 <file path=word/footnotes.xml><?xml version="1.0" encoding="utf-8"?>
-<w:footnotes xmlns:wpc="http://schemas.microsoft.com/office/word/2010/wordprocessingCanvas" xmlns:cx="http://schemas.microsoft.com/office/drawing/2014/chartex" xmlns:cx1="http://schemas.microsoft.com/office/drawing/2015/9/8/chartex" xmlns:cx2="http://schemas.microsoft.com/office/drawing/2015/10/21/chartex" xmlns:cx3="http://schemas.microsoft.com/office/drawing/2016/5/9/chartex" xmlns:cx4="http://schemas.microsoft.com/office/drawing/2016/5/10/chartex" xmlns:cx5="http://schemas.microsoft.com/office/drawing/2016/5/11/chartex" xmlns:cx6="http://schemas.microsoft.com/office/drawing/2016/5/12/chartex" xmlns:cx7="http://schemas.microsoft.com/office/drawing/2016/5/13/chartex" xmlns:cx8="http://schemas.microsoft.com/office/drawing/2016/5/14/chartex" xmlns:mc="http://schemas.openxmlformats.org/markup-compatibility/2006" xmlns:aink="http://schemas.microsoft.com/office/drawing/2016/ink" xmlns:am3d="http://schemas.microsoft.com/office/drawing/2017/model3d" xmlns:o="urn:schemas-microsoft-com:office:office" xmlns:r="http://schemas.openxmlformats.org/officeDocument/2006/relationships" xmlns:m="http://schemas.openxmlformats.org/officeDocument/2006/math" xmlns:v="urn:schemas-microsoft-com:vml" xmlns:wp14="http://schemas.microsoft.com/office/word/2010/wordprocessingDrawing" xmlns:wp="http://schemas.openxmlformats.org/drawingml/2006/wordprocessingDrawing" xmlns:w10="urn:schemas-microsoft-com:office:word" xmlns:w="http://schemas.openxmlformats.org/wordprocessingml/2006/main" xmlns:w14="http://schemas.microsoft.com/office/word/2010/wordml" xmlns:w15="http://schemas.microsoft.com/office/word/2012/wordml" xmlns:w16cid="http://schemas.microsoft.com/office/word/2016/wordml/cid" xmlns:w16se="http://schemas.microsoft.com/office/word/2015/wordml/symex" xmlns:wpg="http://schemas.microsoft.com/office/word/2010/wordprocessingGroup" xmlns:wpi="http://schemas.microsoft.com/office/word/2010/wordprocessingInk" xmlns:wne="http://schemas.microsoft.com/office/word/2006/wordml" xmlns:wps="http://schemas.microsoft.com/office/word/2010/wordprocessingShape" mc:Ignorable="w14 w15 w16se w16cid wp14">
+<w:footnotes xmlns:wpc="http://schemas.microsoft.com/office/word/2010/wordprocessingCanvas" xmlns:cx="http://schemas.microsoft.com/office/drawing/2014/chartex" xmlns:cx1="http://schemas.microsoft.com/office/drawing/2015/9/8/chartex" xmlns:cx2="http://schemas.microsoft.com/office/drawing/2015/10/21/chartex" xmlns:cx3="http://schemas.microsoft.com/office/drawing/2016/5/9/chartex" xmlns:cx4="http://schemas.microsoft.com/office/drawing/2016/5/10/chartex" xmlns:cx5="http://schemas.microsoft.com/office/drawing/2016/5/11/chartex" xmlns:cx6="http://schemas.microsoft.com/office/drawing/2016/5/12/chartex" xmlns:cx7="http://schemas.microsoft.com/office/drawing/2016/5/13/chartex" xmlns:cx8="http://schemas.microsoft.com/office/drawing/2016/5/14/chartex" xmlns:mc="http://schemas.openxmlformats.org/markup-compatibility/2006" xmlns:aink="http://schemas.microsoft.com/office/drawing/2016/ink" xmlns:am3d="http://schemas.microsoft.com/office/drawing/2017/model3d" xmlns:o="urn:schemas-microsoft-com:office:office" xmlns:r="http://schemas.openxmlformats.org/officeDocument/2006/relationships" xmlns:m="http://schemas.openxmlformats.org/officeDocument/2006/math" xmlns:v="urn:schemas-microsoft-com:vml" xmlns:wp14="http://schemas.microsoft.com/office/word/2010/wordprocessingDrawing" xmlns:wp="http://schemas.openxmlformats.org/drawingml/2006/wordprocessingDrawing" xmlns:w10="urn:schemas-microsoft-com:office:word" xmlns:w="http://schemas.openxmlformats.org/wordprocessingml/2006/main" xmlns:w14="http://schemas.microsoft.com/office/word/2010/wordml" xmlns:w15="http://schemas.microsoft.com/office/word/2012/wordml" xmlns:w16cex="http://schemas.microsoft.com/office/word/2018/wordml/cex" xmlns:w16cid="http://schemas.microsoft.com/office/word/2016/wordml/cid" xmlns:w16="http://schemas.microsoft.com/office/word/2018/wordml" xmlns:w16se="http://schemas.microsoft.com/office/word/2015/wordml/symex" xmlns:wpg="http://schemas.microsoft.com/office/word/2010/wordprocessingGroup" xmlns:wpi="http://schemas.microsoft.com/office/word/2010/wordprocessingInk" xmlns:wne="http://schemas.microsoft.com/office/word/2006/wordml" xmlns:wps="http://schemas.microsoft.com/office/word/2010/wordprocessingShape" mc:Ignorable="w14 w15 w16se w16cid w16 w16cex wp14">
   <w:footnote w:type="separator" w:id="-1">
     <w:p>
       <w:pPr>
@@ -19237,10 +19364,10 @@
 </file>
 
 <file path=word/header1.xml><?xml version="1.0" encoding="utf-8"?>
-<w:hdr xmlns:wpc="http://schemas.microsoft.com/office/word/2010/wordprocessingCanvas" xmlns:cx="http://schemas.microsoft.com/office/drawing/2014/chartex" xmlns:cx1="http://schemas.microsoft.com/office/drawing/2015/9/8/chartex" xmlns:cx2="http://schemas.microsoft.com/office/drawing/2015/10/21/chartex" xmlns:cx3="http://schemas.microsoft.com/office/drawing/2016/5/9/chartex" xmlns:cx4="http://schemas.microsoft.com/office/drawing/2016/5/10/chartex" xmlns:cx5="http://schemas.microsoft.com/office/drawing/2016/5/11/chartex" xmlns:cx6="http://schemas.microsoft.com/office/drawing/2016/5/12/chartex" xmlns:cx7="http://schemas.microsoft.com/office/drawing/2016/5/13/chartex" xmlns:cx8="http://schemas.microsoft.com/office/drawing/2016/5/14/chartex" xmlns:mc="http://schemas.openxmlformats.org/markup-compatibility/2006" xmlns:aink="http://schemas.microsoft.com/office/drawing/2016/ink" xmlns:am3d="http://schemas.microsoft.com/office/drawing/2017/model3d" xmlns:o="urn:schemas-microsoft-com:office:office" xmlns:r="http://schemas.openxmlformats.org/officeDocument/2006/relationships" xmlns:m="http://schemas.openxmlformats.org/officeDocument/2006/math" xmlns:v="urn:schemas-microsoft-com:vml" xmlns:wp14="http://schemas.microsoft.com/office/word/2010/wordprocessingDrawing" xmlns:wp="http://schemas.openxmlformats.org/drawingml/2006/wordprocessingDrawing" xmlns:w10="urn:schemas-microsoft-com:office:word" xmlns:w="http://schemas.openxmlformats.org/wordprocessingml/2006/main" xmlns:w14="http://schemas.microsoft.com/office/word/2010/wordml" xmlns:w15="http://schemas.microsoft.com/office/word/2012/wordml" xmlns:w16cid="http://schemas.microsoft.com/office/word/2016/wordml/cid" xmlns:w16se="http://schemas.microsoft.com/office/word/2015/wordml/symex" xmlns:wpg="http://schemas.microsoft.com/office/word/2010/wordprocessingGroup" xmlns:wpi="http://schemas.microsoft.com/office/word/2010/wordprocessingInk" xmlns:wne="http://schemas.microsoft.com/office/word/2006/wordml" xmlns:wps="http://schemas.microsoft.com/office/word/2010/wordprocessingShape" mc:Ignorable="w14 w15 w16se w16cid wp14">
+<w:hdr xmlns:wpc="http://schemas.microsoft.com/office/word/2010/wordprocessingCanvas" xmlns:cx="http://schemas.microsoft.com/office/drawing/2014/chartex" xmlns:cx1="http://schemas.microsoft.com/office/drawing/2015/9/8/chartex" xmlns:cx2="http://schemas.microsoft.com/office/drawing/2015/10/21/chartex" xmlns:cx3="http://schemas.microsoft.com/office/drawing/2016/5/9/chartex" xmlns:cx4="http://schemas.microsoft.com/office/drawing/2016/5/10/chartex" xmlns:cx5="http://schemas.microsoft.com/office/drawing/2016/5/11/chartex" xmlns:cx6="http://schemas.microsoft.com/office/drawing/2016/5/12/chartex" xmlns:cx7="http://schemas.microsoft.com/office/drawing/2016/5/13/chartex" xmlns:cx8="http://schemas.microsoft.com/office/drawing/2016/5/14/chartex" xmlns:mc="http://schemas.openxmlformats.org/markup-compatibility/2006" xmlns:aink="http://schemas.microsoft.com/office/drawing/2016/ink" xmlns:am3d="http://schemas.microsoft.com/office/drawing/2017/model3d" xmlns:o="urn:schemas-microsoft-com:office:office" xmlns:r="http://schemas.openxmlformats.org/officeDocument/2006/relationships" xmlns:m="http://schemas.openxmlformats.org/officeDocument/2006/math" xmlns:v="urn:schemas-microsoft-com:vml" xmlns:wp14="http://schemas.microsoft.com/office/word/2010/wordprocessingDrawing" xmlns:wp="http://schemas.openxmlformats.org/drawingml/2006/wordprocessingDrawing" xmlns:w10="urn:schemas-microsoft-com:office:word" xmlns:w="http://schemas.openxmlformats.org/wordprocessingml/2006/main" xmlns:w14="http://schemas.microsoft.com/office/word/2010/wordml" xmlns:w15="http://schemas.microsoft.com/office/word/2012/wordml" xmlns:w16cex="http://schemas.microsoft.com/office/word/2018/wordml/cex" xmlns:w16cid="http://schemas.microsoft.com/office/word/2016/wordml/cid" xmlns:w16="http://schemas.microsoft.com/office/word/2018/wordml" xmlns:w16se="http://schemas.microsoft.com/office/word/2015/wordml/symex" xmlns:wpg="http://schemas.microsoft.com/office/word/2010/wordprocessingGroup" xmlns:wpi="http://schemas.microsoft.com/office/word/2010/wordprocessingInk" xmlns:wne="http://schemas.microsoft.com/office/word/2006/wordml" xmlns:wps="http://schemas.microsoft.com/office/word/2010/wordprocessingShape" mc:Ignorable="w14 w15 w16se w16cid w16 w16cex wp14">
   <w:p>
     <w:pPr>
-      <w:pStyle w:val="Topptekst"/>
+      <w:pStyle w:val="Header"/>
       <w:jc w:val="right"/>
     </w:pPr>
     <w:r>
@@ -19304,10 +19431,10 @@
 </file>
 
 <file path=word/header2.xml><?xml version="1.0" encoding="utf-8"?>
-<w:hdr xmlns:wpc="http://schemas.microsoft.com/office/word/2010/wordprocessingCanvas" xmlns:cx="http://schemas.microsoft.com/office/drawing/2014/chartex" xmlns:cx1="http://schemas.microsoft.com/office/drawing/2015/9/8/chartex" xmlns:cx2="http://schemas.microsoft.com/office/drawing/2015/10/21/chartex" xmlns:cx3="http://schemas.microsoft.com/office/drawing/2016/5/9/chartex" xmlns:cx4="http://schemas.microsoft.com/office/drawing/2016/5/10/chartex" xmlns:cx5="http://schemas.microsoft.com/office/drawing/2016/5/11/chartex" xmlns:cx6="http://schemas.microsoft.com/office/drawing/2016/5/12/chartex" xmlns:cx7="http://schemas.microsoft.com/office/drawing/2016/5/13/chartex" xmlns:cx8="http://schemas.microsoft.com/office/drawing/2016/5/14/chartex" xmlns:mc="http://schemas.openxmlformats.org/markup-compatibility/2006" xmlns:aink="http://schemas.microsoft.com/office/drawing/2016/ink" xmlns:am3d="http://schemas.microsoft.com/office/drawing/2017/model3d" xmlns:o="urn:schemas-microsoft-com:office:office" xmlns:r="http://schemas.openxmlformats.org/officeDocument/2006/relationships" xmlns:m="http://schemas.openxmlformats.org/officeDocument/2006/math" xmlns:v="urn:schemas-microsoft-com:vml" xmlns:wp14="http://schemas.microsoft.com/office/word/2010/wordprocessingDrawing" xmlns:wp="http://schemas.openxmlformats.org/drawingml/2006/wordprocessingDrawing" xmlns:w10="urn:schemas-microsoft-com:office:word" xmlns:w="http://schemas.openxmlformats.org/wordprocessingml/2006/main" xmlns:w14="http://schemas.microsoft.com/office/word/2010/wordml" xmlns:w15="http://schemas.microsoft.com/office/word/2012/wordml" xmlns:w16cid="http://schemas.microsoft.com/office/word/2016/wordml/cid" xmlns:w16se="http://schemas.microsoft.com/office/word/2015/wordml/symex" xmlns:wpg="http://schemas.microsoft.com/office/word/2010/wordprocessingGroup" xmlns:wpi="http://schemas.microsoft.com/office/word/2010/wordprocessingInk" xmlns:wne="http://schemas.microsoft.com/office/word/2006/wordml" xmlns:wps="http://schemas.microsoft.com/office/word/2010/wordprocessingShape" mc:Ignorable="w14 w15 w16se w16cid wp14">
+<w:hdr xmlns:wpc="http://schemas.microsoft.com/office/word/2010/wordprocessingCanvas" xmlns:cx="http://schemas.microsoft.com/office/drawing/2014/chartex" xmlns:cx1="http://schemas.microsoft.com/office/drawing/2015/9/8/chartex" xmlns:cx2="http://schemas.microsoft.com/office/drawing/2015/10/21/chartex" xmlns:cx3="http://schemas.microsoft.com/office/drawing/2016/5/9/chartex" xmlns:cx4="http://schemas.microsoft.com/office/drawing/2016/5/10/chartex" xmlns:cx5="http://schemas.microsoft.com/office/drawing/2016/5/11/chartex" xmlns:cx6="http://schemas.microsoft.com/office/drawing/2016/5/12/chartex" xmlns:cx7="http://schemas.microsoft.com/office/drawing/2016/5/13/chartex" xmlns:cx8="http://schemas.microsoft.com/office/drawing/2016/5/14/chartex" xmlns:mc="http://schemas.openxmlformats.org/markup-compatibility/2006" xmlns:aink="http://schemas.microsoft.com/office/drawing/2016/ink" xmlns:am3d="http://schemas.microsoft.com/office/drawing/2017/model3d" xmlns:o="urn:schemas-microsoft-com:office:office" xmlns:r="http://schemas.openxmlformats.org/officeDocument/2006/relationships" xmlns:m="http://schemas.openxmlformats.org/officeDocument/2006/math" xmlns:v="urn:schemas-microsoft-com:vml" xmlns:wp14="http://schemas.microsoft.com/office/word/2010/wordprocessingDrawing" xmlns:wp="http://schemas.openxmlformats.org/drawingml/2006/wordprocessingDrawing" xmlns:w10="urn:schemas-microsoft-com:office:word" xmlns:w="http://schemas.openxmlformats.org/wordprocessingml/2006/main" xmlns:w14="http://schemas.microsoft.com/office/word/2010/wordml" xmlns:w15="http://schemas.microsoft.com/office/word/2012/wordml" xmlns:w16cex="http://schemas.microsoft.com/office/word/2018/wordml/cex" xmlns:w16cid="http://schemas.microsoft.com/office/word/2016/wordml/cid" xmlns:w16="http://schemas.microsoft.com/office/word/2018/wordml" xmlns:w16se="http://schemas.microsoft.com/office/word/2015/wordml/symex" xmlns:wpg="http://schemas.microsoft.com/office/word/2010/wordprocessingGroup" xmlns:wpi="http://schemas.microsoft.com/office/word/2010/wordprocessingInk" xmlns:wne="http://schemas.microsoft.com/office/word/2006/wordml" xmlns:wps="http://schemas.microsoft.com/office/word/2010/wordprocessingShape" mc:Ignorable="w14 w15 w16se w16cid w16 w16cex wp14">
   <w:p>
     <w:pPr>
-      <w:pStyle w:val="Topptekst"/>
+      <w:pStyle w:val="Header"/>
       <w:jc w:val="right"/>
     </w:pPr>
     <w:r>
@@ -19372,7 +19499,7 @@
 </file>
 
 <file path=word/numbering.xml><?xml version="1.0" encoding="utf-8"?>
-<w:numbering xmlns:wpc="http://schemas.microsoft.com/office/word/2010/wordprocessingCanvas" xmlns:cx="http://schemas.microsoft.com/office/drawing/2014/chartex" xmlns:cx1="http://schemas.microsoft.com/office/drawing/2015/9/8/chartex" xmlns:cx2="http://schemas.microsoft.com/office/drawing/2015/10/21/chartex" xmlns:cx3="http://schemas.microsoft.com/office/drawing/2016/5/9/chartex" xmlns:cx4="http://schemas.microsoft.com/office/drawing/2016/5/10/chartex" xmlns:cx5="http://schemas.microsoft.com/office/drawing/2016/5/11/chartex" xmlns:cx6="http://schemas.microsoft.com/office/drawing/2016/5/12/chartex" xmlns:cx7="http://schemas.microsoft.com/office/drawing/2016/5/13/chartex" xmlns:cx8="http://schemas.microsoft.com/office/drawing/2016/5/14/chartex" xmlns:mc="http://schemas.openxmlformats.org/markup-compatibility/2006" xmlns:aink="http://schemas.microsoft.com/office/drawing/2016/ink" xmlns:am3d="http://schemas.microsoft.com/office/drawing/2017/model3d" xmlns:o="urn:schemas-microsoft-com:office:office" xmlns:r="http://schemas.openxmlformats.org/officeDocument/2006/relationships" xmlns:m="http://schemas.openxmlformats.org/officeDocument/2006/math" xmlns:v="urn:schemas-microsoft-com:vml" xmlns:wp14="http://schemas.microsoft.com/office/word/2010/wordprocessingDrawing" xmlns:wp="http://schemas.openxmlformats.org/drawingml/2006/wordprocessingDrawing" xmlns:w10="urn:schemas-microsoft-com:office:word" xmlns:w="http://schemas.openxmlformats.org/wordprocessingml/2006/main" xmlns:w14="http://schemas.microsoft.com/office/word/2010/wordml" xmlns:w15="http://schemas.microsoft.com/office/word/2012/wordml" xmlns:w16cid="http://schemas.microsoft.com/office/word/2016/wordml/cid" xmlns:w16se="http://schemas.microsoft.com/office/word/2015/wordml/symex" xmlns:wpg="http://schemas.microsoft.com/office/word/2010/wordprocessingGroup" xmlns:wpi="http://schemas.microsoft.com/office/word/2010/wordprocessingInk" xmlns:wne="http://schemas.microsoft.com/office/word/2006/wordml" xmlns:wps="http://schemas.microsoft.com/office/word/2010/wordprocessingShape" mc:Ignorable="w14 w15 w16se w16cid wp14">
+<w:numbering xmlns:wpc="http://schemas.microsoft.com/office/word/2010/wordprocessingCanvas" xmlns:cx="http://schemas.microsoft.com/office/drawing/2014/chartex" xmlns:cx1="http://schemas.microsoft.com/office/drawing/2015/9/8/chartex" xmlns:cx2="http://schemas.microsoft.com/office/drawing/2015/10/21/chartex" xmlns:cx3="http://schemas.microsoft.com/office/drawing/2016/5/9/chartex" xmlns:cx4="http://schemas.microsoft.com/office/drawing/2016/5/10/chartex" xmlns:cx5="http://schemas.microsoft.com/office/drawing/2016/5/11/chartex" xmlns:cx6="http://schemas.microsoft.com/office/drawing/2016/5/12/chartex" xmlns:cx7="http://schemas.microsoft.com/office/drawing/2016/5/13/chartex" xmlns:cx8="http://schemas.microsoft.com/office/drawing/2016/5/14/chartex" xmlns:mc="http://schemas.openxmlformats.org/markup-compatibility/2006" xmlns:aink="http://schemas.microsoft.com/office/drawing/2016/ink" xmlns:am3d="http://schemas.microsoft.com/office/drawing/2017/model3d" xmlns:o="urn:schemas-microsoft-com:office:office" xmlns:r="http://schemas.openxmlformats.org/officeDocument/2006/relationships" xmlns:m="http://schemas.openxmlformats.org/officeDocument/2006/math" xmlns:v="urn:schemas-microsoft-com:vml" xmlns:wp14="http://schemas.microsoft.com/office/word/2010/wordprocessingDrawing" xmlns:wp="http://schemas.openxmlformats.org/drawingml/2006/wordprocessingDrawing" xmlns:w10="urn:schemas-microsoft-com:office:word" xmlns:w="http://schemas.openxmlformats.org/wordprocessingml/2006/main" xmlns:w14="http://schemas.microsoft.com/office/word/2010/wordml" xmlns:w15="http://schemas.microsoft.com/office/word/2012/wordml" xmlns:w16cex="http://schemas.microsoft.com/office/word/2018/wordml/cex" xmlns:w16cid="http://schemas.microsoft.com/office/word/2016/wordml/cid" xmlns:w16="http://schemas.microsoft.com/office/word/2018/wordml" xmlns:w16se="http://schemas.microsoft.com/office/word/2015/wordml/symex" xmlns:wpg="http://schemas.microsoft.com/office/word/2010/wordprocessingGroup" xmlns:wpi="http://schemas.microsoft.com/office/word/2010/wordprocessingInk" xmlns:wne="http://schemas.microsoft.com/office/word/2006/wordml" xmlns:wps="http://schemas.microsoft.com/office/word/2010/wordprocessingShape" mc:Ignorable="w14 w15 w16se w16cid w16 w16cex wp14">
   <w:abstractNum w:abstractNumId="0" w15:restartNumberingAfterBreak="0">
     <w:nsid w:val="FFFFFF88"/>
     <w:multiLevelType w:val="singleLevel"/>
@@ -19380,7 +19507,7 @@
     <w:lvl w:ilvl="0">
       <w:start w:val="1"/>
       <w:numFmt w:val="decimal"/>
-      <w:pStyle w:val="Nummerertliste"/>
+      <w:pStyle w:val="ListNumber"/>
       <w:lvlText w:val="%1."/>
       <w:lvlJc w:val="left"/>
       <w:pPr>
@@ -23431,7 +23558,7 @@
     <w:lvl w:ilvl="0">
       <w:start w:val="1"/>
       <w:numFmt w:val="decimal"/>
-      <w:pStyle w:val="Overskrift1"/>
+      <w:pStyle w:val="Heading1"/>
       <w:lvlText w:val="%1"/>
       <w:lvlJc w:val="left"/>
       <w:pPr>
@@ -23444,7 +23571,7 @@
     <w:lvl w:ilvl="1">
       <w:start w:val="1"/>
       <w:numFmt w:val="decimal"/>
-      <w:pStyle w:val="Overskrift2"/>
+      <w:pStyle w:val="Heading2"/>
       <w:lvlText w:val="%1.%2"/>
       <w:lvlJc w:val="left"/>
       <w:pPr>
@@ -23457,7 +23584,7 @@
     <w:lvl w:ilvl="2">
       <w:start w:val="1"/>
       <w:numFmt w:val="decimal"/>
-      <w:pStyle w:val="Overskrift3"/>
+      <w:pStyle w:val="Heading3"/>
       <w:lvlText w:val="%1.%2.%3"/>
       <w:lvlJc w:val="left"/>
       <w:pPr>
@@ -23470,7 +23597,7 @@
     <w:lvl w:ilvl="3">
       <w:start w:val="1"/>
       <w:numFmt w:val="decimal"/>
-      <w:pStyle w:val="Overskrift4"/>
+      <w:pStyle w:val="Heading4"/>
       <w:lvlText w:val="%1.%2.%3.%4"/>
       <w:lvlJc w:val="left"/>
       <w:pPr>
@@ -23483,7 +23610,7 @@
     <w:lvl w:ilvl="4">
       <w:start w:val="1"/>
       <w:numFmt w:val="decimal"/>
-      <w:pStyle w:val="Overskrift5"/>
+      <w:pStyle w:val="Heading5"/>
       <w:lvlText w:val="%1.%2.%3.%4.%5"/>
       <w:lvlJc w:val="left"/>
       <w:pPr>
@@ -23496,7 +23623,7 @@
     <w:lvl w:ilvl="5">
       <w:start w:val="1"/>
       <w:numFmt w:val="decimal"/>
-      <w:pStyle w:val="Overskrift6"/>
+      <w:pStyle w:val="Heading6"/>
       <w:lvlText w:val="%1.%2.%3.%4.%5.%6"/>
       <w:lvlJc w:val="left"/>
       <w:pPr>
@@ -23509,7 +23636,7 @@
     <w:lvl w:ilvl="6">
       <w:start w:val="1"/>
       <w:numFmt w:val="decimal"/>
-      <w:pStyle w:val="Overskrift7"/>
+      <w:pStyle w:val="Heading7"/>
       <w:lvlText w:val="%1.%2.%3.%4.%5.%6.%7"/>
       <w:lvlJc w:val="left"/>
       <w:pPr>
@@ -23522,7 +23649,7 @@
     <w:lvl w:ilvl="7">
       <w:start w:val="1"/>
       <w:numFmt w:val="decimal"/>
-      <w:pStyle w:val="Overskrift8"/>
+      <w:pStyle w:val="Heading8"/>
       <w:lvlText w:val="%1.%2.%3.%4.%5.%6.%7.%8"/>
       <w:lvlJc w:val="left"/>
       <w:pPr>
@@ -23535,7 +23662,7 @@
     <w:lvl w:ilvl="8">
       <w:start w:val="1"/>
       <w:numFmt w:val="decimal"/>
-      <w:pStyle w:val="Overskrift9"/>
+      <w:pStyle w:val="Heading9"/>
       <w:lvlText w:val="%1.%2.%3.%4.%5.%6.%7.%8.%9"/>
       <w:lvlJc w:val="left"/>
       <w:pPr>
@@ -24082,7 +24209,7 @@
 </file>
 
 <file path=word/styles.xml><?xml version="1.0" encoding="utf-8"?>
-<w:styles xmlns:mc="http://schemas.openxmlformats.org/markup-compatibility/2006" xmlns:r="http://schemas.openxmlformats.org/officeDocument/2006/relationships" xmlns:w="http://schemas.openxmlformats.org/wordprocessingml/2006/main" xmlns:w14="http://schemas.microsoft.com/office/word/2010/wordml" xmlns:w15="http://schemas.microsoft.com/office/word/2012/wordml" xmlns:w16cid="http://schemas.microsoft.com/office/word/2016/wordml/cid" xmlns:w16se="http://schemas.microsoft.com/office/word/2015/wordml/symex" mc:Ignorable="w14 w15 w16se w16cid">
+<w:styles xmlns:mc="http://schemas.openxmlformats.org/markup-compatibility/2006" xmlns:r="http://schemas.openxmlformats.org/officeDocument/2006/relationships" xmlns:w="http://schemas.openxmlformats.org/wordprocessingml/2006/main" xmlns:w14="http://schemas.microsoft.com/office/word/2010/wordml" xmlns:w15="http://schemas.microsoft.com/office/word/2012/wordml" xmlns:w16cex="http://schemas.microsoft.com/office/word/2018/wordml/cex" xmlns:w16cid="http://schemas.microsoft.com/office/word/2016/wordml/cid" xmlns:w16="http://schemas.microsoft.com/office/word/2018/wordml" xmlns:w16se="http://schemas.microsoft.com/office/word/2015/wordml/symex" mc:Ignorable="w14 w15 w16se w16cid w16 w16cex">
   <w:docDefaults>
     <w:rPrDefault>
       <w:rPr>
@@ -24476,11 +24603,11 @@
       <w:lang w:val="en-GB" w:eastAsia="en-US"/>
     </w:rPr>
   </w:style>
-  <w:style w:type="paragraph" w:styleId="Overskrift1">
+  <w:style w:type="paragraph" w:styleId="Heading1">
     <w:name w:val="heading 1"/>
     <w:basedOn w:val="Normal"/>
     <w:next w:val="Normal"/>
-    <w:link w:val="Overskrift1Tegn"/>
+    <w:link w:val="Heading1Char"/>
     <w:qFormat/>
     <w:rsid w:val="00017510"/>
     <w:pPr>
@@ -24497,7 +24624,7 @@
       <w:sz w:val="24"/>
     </w:rPr>
   </w:style>
-  <w:style w:type="paragraph" w:styleId="Overskrift2">
+  <w:style w:type="paragraph" w:styleId="Heading2">
     <w:name w:val="heading 2"/>
     <w:basedOn w:val="Normal"/>
     <w:next w:val="Normal"/>
@@ -24518,7 +24645,7 @@
       <w:sz w:val="22"/>
     </w:rPr>
   </w:style>
-  <w:style w:type="paragraph" w:styleId="Overskrift3">
+  <w:style w:type="paragraph" w:styleId="Heading3">
     <w:name w:val="heading 3"/>
     <w:basedOn w:val="Normal"/>
     <w:next w:val="Normal"/>
@@ -24537,7 +24664,7 @@
       <w:b/>
     </w:rPr>
   </w:style>
-  <w:style w:type="paragraph" w:styleId="Overskrift4">
+  <w:style w:type="paragraph" w:styleId="Heading4">
     <w:name w:val="heading 4"/>
     <w:basedOn w:val="Normal"/>
     <w:next w:val="Normal"/>
@@ -24557,7 +24684,7 @@
       <w:lang w:val="sq-AL"/>
     </w:rPr>
   </w:style>
-  <w:style w:type="paragraph" w:styleId="Overskrift5">
+  <w:style w:type="paragraph" w:styleId="Heading5">
     <w:name w:val="heading 5"/>
     <w:basedOn w:val="Normal"/>
     <w:next w:val="Normal"/>
@@ -24577,7 +24704,7 @@
       <w:sz w:val="22"/>
     </w:rPr>
   </w:style>
-  <w:style w:type="paragraph" w:styleId="Overskrift6">
+  <w:style w:type="paragraph" w:styleId="Heading6">
     <w:name w:val="heading 6"/>
     <w:basedOn w:val="Normal"/>
     <w:next w:val="Normal"/>
@@ -24597,7 +24724,7 @@
       <w:sz w:val="22"/>
     </w:rPr>
   </w:style>
-  <w:style w:type="paragraph" w:styleId="Overskrift7">
+  <w:style w:type="paragraph" w:styleId="Heading7">
     <w:name w:val="heading 7"/>
     <w:basedOn w:val="Normal"/>
     <w:next w:val="Normal"/>
@@ -24615,7 +24742,7 @@
       <w:i/>
     </w:rPr>
   </w:style>
-  <w:style w:type="paragraph" w:styleId="Overskrift8">
+  <w:style w:type="paragraph" w:styleId="Heading8">
     <w:name w:val="heading 8"/>
     <w:basedOn w:val="Normal"/>
     <w:next w:val="Normal"/>
@@ -24633,7 +24760,7 @@
       <w:i/>
     </w:rPr>
   </w:style>
-  <w:style w:type="paragraph" w:styleId="Overskrift9">
+  <w:style w:type="paragraph" w:styleId="Heading9">
     <w:name w:val="heading 9"/>
     <w:basedOn w:val="Normal"/>
     <w:next w:val="Normal"/>
@@ -24651,13 +24778,13 @@
       <w:i/>
     </w:rPr>
   </w:style>
-  <w:style w:type="character" w:default="1" w:styleId="Standardskriftforavsnitt">
+  <w:style w:type="character" w:default="1" w:styleId="DefaultParagraphFont">
     <w:name w:val="Default Paragraph Font"/>
     <w:uiPriority w:val="1"/>
     <w:semiHidden/>
     <w:unhideWhenUsed/>
   </w:style>
-  <w:style w:type="table" w:default="1" w:styleId="Vanligtabell">
+  <w:style w:type="table" w:default="1" w:styleId="TableNormal">
     <w:name w:val="Normal Table"/>
     <w:uiPriority w:val="99"/>
     <w:semiHidden/>
@@ -24672,13 +24799,13 @@
       </w:tblCellMar>
     </w:tblPr>
   </w:style>
-  <w:style w:type="numbering" w:default="1" w:styleId="Ingenliste">
+  <w:style w:type="numbering" w:default="1" w:styleId="NoList">
     <w:name w:val="No List"/>
     <w:uiPriority w:val="99"/>
     <w:semiHidden/>
     <w:unhideWhenUsed/>
   </w:style>
-  <w:style w:type="paragraph" w:styleId="Topptekst">
+  <w:style w:type="paragraph" w:styleId="Header">
     <w:name w:val="header"/>
     <w:basedOn w:val="Normal"/>
     <w:pPr>
@@ -24688,10 +24815,10 @@
       </w:tabs>
     </w:pPr>
   </w:style>
-  <w:style w:type="paragraph" w:styleId="Bunntekst">
+  <w:style w:type="paragraph" w:styleId="Footer">
     <w:name w:val="footer"/>
     <w:basedOn w:val="Normal"/>
-    <w:link w:val="BunntekstTegn"/>
+    <w:link w:val="FooterChar"/>
     <w:uiPriority w:val="99"/>
     <w:pPr>
       <w:tabs>
@@ -24704,7 +24831,7 @@
       <w:sz w:val="16"/>
     </w:rPr>
   </w:style>
-  <w:style w:type="paragraph" w:styleId="INNH1">
+  <w:style w:type="paragraph" w:styleId="TOC1">
     <w:name w:val="toc 1"/>
     <w:basedOn w:val="Normal"/>
     <w:next w:val="Normal"/>
@@ -24718,7 +24845,7 @@
       <w:sz w:val="20"/>
     </w:rPr>
   </w:style>
-  <w:style w:type="paragraph" w:styleId="INNH2">
+  <w:style w:type="paragraph" w:styleId="TOC2">
     <w:name w:val="toc 2"/>
     <w:basedOn w:val="Normal"/>
     <w:next w:val="Normal"/>
@@ -24731,7 +24858,7 @@
       <w:sz w:val="20"/>
     </w:rPr>
   </w:style>
-  <w:style w:type="paragraph" w:styleId="INNH3">
+  <w:style w:type="paragraph" w:styleId="TOC3">
     <w:name w:val="toc 3"/>
     <w:basedOn w:val="Normal"/>
     <w:next w:val="Normal"/>
@@ -24744,7 +24871,7 @@
       <w:sz w:val="20"/>
     </w:rPr>
   </w:style>
-  <w:style w:type="paragraph" w:styleId="INNH4">
+  <w:style w:type="paragraph" w:styleId="TOC4">
     <w:name w:val="toc 4"/>
     <w:basedOn w:val="Normal"/>
     <w:next w:val="Normal"/>
@@ -24753,7 +24880,7 @@
       <w:ind w:left="720"/>
     </w:pPr>
   </w:style>
-  <w:style w:type="paragraph" w:styleId="INNH5">
+  <w:style w:type="paragraph" w:styleId="TOC5">
     <w:name w:val="toc 5"/>
     <w:basedOn w:val="Normal"/>
     <w:next w:val="Normal"/>
@@ -24762,7 +24889,7 @@
       <w:ind w:left="960"/>
     </w:pPr>
   </w:style>
-  <w:style w:type="paragraph" w:styleId="INNH6">
+  <w:style w:type="paragraph" w:styleId="TOC6">
     <w:name w:val="toc 6"/>
     <w:basedOn w:val="Normal"/>
     <w:next w:val="Normal"/>
@@ -24771,7 +24898,7 @@
       <w:ind w:left="1200"/>
     </w:pPr>
   </w:style>
-  <w:style w:type="paragraph" w:styleId="INNH7">
+  <w:style w:type="paragraph" w:styleId="TOC7">
     <w:name w:val="toc 7"/>
     <w:basedOn w:val="Normal"/>
     <w:next w:val="Normal"/>
@@ -24780,7 +24907,7 @@
       <w:ind w:left="1440"/>
     </w:pPr>
   </w:style>
-  <w:style w:type="paragraph" w:styleId="INNH8">
+  <w:style w:type="paragraph" w:styleId="TOC8">
     <w:name w:val="toc 8"/>
     <w:basedOn w:val="Normal"/>
     <w:next w:val="Normal"/>
@@ -24789,7 +24916,7 @@
       <w:ind w:left="1680"/>
     </w:pPr>
   </w:style>
-  <w:style w:type="paragraph" w:styleId="INNH9">
+  <w:style w:type="paragraph" w:styleId="TOC9">
     <w:name w:val="toc 9"/>
     <w:basedOn w:val="Normal"/>
     <w:next w:val="Normal"/>
@@ -24798,7 +24925,7 @@
       <w:ind w:left="1920"/>
     </w:pPr>
   </w:style>
-  <w:style w:type="paragraph" w:styleId="Indeks1">
+  <w:style w:type="paragraph" w:styleId="Index1">
     <w:name w:val="index 1"/>
     <w:basedOn w:val="Normal"/>
     <w:next w:val="Normal"/>
@@ -24813,7 +24940,7 @@
       <w:b/>
     </w:rPr>
   </w:style>
-  <w:style w:type="paragraph" w:styleId="Indeks3">
+  <w:style w:type="paragraph" w:styleId="Index3">
     <w:name w:val="index 3"/>
     <w:basedOn w:val="Normal"/>
     <w:next w:val="Normal"/>
@@ -24825,7 +24952,7 @@
       <w:ind w:left="600" w:hanging="200"/>
     </w:pPr>
   </w:style>
-  <w:style w:type="paragraph" w:styleId="Bildetekst">
+  <w:style w:type="paragraph" w:styleId="Caption">
     <w:name w:val="caption"/>
     <w:basedOn w:val="Normal"/>
     <w:next w:val="Normal"/>
@@ -24837,14 +24964,14 @@
       <w:i/>
     </w:rPr>
   </w:style>
-  <w:style w:type="character" w:styleId="Fotnotereferanse">
+  <w:style w:type="character" w:styleId="FootnoteReference">
     <w:name w:val="footnote reference"/>
     <w:semiHidden/>
     <w:rPr>
       <w:vertAlign w:val="superscript"/>
     </w:rPr>
   </w:style>
-  <w:style w:type="paragraph" w:styleId="Fotnotetekst">
+  <w:style w:type="paragraph" w:styleId="FootnoteText">
     <w:name w:val="footnote text"/>
     <w:basedOn w:val="Normal"/>
     <w:semiHidden/>
@@ -24855,30 +24982,30 @@
       <w:sz w:val="20"/>
     </w:rPr>
   </w:style>
-  <w:style w:type="character" w:styleId="Merknadsreferanse">
+  <w:style w:type="character" w:styleId="CommentReference">
     <w:name w:val="annotation reference"/>
     <w:semiHidden/>
     <w:rPr>
       <w:sz w:val="16"/>
     </w:rPr>
   </w:style>
-  <w:style w:type="paragraph" w:styleId="Merknadstekst">
+  <w:style w:type="paragraph" w:styleId="CommentText">
     <w:name w:val="annotation text"/>
     <w:basedOn w:val="Normal"/>
-    <w:link w:val="MerknadstekstTegn"/>
+    <w:link w:val="CommentTextChar"/>
     <w:semiHidden/>
     <w:rPr>
       <w:sz w:val="20"/>
     </w:rPr>
   </w:style>
-  <w:style w:type="character" w:styleId="Hyperkobling">
+  <w:style w:type="character" w:styleId="Hyperlink">
     <w:name w:val="Hyperlink"/>
     <w:rPr>
       <w:color w:val="0000FF"/>
       <w:u w:val="single"/>
     </w:rPr>
   </w:style>
-  <w:style w:type="character" w:styleId="Fulgthyperkobling">
+  <w:style w:type="character" w:styleId="FollowedHyperlink">
     <w:name w:val="FollowedHyperlink"/>
     <w:rPr>
       <w:color w:val="800080"/>
@@ -24896,7 +25023,7 @@
   </w:style>
   <w:style w:type="paragraph" w:customStyle="1" w:styleId="Appendix">
     <w:name w:val="Appendix"/>
-    <w:basedOn w:val="Overskrift1"/>
+    <w:basedOn w:val="Heading1"/>
     <w:pPr>
       <w:keepNext/>
       <w:numPr>
@@ -24922,7 +25049,7 @@
       <w:lang w:val="en-US"/>
     </w:rPr>
   </w:style>
-  <w:style w:type="paragraph" w:styleId="Dokumentkart">
+  <w:style w:type="paragraph" w:styleId="DocumentMap">
     <w:name w:val="Document Map"/>
     <w:basedOn w:val="Normal"/>
     <w:semiHidden/>
@@ -24945,9 +25072,9 @@
       <w:sz w:val="20"/>
     </w:rPr>
   </w:style>
-  <w:style w:type="table" w:styleId="Tabellrutenett">
+  <w:style w:type="table" w:styleId="TableGrid">
     <w:name w:val="Table Grid"/>
-    <w:basedOn w:val="Vanligtabell"/>
+    <w:basedOn w:val="TableNormal"/>
     <w:uiPriority w:val="59"/>
     <w:rsid w:val="00FB38FA"/>
     <w:tblPr>
@@ -24972,7 +25099,7 @@
       <w:sz w:val="20"/>
     </w:rPr>
   </w:style>
-  <w:style w:type="character" w:styleId="Utheving">
+  <w:style w:type="character" w:styleId="Emphasis">
     <w:name w:val="Emphasis"/>
     <w:qFormat/>
     <w:rsid w:val="00376949"/>
@@ -24983,7 +25110,7 @@
   </w:style>
   <w:style w:type="paragraph" w:customStyle="1" w:styleId="Style1">
     <w:name w:val="Style1"/>
-    <w:basedOn w:val="Overskrift4"/>
+    <w:basedOn w:val="Heading4"/>
     <w:autoRedefine/>
     <w:rsid w:val="0092522D"/>
     <w:rPr>
@@ -24992,16 +25119,16 @@
   </w:style>
   <w:style w:type="paragraph" w:customStyle="1" w:styleId="Ref">
     <w:name w:val="Ref"/>
-    <w:basedOn w:val="Nummerertliste"/>
+    <w:basedOn w:val="ListNumber"/>
     <w:rsid w:val="0015485B"/>
     <w:rPr>
       <w:rFonts w:cs="Arial"/>
       <w:lang w:val="sq-AL"/>
     </w:rPr>
   </w:style>
-  <w:style w:type="table" w:styleId="Tabell-3D-effekt3">
+  <w:style w:type="table" w:styleId="Table3Deffects3">
     <w:name w:val="Table 3D effects 3"/>
-    <w:basedOn w:val="Vanligtabell"/>
+    <w:basedOn w:val="TableNormal"/>
     <w:rsid w:val="00360D8E"/>
     <w:tblPr>
       <w:tblStyleRowBandSize w:val="1"/>
@@ -25085,7 +25212,7 @@
       </w:tcPr>
     </w:tblStylePr>
   </w:style>
-  <w:style w:type="paragraph" w:styleId="Nummerertliste">
+  <w:style w:type="paragraph" w:styleId="ListNumber">
     <w:name w:val="List Number"/>
     <w:basedOn w:val="Normal"/>
     <w:rsid w:val="00680AFE"/>
@@ -25095,7 +25222,7 @@
       </w:numPr>
     </w:pPr>
   </w:style>
-  <w:style w:type="paragraph" w:styleId="Listeavsnitt">
+  <w:style w:type="paragraph" w:styleId="ListParagraph">
     <w:name w:val="List Paragraph"/>
     <w:basedOn w:val="Normal"/>
     <w:uiPriority w:val="34"/>
@@ -25105,9 +25232,9 @@
       <w:ind w:left="708"/>
     </w:pPr>
   </w:style>
-  <w:style w:type="table" w:styleId="Enkelttabell3">
+  <w:style w:type="table" w:styleId="TableSimple3">
     <w:name w:val="Table Simple 3"/>
-    <w:basedOn w:val="Vanligtabell"/>
+    <w:basedOn w:val="TableNormal"/>
     <w:rsid w:val="00F56828"/>
     <w:tblPr>
       <w:tblBorders>
@@ -25138,7 +25265,7 @@
   </w:style>
   <w:style w:type="table" w:customStyle="1" w:styleId="BV-QR-SingleColumn">
     <w:name w:val="BV-QR-SingleColumn"/>
-    <w:basedOn w:val="Vanligtabell"/>
+    <w:basedOn w:val="TableNormal"/>
     <w:rsid w:val="001A0E53"/>
     <w:pPr>
       <w:spacing w:before="20" w:after="20" w:line="20" w:lineRule="atLeast"/>
@@ -25185,13 +25312,13 @@
   </w:style>
   <w:style w:type="table" w:customStyle="1" w:styleId="BV-QR-Nx3">
     <w:name w:val="BV-QR-Nx3"/>
-    <w:basedOn w:val="Vanligtabell"/>
+    <w:basedOn w:val="TableNormal"/>
     <w:rsid w:val="009C332E"/>
     <w:tblPr/>
   </w:style>
   <w:style w:type="table" w:customStyle="1" w:styleId="BV-Table-Nx1">
     <w:name w:val="BV-Table-Nx1"/>
-    <w:basedOn w:val="Vanligtabell"/>
+    <w:basedOn w:val="TableNormal"/>
     <w:rsid w:val="00E258C3"/>
     <w:pPr>
       <w:spacing w:before="20" w:after="20" w:line="20" w:lineRule="atLeast"/>
@@ -25243,29 +25370,29 @@
       </w:tcPr>
     </w:tblStylePr>
   </w:style>
-  <w:style w:type="paragraph" w:styleId="Kommentaremne">
+  <w:style w:type="paragraph" w:styleId="CommentSubject">
     <w:name w:val="annotation subject"/>
-    <w:basedOn w:val="Merknadstekst"/>
-    <w:next w:val="Merknadstekst"/>
-    <w:link w:val="KommentaremneTegn"/>
+    <w:basedOn w:val="CommentText"/>
+    <w:next w:val="CommentText"/>
+    <w:link w:val="CommentSubjectChar"/>
     <w:rsid w:val="0003573B"/>
     <w:rPr>
       <w:b/>
       <w:bCs/>
     </w:rPr>
   </w:style>
-  <w:style w:type="character" w:customStyle="1" w:styleId="MerknadstekstTegn">
-    <w:name w:val="Merknadstekst Tegn"/>
-    <w:link w:val="Merknadstekst"/>
+  <w:style w:type="character" w:customStyle="1" w:styleId="CommentTextChar">
+    <w:name w:val="Comment Text Char"/>
+    <w:link w:val="CommentText"/>
     <w:semiHidden/>
     <w:rsid w:val="0003573B"/>
     <w:rPr>
       <w:lang w:val="en-GB"/>
     </w:rPr>
   </w:style>
-  <w:style w:type="character" w:customStyle="1" w:styleId="KommentaremneTegn">
-    <w:name w:val="Kommentaremne Tegn"/>
-    <w:link w:val="Kommentaremne"/>
+  <w:style w:type="character" w:customStyle="1" w:styleId="CommentSubjectChar">
+    <w:name w:val="Comment Subject Char"/>
+    <w:link w:val="CommentSubject"/>
     <w:rsid w:val="0003573B"/>
     <w:rPr>
       <w:b/>
@@ -25273,10 +25400,10 @@
       <w:lang w:val="en-GB"/>
     </w:rPr>
   </w:style>
-  <w:style w:type="paragraph" w:styleId="Bobletekst">
+  <w:style w:type="paragraph" w:styleId="BalloonText">
     <w:name w:val="Balloon Text"/>
     <w:basedOn w:val="Normal"/>
-    <w:link w:val="BobletekstTegn"/>
+    <w:link w:val="BalloonTextChar"/>
     <w:rsid w:val="0003573B"/>
     <w:rPr>
       <w:rFonts w:ascii="Tahoma" w:hAnsi="Tahoma" w:cs="Tahoma"/>
@@ -25284,9 +25411,9 @@
       <w:szCs w:val="16"/>
     </w:rPr>
   </w:style>
-  <w:style w:type="character" w:customStyle="1" w:styleId="BobletekstTegn">
-    <w:name w:val="Bobletekst Tegn"/>
-    <w:link w:val="Bobletekst"/>
+  <w:style w:type="character" w:customStyle="1" w:styleId="BalloonTextChar">
+    <w:name w:val="Balloon Text Char"/>
+    <w:link w:val="BalloonText"/>
     <w:rsid w:val="0003573B"/>
     <w:rPr>
       <w:rFonts w:ascii="Tahoma" w:hAnsi="Tahoma" w:cs="Tahoma"/>
@@ -25295,18 +25422,18 @@
       <w:lang w:val="en-GB"/>
     </w:rPr>
   </w:style>
-  <w:style w:type="paragraph" w:styleId="Brdtekst">
+  <w:style w:type="paragraph" w:styleId="BodyText">
     <w:name w:val="Body Text"/>
     <w:basedOn w:val="Normal"/>
-    <w:link w:val="BrdtekstTegn"/>
+    <w:link w:val="BodyTextChar"/>
     <w:rsid w:val="00E2206C"/>
     <w:pPr>
       <w:spacing w:after="120"/>
     </w:pPr>
   </w:style>
-  <w:style w:type="character" w:customStyle="1" w:styleId="BrdtekstTegn">
-    <w:name w:val="Brødtekst Tegn"/>
-    <w:link w:val="Brdtekst"/>
+  <w:style w:type="character" w:customStyle="1" w:styleId="BodyTextChar">
+    <w:name w:val="Body Text Char"/>
+    <w:link w:val="BodyText"/>
     <w:rsid w:val="00E2206C"/>
     <w:rPr>
       <w:sz w:val="24"/>
@@ -25324,7 +25451,7 @@
   </w:style>
   <w:style w:type="table" w:customStyle="1" w:styleId="Rutenettabell1lys-uthevingsfarge11">
     <w:name w:val="Rutenettabell 1 lys - uthevingsfarge 11"/>
-    <w:basedOn w:val="Vanligtabell"/>
+    <w:basedOn w:val="TableNormal"/>
     <w:uiPriority w:val="46"/>
     <w:rsid w:val="005A2CB9"/>
     <w:rPr>
@@ -25396,11 +25523,11 @@
       <w:color w:val="000000"/>
     </w:rPr>
   </w:style>
-  <w:style w:type="paragraph" w:styleId="Tittel">
+  <w:style w:type="paragraph" w:styleId="Title">
     <w:name w:val="Title"/>
     <w:basedOn w:val="Normal"/>
     <w:next w:val="Normal"/>
-    <w:link w:val="TittelTegn"/>
+    <w:link w:val="TitleChar"/>
     <w:qFormat/>
     <w:rsid w:val="00F26B83"/>
     <w:pPr>
@@ -25416,10 +25543,10 @@
       <w:szCs w:val="56"/>
     </w:rPr>
   </w:style>
-  <w:style w:type="character" w:customStyle="1" w:styleId="TittelTegn">
-    <w:name w:val="Tittel Tegn"/>
-    <w:basedOn w:val="Standardskriftforavsnitt"/>
-    <w:link w:val="Tittel"/>
+  <w:style w:type="character" w:customStyle="1" w:styleId="TitleChar">
+    <w:name w:val="Title Char"/>
+    <w:basedOn w:val="DefaultParagraphFont"/>
+    <w:link w:val="Title"/>
     <w:rsid w:val="00F26B83"/>
     <w:rPr>
       <w:rFonts w:ascii="Helvetica Neue" w:eastAsiaTheme="majorEastAsia" w:hAnsi="Helvetica Neue" w:cstheme="majorBidi"/>
@@ -25432,11 +25559,11 @@
       <w:lang w:val="en-GB" w:eastAsia="en-US"/>
     </w:rPr>
   </w:style>
-  <w:style w:type="paragraph" w:styleId="Undertittel">
+  <w:style w:type="paragraph" w:styleId="Subtitle">
     <w:name w:val="Subtitle"/>
     <w:basedOn w:val="Normal"/>
     <w:next w:val="Normal"/>
-    <w:link w:val="UndertittelTegn"/>
+    <w:link w:val="SubtitleChar"/>
     <w:qFormat/>
     <w:rsid w:val="001D006A"/>
     <w:pPr>
@@ -25453,10 +25580,10 @@
       <w:szCs w:val="22"/>
     </w:rPr>
   </w:style>
-  <w:style w:type="character" w:customStyle="1" w:styleId="UndertittelTegn">
-    <w:name w:val="Undertittel Tegn"/>
-    <w:basedOn w:val="Standardskriftforavsnitt"/>
-    <w:link w:val="Undertittel"/>
+  <w:style w:type="character" w:customStyle="1" w:styleId="SubtitleChar">
+    <w:name w:val="Subtitle Char"/>
+    <w:basedOn w:val="DefaultParagraphFont"/>
+    <w:link w:val="Subtitle"/>
     <w:rsid w:val="001D006A"/>
     <w:rPr>
       <w:rFonts w:ascii="Helvetica Light" w:eastAsiaTheme="minorEastAsia" w:hAnsi="Helvetica Light" w:cstheme="minorBidi"/>
@@ -25466,15 +25593,15 @@
       <w:lang w:val="en-GB" w:eastAsia="en-US"/>
     </w:rPr>
   </w:style>
-  <w:style w:type="character" w:styleId="Sidetall">
+  <w:style w:type="character" w:styleId="PageNumber">
     <w:name w:val="page number"/>
-    <w:basedOn w:val="Standardskriftforavsnitt"/>
+    <w:basedOn w:val="DefaultParagraphFont"/>
     <w:rsid w:val="004D74A3"/>
   </w:style>
-  <w:style w:type="character" w:customStyle="1" w:styleId="BunntekstTegn">
-    <w:name w:val="Bunntekst Tegn"/>
-    <w:basedOn w:val="Standardskriftforavsnitt"/>
-    <w:link w:val="Bunntekst"/>
+  <w:style w:type="character" w:customStyle="1" w:styleId="FooterChar">
+    <w:name w:val="Footer Char"/>
+    <w:basedOn w:val="DefaultParagraphFont"/>
+    <w:link w:val="Footer"/>
     <w:uiPriority w:val="99"/>
     <w:rsid w:val="00E12A0A"/>
     <w:rPr>
@@ -25483,10 +25610,10 @@
       <w:lang w:val="en-GB" w:eastAsia="en-US"/>
     </w:rPr>
   </w:style>
-  <w:style w:type="character" w:customStyle="1" w:styleId="Overskrift1Tegn">
-    <w:name w:val="Overskrift 1 Tegn"/>
-    <w:basedOn w:val="Standardskriftforavsnitt"/>
-    <w:link w:val="Overskrift1"/>
+  <w:style w:type="character" w:customStyle="1" w:styleId="Heading1Char">
+    <w:name w:val="Heading 1 Char"/>
+    <w:basedOn w:val="DefaultParagraphFont"/>
+    <w:link w:val="Heading1"/>
     <w:rsid w:val="0089129B"/>
     <w:rPr>
       <w:rFonts w:ascii="Verdana" w:hAnsi="Verdana"/>
@@ -25764,7 +25891,7 @@
 </file>
 
 <file path=customXml/itemProps1.xml><?xml version="1.0" encoding="utf-8"?>
-<ds:datastoreItem xmlns:ds="http://schemas.openxmlformats.org/officeDocument/2006/customXml" ds:itemID="{6F06A8EC-AD2D-DA4F-8728-8FF003A9F84A}">
+<ds:datastoreItem xmlns:ds="http://schemas.openxmlformats.org/officeDocument/2006/customXml" ds:itemID="{45C1FD0E-4BCA-4171-BC01-57B21173D38F}">
   <ds:schemaRefs>
     <ds:schemaRef ds:uri="http://schemas.openxmlformats.org/officeDocument/2006/bibliography"/>
   </ds:schemaRefs>

</xml_diff>

<commit_message>
BV_UVVM-933: VVC GC_DATA_WIDTH will set the BFM config num_data_bits at initialization.
</commit_message>
<xml_diff>
--- a/bitvis_vip_uart/doc/uart_vvc_QuickRef.docx
+++ b/bitvis_vip_uart/doc/uart_vvc_QuickRef.docx
@@ -114,7 +114,7 @@
                 <v:stroke joinstyle="miter"/>
                 <v:path gradientshapeok="t" o:connecttype="rect"/>
               </v:shapetype>
-              <v:shape id="Tekstboks 2" o:spid="_x0000_s1026" type="#_x0000_t202" style="position:absolute;margin-left:687.55pt;margin-top:34pt;width:66.85pt;height:28.05pt;z-index:251681792;visibility:visible;mso-wrap-style:square;mso-width-percent:0;mso-height-percent:0;mso-wrap-distance-left:9pt;mso-wrap-distance-top:3.6pt;mso-wrap-distance-right:9pt;mso-wrap-distance-bottom:3.6pt;mso-position-horizontal:absolute;mso-position-horizontal-relative:text;mso-position-vertical:absolute;mso-position-vertical-relative:text;mso-width-percent:0;mso-height-percent:0;mso-width-relative:margin;mso-height-relative:margin;v-text-anchor:top" o:gfxdata="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" strokecolor="white [3212]">
+              <v:shape id="Tekstboks 2" o:spid="_x0000_s1026" type="#_x0000_t202" style="position:absolute;margin-left:687.55pt;margin-top:34pt;width:66.85pt;height:28.05pt;z-index:251681792;visibility:visible;mso-wrap-style:square;mso-width-percent:0;mso-height-percent:0;mso-wrap-distance-left:9pt;mso-wrap-distance-top:3.6pt;mso-wrap-distance-right:9pt;mso-wrap-distance-bottom:3.6pt;mso-position-horizontal:absolute;mso-position-horizontal-relative:text;mso-position-vertical:absolute;mso-position-vertical-relative:text;mso-width-percent:0;mso-height-percent:0;mso-width-relative:margin;mso-height-relative:margin;v-text-anchor:top" o:gfxdata="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" strokecolor="white [3212]">
                 <v:textbox>
                   <w:txbxContent>
                     <w:p>
@@ -126,6 +126,7 @@
                           <w:lang w:val="nb-NO"/>
                         </w:rPr>
                       </w:pPr>
+                      <w:proofErr w:type="spellStart"/>
                       <w:r>
                         <w:rPr>
                           <w:b/>
@@ -135,6 +136,7 @@
                         </w:rPr>
                         <w:t>VVC</w:t>
                       </w:r>
+                      <w:proofErr w:type="spellEnd"/>
                     </w:p>
                   </w:txbxContent>
                 </v:textbox>
@@ -1088,7 +1090,7 @@
           </mc:Choice>
           <mc:Fallback>
             <w:pict>
-              <v:shape w14:anchorId="6835D37D" id="Tekstboks 8" o:spid="_x0000_s1027" type="#_x0000_t202" style="position:absolute;margin-left:669.1pt;margin-top:15.95pt;width:85.55pt;height:49.5pt;z-index:251683840;visibility:visible;mso-wrap-style:square;mso-width-percent:0;mso-height-percent:0;mso-wrap-distance-left:9pt;mso-wrap-distance-top:0;mso-wrap-distance-right:9pt;mso-wrap-distance-bottom:0;mso-position-horizontal:absolute;mso-position-horizontal-relative:margin;mso-position-vertical:absolute;mso-position-vertical-relative:text;mso-width-percent:0;mso-height-percent:0;mso-width-relative:margin;mso-height-relative:margin;v-text-anchor:top" o:gfxdata="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" filled="f" stroked="f">
+              <v:shape w14:anchorId="6835D37D" id="Tekstboks 8" o:spid="_x0000_s1027" type="#_x0000_t202" style="position:absolute;margin-left:669.1pt;margin-top:15.95pt;width:85.55pt;height:49.5pt;z-index:251683840;visibility:visible;mso-wrap-style:square;mso-width-percent:0;mso-height-percent:0;mso-wrap-distance-left:9pt;mso-wrap-distance-top:0;mso-wrap-distance-right:9pt;mso-wrap-distance-bottom:0;mso-position-horizontal:absolute;mso-position-horizontal-relative:margin;mso-position-vertical:absolute;mso-position-vertical-relative:text;mso-width-percent:0;mso-height-percent:0;mso-width-relative:margin;mso-height-relative:margin;v-text-anchor:top" o:gfxdata="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" filled="f" stroked="f">
                 <v:textbox>
                   <w:txbxContent>
                     <w:p>
@@ -2990,7 +2992,7 @@
           </mc:Choice>
           <mc:Fallback>
             <w:pict>
-              <v:shape w14:anchorId="0226FCA2" id="Tekstboks 6" o:spid="_x0000_s1028" type="#_x0000_t202" style="position:absolute;left:0;text-align:left;margin-left:444.05pt;margin-top:6.8pt;width:345.7pt;height:165.35pt;z-index:251665408;visibility:visible;mso-wrap-style:square;mso-width-percent:0;mso-height-percent:0;mso-wrap-distance-left:9pt;mso-wrap-distance-top:0;mso-wrap-distance-right:9pt;mso-wrap-distance-bottom:0;mso-position-horizontal:absolute;mso-position-horizontal-relative:text;mso-position-vertical:absolute;mso-position-vertical-relative:text;mso-width-percent:0;mso-height-percent:0;mso-width-relative:margin;mso-height-relative:margin;v-text-anchor:top" o:gfxdata="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" filled="f" stroked="f">
+              <v:shape w14:anchorId="0226FCA2" id="Tekstboks 6" o:spid="_x0000_s1028" type="#_x0000_t202" style="position:absolute;left:0;text-align:left;margin-left:444.05pt;margin-top:6.8pt;width:345.7pt;height:165.35pt;z-index:251665408;visibility:visible;mso-wrap-style:square;mso-width-percent:0;mso-height-percent:0;mso-wrap-distance-left:9pt;mso-wrap-distance-top:0;mso-wrap-distance-right:9pt;mso-wrap-distance-bottom:0;mso-position-horizontal:absolute;mso-position-horizontal-relative:text;mso-position-vertical:absolute;mso-position-vertical-relative:text;mso-width-percent:0;mso-height-percent:0;mso-width-relative:margin;mso-height-relative:margin;v-text-anchor:top" o:gfxdata="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" filled="f" stroked="f">
                 <v:textbox>
                   <w:txbxContent>
                     <w:p>
@@ -3012,8 +3014,42 @@
                           <w:sz w:val="20"/>
                           <w:szCs w:val="21"/>
                         </w:rPr>
-                        <w:t>Common VVC procedures applicable for this VVC</w:t>
+                        <w:t xml:space="preserve">Common </w:t>
                       </w:r>
+                      <w:proofErr w:type="spellStart"/>
+                      <w:r>
+                        <w:rPr>
+                          <w:rFonts w:cs="Helvetica"/>
+                          <w:b/>
+                          <w:bCs/>
+                          <w:sz w:val="20"/>
+                          <w:szCs w:val="21"/>
+                        </w:rPr>
+                        <w:t>VVC</w:t>
+                      </w:r>
+                      <w:proofErr w:type="spellEnd"/>
+                      <w:r>
+                        <w:rPr>
+                          <w:rFonts w:cs="Helvetica"/>
+                          <w:b/>
+                          <w:bCs/>
+                          <w:sz w:val="20"/>
+                          <w:szCs w:val="21"/>
+                        </w:rPr>
+                        <w:t xml:space="preserve"> procedures applicable for this </w:t>
+                      </w:r>
+                      <w:proofErr w:type="spellStart"/>
+                      <w:r>
+                        <w:rPr>
+                          <w:rFonts w:cs="Helvetica"/>
+                          <w:b/>
+                          <w:bCs/>
+                          <w:sz w:val="20"/>
+                          <w:szCs w:val="21"/>
+                        </w:rPr>
+                        <w:t>VVC</w:t>
+                      </w:r>
+                      <w:proofErr w:type="spellEnd"/>
                       <w:r>
                         <w:rPr>
                           <w:sz w:val="22"/>
@@ -3034,7 +3070,25 @@
                           <w:sz w:val="15"/>
                           <w:szCs w:val="15"/>
                         </w:rPr>
-                        <w:t xml:space="preserve">See UVVM Methods </w:t>
+                        <w:t xml:space="preserve">See </w:t>
+                      </w:r>
+                      <w:proofErr w:type="spellStart"/>
+                      <w:r>
+                        <w:rPr>
+                          <w:rFonts w:cs="Helvetica"/>
+                          <w:sz w:val="15"/>
+                          <w:szCs w:val="15"/>
+                        </w:rPr>
+                        <w:t>UVVM</w:t>
+                      </w:r>
+                      <w:proofErr w:type="spellEnd"/>
+                      <w:r>
+                        <w:rPr>
+                          <w:rFonts w:cs="Helvetica"/>
+                          <w:sz w:val="15"/>
+                          <w:szCs w:val="15"/>
+                        </w:rPr>
+                        <w:t xml:space="preserve"> Methods </w:t>
                       </w:r>
                       <w:proofErr w:type="spellStart"/>
                       <w:r>
@@ -8529,6 +8583,52 @@
                 <w:sz w:val="15"/>
               </w:rPr>
               <w:t>UART byte</w:t>
+            </w:r>
+            <w:r>
+              <w:rPr>
+                <w:rFonts w:cs="Helvetica"/>
+                <w:sz w:val="15"/>
+              </w:rPr>
+              <w:t xml:space="preserve">. Note that this will initialize </w:t>
+            </w:r>
+            <w:proofErr w:type="spellStart"/>
+            <w:r>
+              <w:rPr>
+                <w:rFonts w:cs="Helvetica"/>
+                <w:sz w:val="15"/>
+              </w:rPr>
+              <w:t>num_data_bits</w:t>
+            </w:r>
+            <w:proofErr w:type="spellEnd"/>
+            <w:r>
+              <w:rPr>
+                <w:rFonts w:cs="Helvetica"/>
+                <w:sz w:val="15"/>
+              </w:rPr>
+              <w:t xml:space="preserve"> in the </w:t>
+            </w:r>
+            <w:proofErr w:type="spellStart"/>
+            <w:r>
+              <w:rPr>
+                <w:rFonts w:cs="Helvetica"/>
+                <w:sz w:val="15"/>
+              </w:rPr>
+              <w:t>BFM</w:t>
+            </w:r>
+            <w:proofErr w:type="spellEnd"/>
+            <w:r>
+              <w:rPr>
+                <w:rFonts w:cs="Helvetica"/>
+                <w:sz w:val="15"/>
+              </w:rPr>
+              <w:t xml:space="preserve"> configuration</w:t>
+            </w:r>
+            <w:r>
+              <w:rPr>
+                <w:rFonts w:cs="Helvetica"/>
+                <w:sz w:val="15"/>
+              </w:rPr>
+              <w:t xml:space="preserve"> and override the setting in GC_UART_CONFIG.</w:t>
             </w:r>
           </w:p>
         </w:tc>
@@ -23993,7 +24093,7 @@
           </mc:Choice>
           <mc:Fallback>
             <w:pict>
-              <v:shape w14:anchorId="199BDFDD" id="Tekstboks 4" o:spid="_x0000_s1029" type="#_x0000_t202" style="position:absolute;margin-left:70.45pt;margin-top:8.85pt;width:663.85pt;height:31.05pt;z-index:251662336;visibility:visible;mso-wrap-style:square;mso-width-percent:0;mso-height-percent:0;mso-wrap-distance-left:9pt;mso-wrap-distance-top:0;mso-wrap-distance-right:9pt;mso-wrap-distance-bottom:0;mso-position-horizontal:absolute;mso-position-horizontal-relative:text;mso-position-vertical:absolute;mso-position-vertical-relative:text;mso-width-percent:0;mso-height-percent:0;mso-width-relative:margin;mso-height-relative:margin;v-text-anchor:top" o:gfxdata="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" filled="f" stroked="f">
+              <v:shape w14:anchorId="199BDFDD" id="Tekstboks 4" o:spid="_x0000_s1029" type="#_x0000_t202" style="position:absolute;margin-left:70.45pt;margin-top:8.85pt;width:663.85pt;height:31.05pt;z-index:251662336;visibility:visible;mso-wrap-style:square;mso-width-percent:0;mso-height-percent:0;mso-wrap-distance-left:9pt;mso-wrap-distance-top:0;mso-wrap-distance-right:9pt;mso-wrap-distance-bottom:0;mso-position-horizontal:absolute;mso-position-horizontal-relative:text;mso-position-vertical:absolute;mso-position-vertical-relative:text;mso-width-percent:0;mso-height-percent:0;mso-width-relative:margin;mso-height-relative:margin;v-text-anchor:top" o:gfxdata="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" filled="f" stroked="f">
                 <v:textbox>
                   <w:txbxContent>
                     <w:p>
@@ -24135,7 +24235,7 @@
           </mc:Choice>
           <mc:Fallback>
             <w:pict>
-              <v:shape w14:anchorId="6B7D54B5" id="Tekstboks 5" o:spid="_x0000_s1030" type="#_x0000_t202" style="position:absolute;margin-left:-6.85pt;margin-top:7.5pt;width:77.3pt;height:34.45pt;z-index:251664384;visibility:visible;mso-wrap-style:square;mso-width-percent:0;mso-height-percent:0;mso-wrap-distance-left:9pt;mso-wrap-distance-top:0;mso-wrap-distance-right:9pt;mso-wrap-distance-bottom:0;mso-position-horizontal:absolute;mso-position-horizontal-relative:text;mso-position-vertical:absolute;mso-position-vertical-relative:text;mso-width-percent:0;mso-height-percent:0;mso-width-relative:margin;mso-height-relative:margin;v-text-anchor:top" o:gfxdata="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" filled="f" stroked="f">
+              <v:shape w14:anchorId="6B7D54B5" id="Tekstboks 5" o:spid="_x0000_s1030" type="#_x0000_t202" style="position:absolute;margin-left:-6.85pt;margin-top:7.5pt;width:77.3pt;height:34.45pt;z-index:251664384;visibility:visible;mso-wrap-style:square;mso-width-percent:0;mso-height-percent:0;mso-wrap-distance-left:9pt;mso-wrap-distance-top:0;mso-wrap-distance-right:9pt;mso-wrap-distance-bottom:0;mso-position-horizontal:absolute;mso-position-horizontal-relative:text;mso-position-vertical:absolute;mso-position-vertical-relative:text;mso-width-percent:0;mso-height-percent:0;mso-width-relative:margin;mso-height-relative:margin;v-text-anchor:top" o:gfxdata="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" filled="f" stroked="f">
                 <v:textbox>
                   <w:txbxContent>
                     <w:p>
@@ -24505,27 +24605,7 @@
               <w:sz w:val="14"/>
               <w:lang w:val="sq-AL"/>
             </w:rPr>
-            <w:t>Version 2.</w:t>
-          </w:r>
-          <w:r>
-            <w:rPr>
-              <w:rFonts w:ascii="Helvetica" w:hAnsi="Helvetica" w:cs="Arial"/>
-              <w:b/>
-              <w:color w:val="1381C4"/>
-              <w:sz w:val="14"/>
-              <w:lang w:val="sq-AL"/>
-            </w:rPr>
-            <w:t>7</w:t>
-          </w:r>
-          <w:r>
-            <w:rPr>
-              <w:rFonts w:ascii="Helvetica" w:hAnsi="Helvetica" w:cs="Arial"/>
-              <w:b/>
-              <w:color w:val="1381C4"/>
-              <w:sz w:val="14"/>
-              <w:lang w:val="sq-AL"/>
-            </w:rPr>
-            <w:t>.x</w:t>
+            <w:t>Version 2.7.x</w:t>
           </w:r>
           <w:r>
             <w:rPr>
@@ -24604,18 +24684,38 @@
               <w:lang w:val="sq-AL"/>
             </w:rPr>
           </w:pPr>
-          <w:hyperlink r:id="rId1" w:history="1">
-            <w:r>
-              <w:rPr>
-                <w:rStyle w:val="Hyperkobling"/>
-                <w:rFonts w:ascii="Helvetica" w:hAnsi="Helvetica" w:cs="Arial"/>
-                <w:color w:val="1381C4"/>
-                <w:sz w:val="14"/>
-                <w:lang w:val="sq-AL"/>
-              </w:rPr>
-              <w:t>support@bitvis.no</w:t>
-            </w:r>
-          </w:hyperlink>
+          <w:r>
+            <w:fldChar w:fldCharType="begin"/>
+          </w:r>
+          <w:r>
+            <w:rPr>
+              <w:lang w:val="sq-AL"/>
+            </w:rPr>
+            <w:instrText xml:space="preserve"> HYPERLINK "mailto:support@bitvis.no" </w:instrText>
+          </w:r>
+          <w:r>
+            <w:fldChar w:fldCharType="separate"/>
+          </w:r>
+          <w:r>
+            <w:rPr>
+              <w:rStyle w:val="Hyperkobling"/>
+              <w:rFonts w:ascii="Helvetica" w:hAnsi="Helvetica" w:cs="Arial"/>
+              <w:color w:val="1381C4"/>
+              <w:sz w:val="14"/>
+              <w:lang w:val="sq-AL"/>
+            </w:rPr>
+            <w:t>support@bitvis.no</w:t>
+          </w:r>
+          <w:r>
+            <w:rPr>
+              <w:rStyle w:val="Hyperkobling"/>
+              <w:rFonts w:ascii="Helvetica" w:hAnsi="Helvetica" w:cs="Arial"/>
+              <w:color w:val="1381C4"/>
+              <w:sz w:val="14"/>
+              <w:lang w:val="sq-AL"/>
+            </w:rPr>
+            <w:fldChar w:fldCharType="end"/>
+          </w:r>
           <w:r>
             <w:rPr>
               <w:rFonts w:ascii="Helvetica" w:hAnsi="Helvetica" w:cs="Arial"/>

</xml_diff>